<commit_message>
server init and signup func
</commit_message>
<xml_diff>
--- a/API Specification.docx
+++ b/API Specification.docx
@@ -1,6 +1,6 @@
 
 <file path=word/document.xml><?xml version="1.0" encoding="utf-8"?>
-<w:document xmlns:wpc="http://schemas.microsoft.com/office/word/2010/wordprocessingCanvas" xmlns:mc="http://schemas.openxmlformats.org/markup-compatibility/2006" xmlns:o="urn:schemas-microsoft-com:office:office" xmlns:r="http://schemas.openxmlformats.org/officeDocument/2006/relationships" xmlns:m="http://schemas.openxmlformats.org/officeDocument/2006/math" xmlns:v="urn:schemas-microsoft-com:vml" xmlns:wp14="http://schemas.microsoft.com/office/word/2010/wordprocessingDrawing" xmlns:wp="http://schemas.openxmlformats.org/drawingml/2006/wordprocessingDrawing" xmlns:w10="urn:schemas-microsoft-com:office:word" xmlns:w="http://schemas.openxmlformats.org/wordprocessingml/2006/main" xmlns:w14="http://schemas.microsoft.com/office/word/2010/wordml" xmlns:w15="http://schemas.microsoft.com/office/word/2012/wordml" xmlns:wpg="http://schemas.microsoft.com/office/word/2010/wordprocessingGroup" xmlns:wpi="http://schemas.microsoft.com/office/word/2010/wordprocessingInk" xmlns:wne="http://schemas.microsoft.com/office/word/2006/wordml" xmlns:wps="http://schemas.microsoft.com/office/word/2010/wordprocessingShape" mc:Ignorable="w14 w15 wp14">
+<w:document xmlns:wpc="http://schemas.microsoft.com/office/word/2010/wordprocessingCanvas" xmlns:cx="http://schemas.microsoft.com/office/drawing/2014/chartex" xmlns:cx1="http://schemas.microsoft.com/office/drawing/2015/9/8/chartex" xmlns:cx2="http://schemas.microsoft.com/office/drawing/2015/10/21/chartex" xmlns:cx3="http://schemas.microsoft.com/office/drawing/2016/5/9/chartex" xmlns:cx4="http://schemas.microsoft.com/office/drawing/2016/5/10/chartex" xmlns:cx5="http://schemas.microsoft.com/office/drawing/2016/5/11/chartex" xmlns:cx6="http://schemas.microsoft.com/office/drawing/2016/5/12/chartex" xmlns:cx7="http://schemas.microsoft.com/office/drawing/2016/5/13/chartex" xmlns:cx8="http://schemas.microsoft.com/office/drawing/2016/5/14/chartex" xmlns:mc="http://schemas.openxmlformats.org/markup-compatibility/2006" xmlns:aink="http://schemas.microsoft.com/office/drawing/2016/ink" xmlns:am3d="http://schemas.microsoft.com/office/drawing/2017/model3d" xmlns:o="urn:schemas-microsoft-com:office:office" xmlns:r="http://schemas.openxmlformats.org/officeDocument/2006/relationships" xmlns:m="http://schemas.openxmlformats.org/officeDocument/2006/math" xmlns:v="urn:schemas-microsoft-com:vml" xmlns:wp14="http://schemas.microsoft.com/office/word/2010/wordprocessingDrawing" xmlns:wp="http://schemas.openxmlformats.org/drawingml/2006/wordprocessingDrawing" xmlns:w10="urn:schemas-microsoft-com:office:word" xmlns:w="http://schemas.openxmlformats.org/wordprocessingml/2006/main" xmlns:w14="http://schemas.microsoft.com/office/word/2010/wordml" xmlns:w15="http://schemas.microsoft.com/office/word/2012/wordml" xmlns:w16cex="http://schemas.microsoft.com/office/word/2018/wordml/cex" xmlns:w16cid="http://schemas.microsoft.com/office/word/2016/wordml/cid" xmlns:w16="http://schemas.microsoft.com/office/word/2018/wordml" xmlns:w16se="http://schemas.microsoft.com/office/word/2015/wordml/symex" xmlns:wpg="http://schemas.microsoft.com/office/word/2010/wordprocessingGroup" xmlns:wpi="http://schemas.microsoft.com/office/word/2010/wordprocessingInk" xmlns:wne="http://schemas.microsoft.com/office/word/2006/wordml" xmlns:wps="http://schemas.microsoft.com/office/word/2010/wordprocessingShape" mc:Ignorable="w14 w15 w16se w16cid w16 w16cex wp14">
   <w:body>
     <w:p>
       <w:pPr>
@@ -87,6 +87,17 @@
         </w:rPr>
         <w:t>API Spcification:</w:t>
       </w:r>
+    </w:p>
+    <w:p>
+      <w:pPr>
+        <w:bidi w:val="0"/>
+        <w:spacing w:after="0" w:line="360" w:lineRule="auto"/>
+        <w:rPr>
+          <w:rFonts w:asciiTheme="minorBidi" w:hAnsiTheme="minorBidi"/>
+          <w:sz w:val="20"/>
+          <w:szCs w:val="20"/>
+        </w:rPr>
+      </w:pPr>
     </w:p>
     <w:tbl>
       <w:tblPr>
@@ -143,7 +154,31 @@
                 <w:sz w:val="20"/>
                 <w:szCs w:val="20"/>
               </w:rPr>
-              <w:t>/user/login</w:t>
+              <w:t>/user</w:t>
+            </w:r>
+            <w:r>
+              <w:rPr>
+                <w:rFonts w:asciiTheme="minorBidi" w:hAnsiTheme="minorBidi"/>
+                <w:sz w:val="20"/>
+                <w:szCs w:val="20"/>
+              </w:rPr>
+              <w:t>s</w:t>
+            </w:r>
+            <w:r>
+              <w:rPr>
+                <w:rFonts w:asciiTheme="minorBidi" w:hAnsiTheme="minorBidi"/>
+                <w:sz w:val="20"/>
+                <w:szCs w:val="20"/>
+              </w:rPr>
+              <w:t>/</w:t>
+            </w:r>
+            <w:r>
+              <w:rPr>
+                <w:rFonts w:asciiTheme="minorBidi" w:hAnsiTheme="minorBidi"/>
+                <w:sz w:val="20"/>
+                <w:szCs w:val="20"/>
+              </w:rPr>
+              <w:t>signup</w:t>
             </w:r>
           </w:p>
         </w:tc>
@@ -294,6 +329,25 @@
                 <w:szCs w:val="20"/>
               </w:rPr>
               <w:t>{</w:t>
+            </w:r>
+          </w:p>
+          <w:p>
+            <w:pPr>
+              <w:bidi w:val="0"/>
+              <w:spacing w:line="360" w:lineRule="auto"/>
+              <w:rPr>
+                <w:rFonts w:asciiTheme="minorBidi" w:hAnsiTheme="minorBidi"/>
+                <w:sz w:val="20"/>
+                <w:szCs w:val="20"/>
+              </w:rPr>
+            </w:pPr>
+            <w:r>
+              <w:rPr>
+                <w:rFonts w:asciiTheme="minorBidi" w:hAnsiTheme="minorBidi"/>
+                <w:sz w:val="20"/>
+                <w:szCs w:val="20"/>
+              </w:rPr>
+              <w:t>"Full name": "Ano nymo"</w:t>
             </w:r>
           </w:p>
           <w:p>
@@ -438,6 +492,501 @@
                 <w:sz w:val="20"/>
                 <w:szCs w:val="20"/>
               </w:rPr>
+              <w:t>"ID":123</w:t>
+            </w:r>
+          </w:p>
+          <w:p>
+            <w:pPr>
+              <w:bidi w:val="0"/>
+              <w:spacing w:line="360" w:lineRule="auto"/>
+              <w:rPr>
+                <w:rFonts w:asciiTheme="minorBidi" w:hAnsiTheme="minorBidi"/>
+                <w:sz w:val="20"/>
+                <w:szCs w:val="20"/>
+              </w:rPr>
+            </w:pPr>
+            <w:r>
+              <w:rPr>
+                <w:rFonts w:asciiTheme="minorBidi" w:hAnsiTheme="minorBidi"/>
+                <w:sz w:val="20"/>
+                <w:szCs w:val="20"/>
+              </w:rPr>
+              <w:t>}</w:t>
+            </w:r>
+          </w:p>
+        </w:tc>
+      </w:tr>
+      <w:tr>
+        <w:tc>
+          <w:tcPr>
+            <w:tcW w:w="4148" w:type="dxa"/>
+          </w:tcPr>
+          <w:p>
+            <w:pPr>
+              <w:bidi w:val="0"/>
+              <w:spacing w:line="360" w:lineRule="auto"/>
+              <w:rPr>
+                <w:rFonts w:asciiTheme="minorBidi" w:hAnsiTheme="minorBidi"/>
+                <w:sz w:val="20"/>
+                <w:szCs w:val="20"/>
+              </w:rPr>
+            </w:pPr>
+            <w:r>
+              <w:rPr>
+                <w:rFonts w:asciiTheme="minorBidi" w:hAnsiTheme="minorBidi"/>
+                <w:sz w:val="20"/>
+                <w:szCs w:val="20"/>
+              </w:rPr>
+              <w:t>On Error</w:t>
+            </w:r>
+          </w:p>
+        </w:tc>
+        <w:tc>
+          <w:tcPr>
+            <w:tcW w:w="4148" w:type="dxa"/>
+          </w:tcPr>
+          <w:p>
+            <w:pPr>
+              <w:bidi w:val="0"/>
+              <w:spacing w:line="360" w:lineRule="auto"/>
+              <w:rPr>
+                <w:rFonts w:asciiTheme="minorBidi" w:hAnsiTheme="minorBidi"/>
+                <w:sz w:val="20"/>
+                <w:szCs w:val="20"/>
+              </w:rPr>
+            </w:pPr>
+            <w:r>
+              <w:rPr>
+                <w:rFonts w:asciiTheme="minorBidi" w:hAnsiTheme="minorBidi"/>
+                <w:sz w:val="20"/>
+                <w:szCs w:val="20"/>
+              </w:rPr>
+              <w:t>40</w:t>
+            </w:r>
+            <w:r>
+              <w:rPr>
+                <w:rFonts w:asciiTheme="minorBidi" w:hAnsiTheme="minorBidi"/>
+                <w:sz w:val="20"/>
+                <w:szCs w:val="20"/>
+              </w:rPr>
+              <w:t>0</w:t>
+            </w:r>
+            <w:r>
+              <w:rPr>
+                <w:rFonts w:asciiTheme="minorBidi" w:hAnsiTheme="minorBidi"/>
+                <w:sz w:val="20"/>
+                <w:szCs w:val="20"/>
+              </w:rPr>
+              <w:t xml:space="preserve"> – </w:t>
+            </w:r>
+            <w:r>
+              <w:rPr>
+                <w:rFonts w:asciiTheme="minorBidi" w:hAnsiTheme="minorBidi"/>
+                <w:sz w:val="20"/>
+                <w:szCs w:val="20"/>
+              </w:rPr>
+              <w:t>Bad Request</w:t>
+            </w:r>
+          </w:p>
+          <w:p>
+            <w:pPr>
+              <w:bidi w:val="0"/>
+              <w:spacing w:line="360" w:lineRule="auto"/>
+              <w:rPr>
+                <w:rFonts w:asciiTheme="minorBidi" w:hAnsiTheme="minorBidi"/>
+                <w:sz w:val="20"/>
+                <w:szCs w:val="20"/>
+              </w:rPr>
+            </w:pPr>
+            <w:r>
+              <w:rPr>
+                <w:rFonts w:asciiTheme="minorBidi" w:hAnsiTheme="minorBidi"/>
+                <w:sz w:val="20"/>
+                <w:szCs w:val="20"/>
+              </w:rPr>
+              <w:t>500 – Internal Server Error</w:t>
+            </w:r>
+          </w:p>
+        </w:tc>
+      </w:tr>
+    </w:tbl>
+    <w:p>
+      <w:pPr>
+        <w:bidi w:val="0"/>
+        <w:spacing w:after="0" w:line="360" w:lineRule="auto"/>
+        <w:rPr>
+          <w:rFonts w:asciiTheme="minorBidi" w:hAnsiTheme="minorBidi"/>
+          <w:sz w:val="20"/>
+          <w:szCs w:val="20"/>
+        </w:rPr>
+      </w:pPr>
+    </w:p>
+    <w:tbl>
+      <w:tblPr>
+        <w:tblStyle w:val="TableGrid"/>
+        <w:tblW w:w="0" w:type="auto"/>
+        <w:tblLook w:val="04A0" w:firstRow="1" w:lastRow="0" w:firstColumn="1" w:lastColumn="0" w:noHBand="0" w:noVBand="1"/>
+      </w:tblPr>
+      <w:tblGrid>
+        <w:gridCol w:w="4148"/>
+        <w:gridCol w:w="4148"/>
+      </w:tblGrid>
+      <w:tr>
+        <w:tc>
+          <w:tcPr>
+            <w:tcW w:w="4148" w:type="dxa"/>
+          </w:tcPr>
+          <w:p>
+            <w:pPr>
+              <w:bidi w:val="0"/>
+              <w:spacing w:line="360" w:lineRule="auto"/>
+              <w:rPr>
+                <w:rFonts w:asciiTheme="minorBidi" w:hAnsiTheme="minorBidi"/>
+                <w:sz w:val="20"/>
+                <w:szCs w:val="20"/>
+              </w:rPr>
+            </w:pPr>
+            <w:r>
+              <w:rPr>
+                <w:rFonts w:asciiTheme="minorBidi" w:hAnsiTheme="minorBidi"/>
+                <w:sz w:val="20"/>
+                <w:szCs w:val="20"/>
+              </w:rPr>
+              <w:t>Resource</w:t>
+            </w:r>
+          </w:p>
+        </w:tc>
+        <w:tc>
+          <w:tcPr>
+            <w:tcW w:w="4148" w:type="dxa"/>
+          </w:tcPr>
+          <w:p>
+            <w:pPr>
+              <w:bidi w:val="0"/>
+              <w:spacing w:line="360" w:lineRule="auto"/>
+              <w:rPr>
+                <w:rFonts w:asciiTheme="minorBidi" w:hAnsiTheme="minorBidi"/>
+                <w:sz w:val="20"/>
+                <w:szCs w:val="20"/>
+              </w:rPr>
+            </w:pPr>
+            <w:r>
+              <w:rPr>
+                <w:rFonts w:asciiTheme="minorBidi" w:hAnsiTheme="minorBidi"/>
+                <w:sz w:val="20"/>
+                <w:szCs w:val="20"/>
+              </w:rPr>
+              <w:t>/user</w:t>
+            </w:r>
+            <w:r>
+              <w:rPr>
+                <w:rFonts w:asciiTheme="minorBidi" w:hAnsiTheme="minorBidi"/>
+                <w:sz w:val="20"/>
+                <w:szCs w:val="20"/>
+              </w:rPr>
+              <w:t>s</w:t>
+            </w:r>
+            <w:r>
+              <w:rPr>
+                <w:rFonts w:asciiTheme="minorBidi" w:hAnsiTheme="minorBidi"/>
+                <w:sz w:val="20"/>
+                <w:szCs w:val="20"/>
+              </w:rPr>
+              <w:t>/login</w:t>
+            </w:r>
+          </w:p>
+        </w:tc>
+      </w:tr>
+      <w:tr>
+        <w:tc>
+          <w:tcPr>
+            <w:tcW w:w="4148" w:type="dxa"/>
+          </w:tcPr>
+          <w:p>
+            <w:pPr>
+              <w:bidi w:val="0"/>
+              <w:spacing w:line="360" w:lineRule="auto"/>
+              <w:rPr>
+                <w:rFonts w:asciiTheme="minorBidi" w:hAnsiTheme="minorBidi"/>
+                <w:sz w:val="20"/>
+                <w:szCs w:val="20"/>
+              </w:rPr>
+            </w:pPr>
+            <w:r>
+              <w:rPr>
+                <w:rFonts w:asciiTheme="minorBidi" w:hAnsiTheme="minorBidi"/>
+                <w:sz w:val="20"/>
+                <w:szCs w:val="20"/>
+              </w:rPr>
+              <w:t>Method</w:t>
+            </w:r>
+          </w:p>
+        </w:tc>
+        <w:tc>
+          <w:tcPr>
+            <w:tcW w:w="4148" w:type="dxa"/>
+          </w:tcPr>
+          <w:p>
+            <w:pPr>
+              <w:bidi w:val="0"/>
+              <w:spacing w:line="360" w:lineRule="auto"/>
+              <w:rPr>
+                <w:rFonts w:asciiTheme="minorBidi" w:hAnsiTheme="minorBidi"/>
+                <w:sz w:val="20"/>
+                <w:szCs w:val="20"/>
+              </w:rPr>
+            </w:pPr>
+            <w:r>
+              <w:rPr>
+                <w:rFonts w:asciiTheme="minorBidi" w:hAnsiTheme="minorBidi"/>
+                <w:sz w:val="20"/>
+                <w:szCs w:val="20"/>
+              </w:rPr>
+              <w:t>POST</w:t>
+            </w:r>
+          </w:p>
+        </w:tc>
+      </w:tr>
+      <w:tr>
+        <w:tc>
+          <w:tcPr>
+            <w:tcW w:w="4148" w:type="dxa"/>
+          </w:tcPr>
+          <w:p>
+            <w:pPr>
+              <w:bidi w:val="0"/>
+              <w:spacing w:line="360" w:lineRule="auto"/>
+              <w:rPr>
+                <w:rFonts w:asciiTheme="minorBidi" w:hAnsiTheme="minorBidi"/>
+                <w:sz w:val="20"/>
+                <w:szCs w:val="20"/>
+              </w:rPr>
+            </w:pPr>
+            <w:r>
+              <w:rPr>
+                <w:rFonts w:asciiTheme="minorBidi" w:hAnsiTheme="minorBidi"/>
+                <w:sz w:val="20"/>
+                <w:szCs w:val="20"/>
+              </w:rPr>
+              <w:t>Authenticated</w:t>
+            </w:r>
+          </w:p>
+        </w:tc>
+        <w:tc>
+          <w:tcPr>
+            <w:tcW w:w="4148" w:type="dxa"/>
+          </w:tcPr>
+          <w:p>
+            <w:pPr>
+              <w:bidi w:val="0"/>
+              <w:spacing w:line="360" w:lineRule="auto"/>
+              <w:rPr>
+                <w:rFonts w:asciiTheme="minorBidi" w:hAnsiTheme="minorBidi"/>
+                <w:sz w:val="20"/>
+                <w:szCs w:val="20"/>
+              </w:rPr>
+            </w:pPr>
+            <w:r>
+              <w:rPr>
+                <w:rFonts w:asciiTheme="minorBidi" w:hAnsiTheme="minorBidi"/>
+                <w:sz w:val="20"/>
+                <w:szCs w:val="20"/>
+              </w:rPr>
+              <w:t>No</w:t>
+            </w:r>
+          </w:p>
+        </w:tc>
+      </w:tr>
+      <w:tr>
+        <w:tc>
+          <w:tcPr>
+            <w:tcW w:w="4148" w:type="dxa"/>
+          </w:tcPr>
+          <w:p>
+            <w:pPr>
+              <w:bidi w:val="0"/>
+              <w:spacing w:line="360" w:lineRule="auto"/>
+              <w:rPr>
+                <w:rFonts w:asciiTheme="minorBidi" w:hAnsiTheme="minorBidi"/>
+                <w:sz w:val="20"/>
+                <w:szCs w:val="20"/>
+              </w:rPr>
+            </w:pPr>
+            <w:r>
+              <w:rPr>
+                <w:rFonts w:asciiTheme="minorBidi" w:hAnsiTheme="minorBidi"/>
+                <w:sz w:val="20"/>
+                <w:szCs w:val="20"/>
+              </w:rPr>
+              <w:t>Request Body</w:t>
+            </w:r>
+          </w:p>
+        </w:tc>
+        <w:tc>
+          <w:tcPr>
+            <w:tcW w:w="4148" w:type="dxa"/>
+          </w:tcPr>
+          <w:p>
+            <w:pPr>
+              <w:bidi w:val="0"/>
+              <w:spacing w:line="360" w:lineRule="auto"/>
+              <w:rPr>
+                <w:rFonts w:asciiTheme="minorBidi" w:hAnsiTheme="minorBidi"/>
+                <w:sz w:val="20"/>
+                <w:szCs w:val="20"/>
+              </w:rPr>
+            </w:pPr>
+            <w:r>
+              <w:rPr>
+                <w:rFonts w:asciiTheme="minorBidi" w:hAnsiTheme="minorBidi"/>
+                <w:sz w:val="20"/>
+                <w:szCs w:val="20"/>
+              </w:rPr>
+              <w:t>{</w:t>
+            </w:r>
+          </w:p>
+          <w:p>
+            <w:pPr>
+              <w:bidi w:val="0"/>
+              <w:spacing w:line="360" w:lineRule="auto"/>
+              <w:rPr>
+                <w:rFonts w:asciiTheme="minorBidi" w:hAnsiTheme="minorBidi"/>
+                <w:sz w:val="20"/>
+                <w:szCs w:val="20"/>
+              </w:rPr>
+            </w:pPr>
+            <w:r>
+              <w:rPr>
+                <w:rFonts w:asciiTheme="minorBidi" w:hAnsiTheme="minorBidi"/>
+                <w:sz w:val="20"/>
+                <w:szCs w:val="20"/>
+              </w:rPr>
+              <w:t xml:space="preserve">"email": </w:t>
+            </w:r>
+            <w:hyperlink r:id="rId5" w:history="1">
+              <w:r>
+                <w:rPr>
+                  <w:rStyle w:val="Hyperlink"/>
+                  <w:rFonts w:asciiTheme="minorBidi" w:hAnsiTheme="minorBidi"/>
+                  <w:sz w:val="20"/>
+                  <w:szCs w:val="20"/>
+                </w:rPr>
+                <w:t>xxx@aaa.com</w:t>
+              </w:r>
+            </w:hyperlink>
+            <w:r>
+              <w:rPr>
+                <w:rFonts w:asciiTheme="minorBidi" w:hAnsiTheme="minorBidi"/>
+                <w:sz w:val="20"/>
+                <w:szCs w:val="20"/>
+              </w:rPr>
+              <w:t>,</w:t>
+            </w:r>
+          </w:p>
+          <w:p>
+            <w:pPr>
+              <w:bidi w:val="0"/>
+              <w:spacing w:line="360" w:lineRule="auto"/>
+              <w:rPr>
+                <w:rFonts w:asciiTheme="minorBidi" w:hAnsiTheme="minorBidi"/>
+                <w:sz w:val="20"/>
+                <w:szCs w:val="20"/>
+              </w:rPr>
+            </w:pPr>
+            <w:r>
+              <w:rPr>
+                <w:rFonts w:asciiTheme="minorBidi" w:hAnsiTheme="minorBidi"/>
+                <w:sz w:val="20"/>
+                <w:szCs w:val="20"/>
+              </w:rPr>
+              <w:t>"password":"1a2b3c"</w:t>
+            </w:r>
+          </w:p>
+          <w:p>
+            <w:pPr>
+              <w:bidi w:val="0"/>
+              <w:spacing w:line="360" w:lineRule="auto"/>
+              <w:rPr>
+                <w:rFonts w:asciiTheme="minorBidi" w:hAnsiTheme="minorBidi"/>
+                <w:sz w:val="20"/>
+                <w:szCs w:val="20"/>
+              </w:rPr>
+            </w:pPr>
+            <w:r>
+              <w:rPr>
+                <w:rFonts w:asciiTheme="minorBidi" w:hAnsiTheme="minorBidi"/>
+                <w:sz w:val="20"/>
+                <w:szCs w:val="20"/>
+              </w:rPr>
+              <w:t>}</w:t>
+            </w:r>
+          </w:p>
+        </w:tc>
+      </w:tr>
+      <w:tr>
+        <w:tc>
+          <w:tcPr>
+            <w:tcW w:w="4148" w:type="dxa"/>
+          </w:tcPr>
+          <w:p>
+            <w:pPr>
+              <w:bidi w:val="0"/>
+              <w:spacing w:line="360" w:lineRule="auto"/>
+              <w:rPr>
+                <w:rFonts w:asciiTheme="minorBidi" w:hAnsiTheme="minorBidi"/>
+                <w:sz w:val="20"/>
+                <w:szCs w:val="20"/>
+              </w:rPr>
+            </w:pPr>
+            <w:r>
+              <w:rPr>
+                <w:rFonts w:asciiTheme="minorBidi" w:hAnsiTheme="minorBidi"/>
+                <w:sz w:val="20"/>
+                <w:szCs w:val="20"/>
+              </w:rPr>
+              <w:t>Returns</w:t>
+            </w:r>
+          </w:p>
+        </w:tc>
+        <w:tc>
+          <w:tcPr>
+            <w:tcW w:w="4148" w:type="dxa"/>
+          </w:tcPr>
+          <w:p>
+            <w:pPr>
+              <w:bidi w:val="0"/>
+              <w:spacing w:line="360" w:lineRule="auto"/>
+              <w:rPr>
+                <w:rFonts w:asciiTheme="minorBidi" w:hAnsiTheme="minorBidi"/>
+                <w:sz w:val="20"/>
+                <w:szCs w:val="20"/>
+              </w:rPr>
+            </w:pPr>
+            <w:r>
+              <w:rPr>
+                <w:rFonts w:asciiTheme="minorBidi" w:hAnsiTheme="minorBidi"/>
+                <w:sz w:val="20"/>
+                <w:szCs w:val="20"/>
+              </w:rPr>
+              <w:t>{</w:t>
+            </w:r>
+          </w:p>
+          <w:p>
+            <w:pPr>
+              <w:bidi w:val="0"/>
+              <w:spacing w:line="360" w:lineRule="auto"/>
+              <w:rPr>
+                <w:rFonts w:asciiTheme="minorBidi" w:hAnsiTheme="minorBidi"/>
+                <w:sz w:val="20"/>
+                <w:szCs w:val="20"/>
+              </w:rPr>
+            </w:pPr>
+            <w:r>
+              <w:rPr>
+                <w:rFonts w:asciiTheme="minorBidi" w:hAnsiTheme="minorBidi"/>
+                <w:sz w:val="20"/>
+                <w:szCs w:val="20"/>
+              </w:rPr>
               <w:t>"token":"eegigdugihguguighg464646"</w:t>
             </w:r>
           </w:p>
@@ -532,6 +1081,1880 @@
         </w:tc>
       </w:tr>
     </w:tbl>
+    <w:p>
+      <w:pPr>
+        <w:bidi w:val="0"/>
+        <w:spacing w:after="0" w:line="360" w:lineRule="auto"/>
+        <w:rPr>
+          <w:rFonts w:asciiTheme="minorBidi" w:hAnsiTheme="minorBidi"/>
+          <w:sz w:val="20"/>
+          <w:szCs w:val="20"/>
+        </w:rPr>
+      </w:pPr>
+    </w:p>
+    <w:p>
+      <w:pPr>
+        <w:bidi w:val="0"/>
+        <w:spacing w:after="0" w:line="360" w:lineRule="auto"/>
+        <w:rPr>
+          <w:rFonts w:asciiTheme="minorBidi" w:hAnsiTheme="minorBidi"/>
+          <w:sz w:val="20"/>
+          <w:szCs w:val="20"/>
+        </w:rPr>
+      </w:pPr>
+    </w:p>
+    <w:p>
+      <w:pPr>
+        <w:bidi w:val="0"/>
+        <w:spacing w:after="0" w:line="360" w:lineRule="auto"/>
+        <w:rPr>
+          <w:rFonts w:asciiTheme="minorBidi" w:hAnsiTheme="minorBidi"/>
+          <w:sz w:val="20"/>
+          <w:szCs w:val="20"/>
+        </w:rPr>
+      </w:pPr>
+    </w:p>
+    <w:p>
+      <w:pPr>
+        <w:bidi w:val="0"/>
+        <w:spacing w:after="0" w:line="360" w:lineRule="auto"/>
+        <w:rPr>
+          <w:rFonts w:asciiTheme="minorBidi" w:hAnsiTheme="minorBidi"/>
+          <w:sz w:val="20"/>
+          <w:szCs w:val="20"/>
+        </w:rPr>
+      </w:pPr>
+    </w:p>
+    <w:p>
+      <w:pPr>
+        <w:bidi w:val="0"/>
+        <w:spacing w:after="0" w:line="360" w:lineRule="auto"/>
+        <w:rPr>
+          <w:rFonts w:asciiTheme="minorBidi" w:hAnsiTheme="minorBidi"/>
+          <w:sz w:val="20"/>
+          <w:szCs w:val="20"/>
+        </w:rPr>
+      </w:pPr>
+    </w:p>
+    <w:p>
+      <w:pPr>
+        <w:bidi w:val="0"/>
+        <w:spacing w:after="0" w:line="360" w:lineRule="auto"/>
+        <w:rPr>
+          <w:rFonts w:asciiTheme="minorBidi" w:hAnsiTheme="minorBidi"/>
+          <w:sz w:val="20"/>
+          <w:szCs w:val="20"/>
+        </w:rPr>
+      </w:pPr>
+    </w:p>
+    <w:p>
+      <w:pPr>
+        <w:bidi w:val="0"/>
+        <w:spacing w:after="0" w:line="360" w:lineRule="auto"/>
+        <w:rPr>
+          <w:rFonts w:asciiTheme="minorBidi" w:hAnsiTheme="minorBidi"/>
+          <w:sz w:val="20"/>
+          <w:szCs w:val="20"/>
+        </w:rPr>
+      </w:pPr>
+    </w:p>
+    <w:tbl>
+      <w:tblPr>
+        <w:tblStyle w:val="TableGrid"/>
+        <w:tblW w:w="0" w:type="auto"/>
+        <w:tblLook w:val="04A0" w:firstRow="1" w:lastRow="0" w:firstColumn="1" w:lastColumn="0" w:noHBand="0" w:noVBand="1"/>
+      </w:tblPr>
+      <w:tblGrid>
+        <w:gridCol w:w="4148"/>
+        <w:gridCol w:w="4148"/>
+      </w:tblGrid>
+      <w:tr>
+        <w:tc>
+          <w:tcPr>
+            <w:tcW w:w="4148" w:type="dxa"/>
+          </w:tcPr>
+          <w:p>
+            <w:pPr>
+              <w:bidi w:val="0"/>
+              <w:spacing w:line="360" w:lineRule="auto"/>
+              <w:rPr>
+                <w:rFonts w:asciiTheme="minorBidi" w:hAnsiTheme="minorBidi"/>
+                <w:sz w:val="20"/>
+                <w:szCs w:val="20"/>
+              </w:rPr>
+            </w:pPr>
+            <w:r>
+              <w:rPr>
+                <w:rFonts w:asciiTheme="minorBidi" w:hAnsiTheme="minorBidi"/>
+                <w:sz w:val="20"/>
+                <w:szCs w:val="20"/>
+              </w:rPr>
+              <w:t>Resource</w:t>
+            </w:r>
+          </w:p>
+        </w:tc>
+        <w:tc>
+          <w:tcPr>
+            <w:tcW w:w="4148" w:type="dxa"/>
+          </w:tcPr>
+          <w:p>
+            <w:pPr>
+              <w:bidi w:val="0"/>
+              <w:spacing w:line="360" w:lineRule="auto"/>
+              <w:rPr>
+                <w:rFonts w:asciiTheme="minorBidi" w:hAnsiTheme="minorBidi"/>
+                <w:sz w:val="20"/>
+                <w:szCs w:val="20"/>
+              </w:rPr>
+            </w:pPr>
+            <w:r>
+              <w:rPr>
+                <w:rFonts w:asciiTheme="minorBidi" w:hAnsiTheme="minorBidi"/>
+                <w:sz w:val="20"/>
+                <w:szCs w:val="20"/>
+              </w:rPr>
+              <w:t>/user</w:t>
+            </w:r>
+            <w:r>
+              <w:rPr>
+                <w:rFonts w:asciiTheme="minorBidi" w:hAnsiTheme="minorBidi"/>
+                <w:sz w:val="20"/>
+                <w:szCs w:val="20"/>
+              </w:rPr>
+              <w:t>s</w:t>
+            </w:r>
+            <w:r>
+              <w:rPr>
+                <w:rFonts w:asciiTheme="minorBidi" w:hAnsiTheme="minorBidi"/>
+                <w:sz w:val="20"/>
+                <w:szCs w:val="20"/>
+              </w:rPr>
+              <w:t>/log</w:t>
+            </w:r>
+            <w:r>
+              <w:rPr>
+                <w:rFonts w:asciiTheme="minorBidi" w:hAnsiTheme="minorBidi"/>
+                <w:sz w:val="20"/>
+                <w:szCs w:val="20"/>
+              </w:rPr>
+              <w:t>out</w:t>
+            </w:r>
+          </w:p>
+        </w:tc>
+      </w:tr>
+      <w:tr>
+        <w:tc>
+          <w:tcPr>
+            <w:tcW w:w="4148" w:type="dxa"/>
+          </w:tcPr>
+          <w:p>
+            <w:pPr>
+              <w:bidi w:val="0"/>
+              <w:spacing w:line="360" w:lineRule="auto"/>
+              <w:rPr>
+                <w:rFonts w:asciiTheme="minorBidi" w:hAnsiTheme="minorBidi"/>
+                <w:sz w:val="20"/>
+                <w:szCs w:val="20"/>
+              </w:rPr>
+            </w:pPr>
+            <w:r>
+              <w:rPr>
+                <w:rFonts w:asciiTheme="minorBidi" w:hAnsiTheme="minorBidi"/>
+                <w:sz w:val="20"/>
+                <w:szCs w:val="20"/>
+              </w:rPr>
+              <w:lastRenderedPageBreak/>
+              <w:t>Method</w:t>
+            </w:r>
+          </w:p>
+        </w:tc>
+        <w:tc>
+          <w:tcPr>
+            <w:tcW w:w="4148" w:type="dxa"/>
+          </w:tcPr>
+          <w:p>
+            <w:pPr>
+              <w:bidi w:val="0"/>
+              <w:spacing w:line="360" w:lineRule="auto"/>
+              <w:rPr>
+                <w:rFonts w:asciiTheme="minorBidi" w:hAnsiTheme="minorBidi"/>
+                <w:sz w:val="20"/>
+                <w:szCs w:val="20"/>
+              </w:rPr>
+            </w:pPr>
+            <w:r>
+              <w:rPr>
+                <w:rFonts w:asciiTheme="minorBidi" w:hAnsiTheme="minorBidi"/>
+                <w:sz w:val="20"/>
+                <w:szCs w:val="20"/>
+              </w:rPr>
+              <w:t>POST</w:t>
+            </w:r>
+          </w:p>
+        </w:tc>
+      </w:tr>
+      <w:tr>
+        <w:tc>
+          <w:tcPr>
+            <w:tcW w:w="4148" w:type="dxa"/>
+          </w:tcPr>
+          <w:p>
+            <w:pPr>
+              <w:bidi w:val="0"/>
+              <w:spacing w:line="360" w:lineRule="auto"/>
+              <w:rPr>
+                <w:rFonts w:asciiTheme="minorBidi" w:hAnsiTheme="minorBidi"/>
+                <w:sz w:val="20"/>
+                <w:szCs w:val="20"/>
+              </w:rPr>
+            </w:pPr>
+            <w:r>
+              <w:rPr>
+                <w:rFonts w:asciiTheme="minorBidi" w:hAnsiTheme="minorBidi"/>
+                <w:sz w:val="20"/>
+                <w:szCs w:val="20"/>
+              </w:rPr>
+              <w:t>Authenticated</w:t>
+            </w:r>
+          </w:p>
+        </w:tc>
+        <w:tc>
+          <w:tcPr>
+            <w:tcW w:w="4148" w:type="dxa"/>
+          </w:tcPr>
+          <w:p>
+            <w:pPr>
+              <w:bidi w:val="0"/>
+              <w:spacing w:line="360" w:lineRule="auto"/>
+              <w:rPr>
+                <w:rFonts w:asciiTheme="minorBidi" w:hAnsiTheme="minorBidi"/>
+                <w:sz w:val="20"/>
+                <w:szCs w:val="20"/>
+              </w:rPr>
+            </w:pPr>
+            <w:r>
+              <w:rPr>
+                <w:rFonts w:asciiTheme="minorBidi" w:hAnsiTheme="minorBidi"/>
+                <w:sz w:val="20"/>
+                <w:szCs w:val="20"/>
+              </w:rPr>
+              <w:t>No</w:t>
+            </w:r>
+          </w:p>
+        </w:tc>
+      </w:tr>
+      <w:tr>
+        <w:tc>
+          <w:tcPr>
+            <w:tcW w:w="4148" w:type="dxa"/>
+          </w:tcPr>
+          <w:p>
+            <w:pPr>
+              <w:bidi w:val="0"/>
+              <w:spacing w:line="360" w:lineRule="auto"/>
+              <w:rPr>
+                <w:rFonts w:asciiTheme="minorBidi" w:hAnsiTheme="minorBidi"/>
+                <w:sz w:val="20"/>
+                <w:szCs w:val="20"/>
+              </w:rPr>
+            </w:pPr>
+            <w:r>
+              <w:rPr>
+                <w:rFonts w:asciiTheme="minorBidi" w:hAnsiTheme="minorBidi"/>
+                <w:sz w:val="20"/>
+                <w:szCs w:val="20"/>
+              </w:rPr>
+              <w:t>Request Body</w:t>
+            </w:r>
+          </w:p>
+        </w:tc>
+        <w:tc>
+          <w:tcPr>
+            <w:tcW w:w="4148" w:type="dxa"/>
+          </w:tcPr>
+          <w:p>
+            <w:pPr>
+              <w:bidi w:val="0"/>
+              <w:spacing w:line="360" w:lineRule="auto"/>
+              <w:rPr>
+                <w:rFonts w:asciiTheme="minorBidi" w:hAnsiTheme="minorBidi"/>
+                <w:sz w:val="20"/>
+                <w:szCs w:val="20"/>
+              </w:rPr>
+            </w:pPr>
+            <w:r>
+              <w:rPr>
+                <w:rFonts w:asciiTheme="minorBidi" w:hAnsiTheme="minorBidi"/>
+                <w:sz w:val="20"/>
+                <w:szCs w:val="20"/>
+              </w:rPr>
+              <w:t>{</w:t>
+            </w:r>
+          </w:p>
+          <w:p>
+            <w:pPr>
+              <w:bidi w:val="0"/>
+              <w:spacing w:line="360" w:lineRule="auto"/>
+              <w:rPr>
+                <w:rFonts w:asciiTheme="minorBidi" w:hAnsiTheme="minorBidi"/>
+                <w:sz w:val="20"/>
+                <w:szCs w:val="20"/>
+              </w:rPr>
+            </w:pPr>
+            <w:r>
+              <w:rPr>
+                <w:rFonts w:asciiTheme="minorBidi" w:hAnsiTheme="minorBidi"/>
+                <w:sz w:val="20"/>
+                <w:szCs w:val="20"/>
+              </w:rPr>
+              <w:t>}</w:t>
+            </w:r>
+          </w:p>
+        </w:tc>
+      </w:tr>
+      <w:tr>
+        <w:tc>
+          <w:tcPr>
+            <w:tcW w:w="4148" w:type="dxa"/>
+          </w:tcPr>
+          <w:p>
+            <w:pPr>
+              <w:bidi w:val="0"/>
+              <w:spacing w:line="360" w:lineRule="auto"/>
+              <w:rPr>
+                <w:rFonts w:asciiTheme="minorBidi" w:hAnsiTheme="minorBidi"/>
+                <w:sz w:val="20"/>
+                <w:szCs w:val="20"/>
+              </w:rPr>
+            </w:pPr>
+            <w:r>
+              <w:rPr>
+                <w:rFonts w:asciiTheme="minorBidi" w:hAnsiTheme="minorBidi"/>
+                <w:sz w:val="20"/>
+                <w:szCs w:val="20"/>
+              </w:rPr>
+              <w:t>Returns</w:t>
+            </w:r>
+          </w:p>
+        </w:tc>
+        <w:tc>
+          <w:tcPr>
+            <w:tcW w:w="4148" w:type="dxa"/>
+          </w:tcPr>
+          <w:p>
+            <w:pPr>
+              <w:bidi w:val="0"/>
+              <w:spacing w:line="360" w:lineRule="auto"/>
+              <w:rPr>
+                <w:rFonts w:asciiTheme="minorBidi" w:hAnsiTheme="minorBidi"/>
+                <w:sz w:val="20"/>
+                <w:szCs w:val="20"/>
+              </w:rPr>
+            </w:pPr>
+            <w:r>
+              <w:rPr>
+                <w:rFonts w:asciiTheme="minorBidi" w:hAnsiTheme="minorBidi"/>
+                <w:sz w:val="20"/>
+                <w:szCs w:val="20"/>
+              </w:rPr>
+              <w:t>{</w:t>
+            </w:r>
+          </w:p>
+          <w:p>
+            <w:pPr>
+              <w:bidi w:val="0"/>
+              <w:spacing w:line="360" w:lineRule="auto"/>
+              <w:rPr>
+                <w:rFonts w:asciiTheme="minorBidi" w:hAnsiTheme="minorBidi"/>
+                <w:sz w:val="20"/>
+                <w:szCs w:val="20"/>
+              </w:rPr>
+            </w:pPr>
+            <w:r>
+              <w:rPr>
+                <w:rFonts w:asciiTheme="minorBidi" w:hAnsiTheme="minorBidi"/>
+                <w:sz w:val="20"/>
+                <w:szCs w:val="20"/>
+              </w:rPr>
+              <w:t>}</w:t>
+            </w:r>
+          </w:p>
+        </w:tc>
+      </w:tr>
+      <w:tr>
+        <w:tc>
+          <w:tcPr>
+            <w:tcW w:w="4148" w:type="dxa"/>
+          </w:tcPr>
+          <w:p>
+            <w:pPr>
+              <w:bidi w:val="0"/>
+              <w:spacing w:line="360" w:lineRule="auto"/>
+              <w:rPr>
+                <w:rFonts w:asciiTheme="minorBidi" w:hAnsiTheme="minorBidi"/>
+                <w:sz w:val="20"/>
+                <w:szCs w:val="20"/>
+              </w:rPr>
+            </w:pPr>
+            <w:r>
+              <w:rPr>
+                <w:rFonts w:asciiTheme="minorBidi" w:hAnsiTheme="minorBidi"/>
+                <w:sz w:val="20"/>
+                <w:szCs w:val="20"/>
+              </w:rPr>
+              <w:t>On Error</w:t>
+            </w:r>
+          </w:p>
+        </w:tc>
+        <w:tc>
+          <w:tcPr>
+            <w:tcW w:w="4148" w:type="dxa"/>
+          </w:tcPr>
+          <w:p>
+            <w:pPr>
+              <w:bidi w:val="0"/>
+              <w:spacing w:line="360" w:lineRule="auto"/>
+              <w:rPr>
+                <w:rFonts w:asciiTheme="minorBidi" w:hAnsiTheme="minorBidi"/>
+                <w:sz w:val="20"/>
+                <w:szCs w:val="20"/>
+              </w:rPr>
+            </w:pPr>
+            <w:r>
+              <w:rPr>
+                <w:rFonts w:asciiTheme="minorBidi" w:hAnsiTheme="minorBidi"/>
+                <w:sz w:val="20"/>
+                <w:szCs w:val="20"/>
+              </w:rPr>
+              <w:t>401 – Unauthorized</w:t>
+            </w:r>
+          </w:p>
+          <w:p>
+            <w:pPr>
+              <w:bidi w:val="0"/>
+              <w:spacing w:line="360" w:lineRule="auto"/>
+              <w:rPr>
+                <w:rFonts w:asciiTheme="minorBidi" w:hAnsiTheme="minorBidi"/>
+                <w:sz w:val="20"/>
+                <w:szCs w:val="20"/>
+              </w:rPr>
+            </w:pPr>
+            <w:r>
+              <w:rPr>
+                <w:rFonts w:asciiTheme="minorBidi" w:hAnsiTheme="minorBidi"/>
+                <w:sz w:val="20"/>
+                <w:szCs w:val="20"/>
+              </w:rPr>
+              <w:t xml:space="preserve">500 – Internal Server Error </w:t>
+            </w:r>
+          </w:p>
+        </w:tc>
+      </w:tr>
+    </w:tbl>
+    <w:p>
+      <w:pPr>
+        <w:bidi w:val="0"/>
+        <w:spacing w:after="0" w:line="360" w:lineRule="auto"/>
+        <w:rPr>
+          <w:rFonts w:asciiTheme="minorBidi" w:hAnsiTheme="minorBidi"/>
+          <w:sz w:val="20"/>
+          <w:szCs w:val="20"/>
+        </w:rPr>
+      </w:pPr>
+    </w:p>
+    <w:tbl>
+      <w:tblPr>
+        <w:tblStyle w:val="TableGrid"/>
+        <w:tblW w:w="0" w:type="auto"/>
+        <w:tblLook w:val="04A0" w:firstRow="1" w:lastRow="0" w:firstColumn="1" w:lastColumn="0" w:noHBand="0" w:noVBand="1"/>
+      </w:tblPr>
+      <w:tblGrid>
+        <w:gridCol w:w="4148"/>
+        <w:gridCol w:w="4148"/>
+      </w:tblGrid>
+      <w:tr>
+        <w:tc>
+          <w:tcPr>
+            <w:tcW w:w="4148" w:type="dxa"/>
+          </w:tcPr>
+          <w:p>
+            <w:pPr>
+              <w:bidi w:val="0"/>
+              <w:spacing w:line="360" w:lineRule="auto"/>
+              <w:rPr>
+                <w:rFonts w:asciiTheme="minorBidi" w:hAnsiTheme="minorBidi"/>
+                <w:sz w:val="20"/>
+                <w:szCs w:val="20"/>
+              </w:rPr>
+            </w:pPr>
+            <w:r>
+              <w:rPr>
+                <w:rFonts w:asciiTheme="minorBidi" w:hAnsiTheme="minorBidi"/>
+                <w:sz w:val="20"/>
+                <w:szCs w:val="20"/>
+              </w:rPr>
+              <w:t>Resource</w:t>
+            </w:r>
+          </w:p>
+        </w:tc>
+        <w:tc>
+          <w:tcPr>
+            <w:tcW w:w="4148" w:type="dxa"/>
+          </w:tcPr>
+          <w:p>
+            <w:pPr>
+              <w:bidi w:val="0"/>
+              <w:spacing w:line="360" w:lineRule="auto"/>
+              <w:rPr>
+                <w:rFonts w:asciiTheme="minorBidi" w:hAnsiTheme="minorBidi"/>
+                <w:sz w:val="20"/>
+                <w:szCs w:val="20"/>
+              </w:rPr>
+            </w:pPr>
+            <w:r>
+              <w:rPr>
+                <w:rFonts w:asciiTheme="minorBidi" w:hAnsiTheme="minorBidi"/>
+                <w:sz w:val="20"/>
+                <w:szCs w:val="20"/>
+              </w:rPr>
+              <w:t>/user</w:t>
+            </w:r>
+            <w:r>
+              <w:rPr>
+                <w:rFonts w:asciiTheme="minorBidi" w:hAnsiTheme="minorBidi"/>
+                <w:sz w:val="20"/>
+                <w:szCs w:val="20"/>
+              </w:rPr>
+              <w:t>s</w:t>
+            </w:r>
+            <w:r>
+              <w:rPr>
+                <w:rFonts w:asciiTheme="minorBidi" w:hAnsiTheme="minorBidi"/>
+                <w:sz w:val="20"/>
+                <w:szCs w:val="20"/>
+              </w:rPr>
+              <w:t>/change_status</w:t>
+            </w:r>
+          </w:p>
+        </w:tc>
+      </w:tr>
+      <w:tr>
+        <w:tc>
+          <w:tcPr>
+            <w:tcW w:w="4148" w:type="dxa"/>
+          </w:tcPr>
+          <w:p>
+            <w:pPr>
+              <w:bidi w:val="0"/>
+              <w:spacing w:line="360" w:lineRule="auto"/>
+              <w:rPr>
+                <w:rFonts w:asciiTheme="minorBidi" w:hAnsiTheme="minorBidi"/>
+                <w:sz w:val="20"/>
+                <w:szCs w:val="20"/>
+              </w:rPr>
+            </w:pPr>
+            <w:r>
+              <w:rPr>
+                <w:rFonts w:asciiTheme="minorBidi" w:hAnsiTheme="minorBidi"/>
+                <w:sz w:val="20"/>
+                <w:szCs w:val="20"/>
+              </w:rPr>
+              <w:t>Method</w:t>
+            </w:r>
+          </w:p>
+        </w:tc>
+        <w:tc>
+          <w:tcPr>
+            <w:tcW w:w="4148" w:type="dxa"/>
+          </w:tcPr>
+          <w:p>
+            <w:pPr>
+              <w:bidi w:val="0"/>
+              <w:spacing w:line="360" w:lineRule="auto"/>
+              <w:rPr>
+                <w:rFonts w:asciiTheme="minorBidi" w:hAnsiTheme="minorBidi"/>
+                <w:sz w:val="20"/>
+                <w:szCs w:val="20"/>
+              </w:rPr>
+            </w:pPr>
+            <w:r>
+              <w:rPr>
+                <w:rFonts w:asciiTheme="minorBidi" w:hAnsiTheme="minorBidi"/>
+                <w:sz w:val="20"/>
+                <w:szCs w:val="20"/>
+              </w:rPr>
+              <w:t>POST</w:t>
+            </w:r>
+          </w:p>
+        </w:tc>
+      </w:tr>
+      <w:tr>
+        <w:tc>
+          <w:tcPr>
+            <w:tcW w:w="4148" w:type="dxa"/>
+          </w:tcPr>
+          <w:p>
+            <w:pPr>
+              <w:bidi w:val="0"/>
+              <w:spacing w:line="360" w:lineRule="auto"/>
+              <w:rPr>
+                <w:rFonts w:asciiTheme="minorBidi" w:hAnsiTheme="minorBidi"/>
+                <w:sz w:val="20"/>
+                <w:szCs w:val="20"/>
+              </w:rPr>
+            </w:pPr>
+            <w:r>
+              <w:rPr>
+                <w:rFonts w:asciiTheme="minorBidi" w:hAnsiTheme="minorBidi"/>
+                <w:sz w:val="20"/>
+                <w:szCs w:val="20"/>
+              </w:rPr>
+              <w:t>Authenticated</w:t>
+            </w:r>
+          </w:p>
+        </w:tc>
+        <w:tc>
+          <w:tcPr>
+            <w:tcW w:w="4148" w:type="dxa"/>
+          </w:tcPr>
+          <w:p>
+            <w:pPr>
+              <w:bidi w:val="0"/>
+              <w:spacing w:line="360" w:lineRule="auto"/>
+              <w:rPr>
+                <w:rFonts w:asciiTheme="minorBidi" w:hAnsiTheme="minorBidi"/>
+                <w:sz w:val="20"/>
+                <w:szCs w:val="20"/>
+              </w:rPr>
+            </w:pPr>
+            <w:r>
+              <w:rPr>
+                <w:rFonts w:asciiTheme="minorBidi" w:hAnsiTheme="minorBidi"/>
+                <w:sz w:val="20"/>
+                <w:szCs w:val="20"/>
+              </w:rPr>
+              <w:t>Yes</w:t>
+            </w:r>
+          </w:p>
+        </w:tc>
+      </w:tr>
+      <w:tr>
+        <w:tc>
+          <w:tcPr>
+            <w:tcW w:w="4148" w:type="dxa"/>
+          </w:tcPr>
+          <w:p>
+            <w:pPr>
+              <w:bidi w:val="0"/>
+              <w:spacing w:line="360" w:lineRule="auto"/>
+              <w:rPr>
+                <w:rFonts w:asciiTheme="minorBidi" w:hAnsiTheme="minorBidi"/>
+                <w:sz w:val="20"/>
+                <w:szCs w:val="20"/>
+              </w:rPr>
+            </w:pPr>
+            <w:r>
+              <w:rPr>
+                <w:rFonts w:asciiTheme="minorBidi" w:hAnsiTheme="minorBidi"/>
+                <w:sz w:val="20"/>
+                <w:szCs w:val="20"/>
+              </w:rPr>
+              <w:t>Request Body</w:t>
+            </w:r>
+          </w:p>
+        </w:tc>
+        <w:tc>
+          <w:tcPr>
+            <w:tcW w:w="4148" w:type="dxa"/>
+          </w:tcPr>
+          <w:p>
+            <w:pPr>
+              <w:bidi w:val="0"/>
+              <w:spacing w:line="360" w:lineRule="auto"/>
+              <w:rPr>
+                <w:rFonts w:asciiTheme="minorBidi" w:hAnsiTheme="minorBidi"/>
+                <w:sz w:val="20"/>
+                <w:szCs w:val="20"/>
+              </w:rPr>
+            </w:pPr>
+            <w:r>
+              <w:rPr>
+                <w:rFonts w:asciiTheme="minorBidi" w:hAnsiTheme="minorBidi"/>
+                <w:sz w:val="20"/>
+                <w:szCs w:val="20"/>
+              </w:rPr>
+              <w:t>{</w:t>
+            </w:r>
+          </w:p>
+          <w:p>
+            <w:pPr>
+              <w:bidi w:val="0"/>
+              <w:spacing w:line="360" w:lineRule="auto"/>
+              <w:rPr>
+                <w:rFonts w:asciiTheme="minorBidi" w:hAnsiTheme="minorBidi"/>
+                <w:sz w:val="20"/>
+                <w:szCs w:val="20"/>
+              </w:rPr>
+            </w:pPr>
+            <w:r>
+              <w:rPr>
+                <w:rFonts w:asciiTheme="minorBidi" w:hAnsiTheme="minorBidi"/>
+                <w:sz w:val="20"/>
+                <w:szCs w:val="20"/>
+              </w:rPr>
+              <w:t>"New Status": X (1/2/3)</w:t>
+            </w:r>
+          </w:p>
+          <w:p>
+            <w:pPr>
+              <w:bidi w:val="0"/>
+              <w:spacing w:line="360" w:lineRule="auto"/>
+              <w:rPr>
+                <w:rFonts w:asciiTheme="minorBidi" w:hAnsiTheme="minorBidi"/>
+                <w:sz w:val="20"/>
+                <w:szCs w:val="20"/>
+              </w:rPr>
+            </w:pPr>
+            <w:r>
+              <w:rPr>
+                <w:rFonts w:asciiTheme="minorBidi" w:hAnsiTheme="minorBidi"/>
+                <w:sz w:val="20"/>
+                <w:szCs w:val="20"/>
+              </w:rPr>
+              <w:t>}</w:t>
+            </w:r>
+          </w:p>
+        </w:tc>
+      </w:tr>
+      <w:tr>
+        <w:tc>
+          <w:tcPr>
+            <w:tcW w:w="4148" w:type="dxa"/>
+          </w:tcPr>
+          <w:p>
+            <w:pPr>
+              <w:bidi w:val="0"/>
+              <w:spacing w:line="360" w:lineRule="auto"/>
+              <w:rPr>
+                <w:rFonts w:asciiTheme="minorBidi" w:hAnsiTheme="minorBidi"/>
+                <w:sz w:val="20"/>
+                <w:szCs w:val="20"/>
+              </w:rPr>
+            </w:pPr>
+            <w:r>
+              <w:rPr>
+                <w:rFonts w:asciiTheme="minorBidi" w:hAnsiTheme="minorBidi"/>
+                <w:sz w:val="20"/>
+                <w:szCs w:val="20"/>
+              </w:rPr>
+              <w:t>Returns</w:t>
+            </w:r>
+          </w:p>
+        </w:tc>
+        <w:tc>
+          <w:tcPr>
+            <w:tcW w:w="4148" w:type="dxa"/>
+          </w:tcPr>
+          <w:p>
+            <w:pPr>
+              <w:bidi w:val="0"/>
+              <w:spacing w:line="360" w:lineRule="auto"/>
+              <w:rPr>
+                <w:rFonts w:asciiTheme="minorBidi" w:hAnsiTheme="minorBidi"/>
+                <w:sz w:val="20"/>
+                <w:szCs w:val="20"/>
+              </w:rPr>
+            </w:pPr>
+            <w:r>
+              <w:rPr>
+                <w:rFonts w:asciiTheme="minorBidi" w:hAnsiTheme="minorBidi"/>
+                <w:sz w:val="20"/>
+                <w:szCs w:val="20"/>
+              </w:rPr>
+              <w:t>{</w:t>
+            </w:r>
+          </w:p>
+          <w:p>
+            <w:pPr>
+              <w:bidi w:val="0"/>
+              <w:spacing w:line="360" w:lineRule="auto"/>
+              <w:rPr>
+                <w:rFonts w:asciiTheme="minorBidi" w:hAnsiTheme="minorBidi"/>
+                <w:sz w:val="20"/>
+                <w:szCs w:val="20"/>
+              </w:rPr>
+            </w:pPr>
+            <w:r>
+              <w:rPr>
+                <w:rFonts w:asciiTheme="minorBidi" w:hAnsiTheme="minorBidi"/>
+                <w:sz w:val="20"/>
+                <w:szCs w:val="20"/>
+              </w:rPr>
+              <w:t>"Result":"Sucess"</w:t>
+            </w:r>
+          </w:p>
+          <w:p>
+            <w:pPr>
+              <w:bidi w:val="0"/>
+              <w:spacing w:line="360" w:lineRule="auto"/>
+              <w:rPr>
+                <w:rFonts w:asciiTheme="minorBidi" w:hAnsiTheme="minorBidi"/>
+                <w:sz w:val="20"/>
+                <w:szCs w:val="20"/>
+              </w:rPr>
+            </w:pPr>
+            <w:r>
+              <w:rPr>
+                <w:rFonts w:asciiTheme="minorBidi" w:hAnsiTheme="minorBidi"/>
+                <w:sz w:val="20"/>
+                <w:szCs w:val="20"/>
+              </w:rPr>
+              <w:t>}</w:t>
+            </w:r>
+          </w:p>
+        </w:tc>
+      </w:tr>
+      <w:tr>
+        <w:tc>
+          <w:tcPr>
+            <w:tcW w:w="4148" w:type="dxa"/>
+          </w:tcPr>
+          <w:p>
+            <w:pPr>
+              <w:bidi w:val="0"/>
+              <w:spacing w:line="360" w:lineRule="auto"/>
+              <w:rPr>
+                <w:rFonts w:asciiTheme="minorBidi" w:hAnsiTheme="minorBidi"/>
+                <w:sz w:val="20"/>
+                <w:szCs w:val="20"/>
+              </w:rPr>
+            </w:pPr>
+            <w:r>
+              <w:rPr>
+                <w:rFonts w:asciiTheme="minorBidi" w:hAnsiTheme="minorBidi"/>
+                <w:sz w:val="20"/>
+                <w:szCs w:val="20"/>
+              </w:rPr>
+              <w:t>On Error</w:t>
+            </w:r>
+          </w:p>
+        </w:tc>
+        <w:tc>
+          <w:tcPr>
+            <w:tcW w:w="4148" w:type="dxa"/>
+          </w:tcPr>
+          <w:p>
+            <w:pPr>
+              <w:bidi w:val="0"/>
+              <w:spacing w:line="360" w:lineRule="auto"/>
+              <w:rPr>
+                <w:rFonts w:asciiTheme="minorBidi" w:hAnsiTheme="minorBidi"/>
+                <w:sz w:val="20"/>
+                <w:szCs w:val="20"/>
+              </w:rPr>
+            </w:pPr>
+            <w:r>
+              <w:rPr>
+                <w:rFonts w:asciiTheme="minorBidi" w:hAnsiTheme="minorBidi"/>
+                <w:sz w:val="20"/>
+                <w:szCs w:val="20"/>
+              </w:rPr>
+              <w:t>40</w:t>
+            </w:r>
+            <w:r>
+              <w:rPr>
+                <w:rFonts w:asciiTheme="minorBidi" w:hAnsiTheme="minorBidi"/>
+                <w:sz w:val="20"/>
+                <w:szCs w:val="20"/>
+              </w:rPr>
+              <w:t>0</w:t>
+            </w:r>
+            <w:r>
+              <w:rPr>
+                <w:rFonts w:asciiTheme="minorBidi" w:hAnsiTheme="minorBidi"/>
+                <w:sz w:val="20"/>
+                <w:szCs w:val="20"/>
+              </w:rPr>
+              <w:t xml:space="preserve"> – </w:t>
+            </w:r>
+            <w:r>
+              <w:rPr>
+                <w:rFonts w:asciiTheme="minorBidi" w:hAnsiTheme="minorBidi"/>
+                <w:sz w:val="20"/>
+                <w:szCs w:val="20"/>
+              </w:rPr>
+              <w:t>Bad Request</w:t>
+            </w:r>
+          </w:p>
+          <w:p>
+            <w:pPr>
+              <w:bidi w:val="0"/>
+              <w:spacing w:line="360" w:lineRule="auto"/>
+              <w:rPr>
+                <w:rFonts w:asciiTheme="minorBidi" w:hAnsiTheme="minorBidi"/>
+                <w:sz w:val="20"/>
+                <w:szCs w:val="20"/>
+              </w:rPr>
+            </w:pPr>
+            <w:r>
+              <w:rPr>
+                <w:rFonts w:asciiTheme="minorBidi" w:hAnsiTheme="minorBidi"/>
+                <w:sz w:val="20"/>
+                <w:szCs w:val="20"/>
+              </w:rPr>
+              <w:t>401 – Unauthorized</w:t>
+            </w:r>
+          </w:p>
+          <w:p>
+            <w:pPr>
+              <w:bidi w:val="0"/>
+              <w:spacing w:line="360" w:lineRule="auto"/>
+              <w:rPr>
+                <w:rFonts w:asciiTheme="minorBidi" w:hAnsiTheme="minorBidi"/>
+                <w:sz w:val="20"/>
+                <w:szCs w:val="20"/>
+              </w:rPr>
+            </w:pPr>
+            <w:r>
+              <w:rPr>
+                <w:rFonts w:asciiTheme="minorBidi" w:hAnsiTheme="minorBidi"/>
+                <w:sz w:val="20"/>
+                <w:szCs w:val="20"/>
+              </w:rPr>
+              <w:t>500 – Internal Server Error</w:t>
+            </w:r>
+          </w:p>
+        </w:tc>
+      </w:tr>
+    </w:tbl>
+    <w:p>
+      <w:pPr>
+        <w:bidi w:val="0"/>
+        <w:spacing w:after="0" w:line="360" w:lineRule="auto"/>
+        <w:rPr>
+          <w:rFonts w:asciiTheme="minorBidi" w:hAnsiTheme="minorBidi"/>
+          <w:sz w:val="20"/>
+          <w:szCs w:val="20"/>
+        </w:rPr>
+      </w:pPr>
+    </w:p>
+    <w:tbl>
+      <w:tblPr>
+        <w:tblStyle w:val="TableGrid"/>
+        <w:tblW w:w="0" w:type="auto"/>
+        <w:tblLook w:val="04A0" w:firstRow="1" w:lastRow="0" w:firstColumn="1" w:lastColumn="0" w:noHBand="0" w:noVBand="1"/>
+      </w:tblPr>
+      <w:tblGrid>
+        <w:gridCol w:w="4148"/>
+        <w:gridCol w:w="4148"/>
+      </w:tblGrid>
+      <w:tr>
+        <w:tc>
+          <w:tcPr>
+            <w:tcW w:w="4148" w:type="dxa"/>
+          </w:tcPr>
+          <w:p>
+            <w:pPr>
+              <w:bidi w:val="0"/>
+              <w:spacing w:line="360" w:lineRule="auto"/>
+              <w:rPr>
+                <w:rFonts w:asciiTheme="minorBidi" w:hAnsiTheme="minorBidi"/>
+                <w:sz w:val="20"/>
+                <w:szCs w:val="20"/>
+              </w:rPr>
+            </w:pPr>
+            <w:r>
+              <w:rPr>
+                <w:rFonts w:asciiTheme="minorBidi" w:hAnsiTheme="minorBidi"/>
+                <w:sz w:val="20"/>
+                <w:szCs w:val="20"/>
+              </w:rPr>
+              <w:t>Resource</w:t>
+            </w:r>
+          </w:p>
+        </w:tc>
+        <w:tc>
+          <w:tcPr>
+            <w:tcW w:w="4148" w:type="dxa"/>
+          </w:tcPr>
+          <w:p>
+            <w:pPr>
+              <w:bidi w:val="0"/>
+              <w:spacing w:line="360" w:lineRule="auto"/>
+              <w:rPr>
+                <w:rFonts w:asciiTheme="minorBidi" w:hAnsiTheme="minorBidi"/>
+                <w:sz w:val="20"/>
+                <w:szCs w:val="20"/>
+              </w:rPr>
+            </w:pPr>
+            <w:r>
+              <w:rPr>
+                <w:rFonts w:asciiTheme="minorBidi" w:hAnsiTheme="minorBidi"/>
+                <w:sz w:val="20"/>
+                <w:szCs w:val="20"/>
+              </w:rPr>
+              <w:t>/users/get_users</w:t>
+            </w:r>
+          </w:p>
+        </w:tc>
+      </w:tr>
+      <w:tr>
+        <w:tc>
+          <w:tcPr>
+            <w:tcW w:w="4148" w:type="dxa"/>
+          </w:tcPr>
+          <w:p>
+            <w:pPr>
+              <w:bidi w:val="0"/>
+              <w:spacing w:line="360" w:lineRule="auto"/>
+              <w:rPr>
+                <w:rFonts w:asciiTheme="minorBidi" w:hAnsiTheme="minorBidi"/>
+                <w:sz w:val="20"/>
+                <w:szCs w:val="20"/>
+              </w:rPr>
+            </w:pPr>
+            <w:r>
+              <w:rPr>
+                <w:rFonts w:asciiTheme="minorBidi" w:hAnsiTheme="minorBidi"/>
+                <w:sz w:val="20"/>
+                <w:szCs w:val="20"/>
+              </w:rPr>
+              <w:t>Method</w:t>
+            </w:r>
+          </w:p>
+        </w:tc>
+        <w:tc>
+          <w:tcPr>
+            <w:tcW w:w="4148" w:type="dxa"/>
+          </w:tcPr>
+          <w:p>
+            <w:pPr>
+              <w:bidi w:val="0"/>
+              <w:spacing w:line="360" w:lineRule="auto"/>
+              <w:rPr>
+                <w:rFonts w:asciiTheme="minorBidi" w:hAnsiTheme="minorBidi"/>
+                <w:sz w:val="20"/>
+                <w:szCs w:val="20"/>
+              </w:rPr>
+            </w:pPr>
+            <w:r>
+              <w:rPr>
+                <w:rFonts w:asciiTheme="minorBidi" w:hAnsiTheme="minorBidi"/>
+                <w:sz w:val="20"/>
+                <w:szCs w:val="20"/>
+              </w:rPr>
+              <w:t>GET</w:t>
+            </w:r>
+          </w:p>
+        </w:tc>
+      </w:tr>
+      <w:tr>
+        <w:tc>
+          <w:tcPr>
+            <w:tcW w:w="4148" w:type="dxa"/>
+          </w:tcPr>
+          <w:p>
+            <w:pPr>
+              <w:bidi w:val="0"/>
+              <w:spacing w:line="360" w:lineRule="auto"/>
+              <w:rPr>
+                <w:rFonts w:asciiTheme="minorBidi" w:hAnsiTheme="minorBidi"/>
+                <w:sz w:val="20"/>
+                <w:szCs w:val="20"/>
+              </w:rPr>
+            </w:pPr>
+            <w:r>
+              <w:rPr>
+                <w:rFonts w:asciiTheme="minorBidi" w:hAnsiTheme="minorBidi"/>
+                <w:sz w:val="20"/>
+                <w:szCs w:val="20"/>
+              </w:rPr>
+              <w:t>Authenticated</w:t>
+            </w:r>
+          </w:p>
+        </w:tc>
+        <w:tc>
+          <w:tcPr>
+            <w:tcW w:w="4148" w:type="dxa"/>
+          </w:tcPr>
+          <w:p>
+            <w:pPr>
+              <w:bidi w:val="0"/>
+              <w:spacing w:line="360" w:lineRule="auto"/>
+              <w:rPr>
+                <w:rFonts w:asciiTheme="minorBidi" w:hAnsiTheme="minorBidi"/>
+                <w:sz w:val="20"/>
+                <w:szCs w:val="20"/>
+              </w:rPr>
+            </w:pPr>
+            <w:r>
+              <w:rPr>
+                <w:rFonts w:asciiTheme="minorBidi" w:hAnsiTheme="minorBidi"/>
+                <w:sz w:val="20"/>
+                <w:szCs w:val="20"/>
+              </w:rPr>
+              <w:t>Yes</w:t>
+            </w:r>
+          </w:p>
+        </w:tc>
+      </w:tr>
+      <w:tr>
+        <w:tc>
+          <w:tcPr>
+            <w:tcW w:w="4148" w:type="dxa"/>
+          </w:tcPr>
+          <w:p>
+            <w:pPr>
+              <w:bidi w:val="0"/>
+              <w:spacing w:line="360" w:lineRule="auto"/>
+              <w:rPr>
+                <w:rFonts w:asciiTheme="minorBidi" w:hAnsiTheme="minorBidi"/>
+                <w:sz w:val="20"/>
+                <w:szCs w:val="20"/>
+              </w:rPr>
+            </w:pPr>
+            <w:r>
+              <w:rPr>
+                <w:rFonts w:asciiTheme="minorBidi" w:hAnsiTheme="minorBidi"/>
+                <w:sz w:val="20"/>
+                <w:szCs w:val="20"/>
+              </w:rPr>
+              <w:t>Request Body</w:t>
+            </w:r>
+          </w:p>
+        </w:tc>
+        <w:tc>
+          <w:tcPr>
+            <w:tcW w:w="4148" w:type="dxa"/>
+          </w:tcPr>
+          <w:p>
+            <w:pPr>
+              <w:bidi w:val="0"/>
+              <w:spacing w:line="360" w:lineRule="auto"/>
+              <w:rPr>
+                <w:rFonts w:asciiTheme="minorBidi" w:hAnsiTheme="minorBidi"/>
+                <w:sz w:val="20"/>
+                <w:szCs w:val="20"/>
+              </w:rPr>
+            </w:pPr>
+            <w:r>
+              <w:rPr>
+                <w:rFonts w:asciiTheme="minorBidi" w:hAnsiTheme="minorBidi"/>
+                <w:sz w:val="20"/>
+                <w:szCs w:val="20"/>
+              </w:rPr>
+              <w:t>{</w:t>
+            </w:r>
+          </w:p>
+          <w:p>
+            <w:pPr>
+              <w:bidi w:val="0"/>
+              <w:spacing w:line="360" w:lineRule="auto"/>
+              <w:rPr>
+                <w:rFonts w:asciiTheme="minorBidi" w:hAnsiTheme="minorBidi"/>
+                <w:sz w:val="20"/>
+                <w:szCs w:val="20"/>
+              </w:rPr>
+            </w:pPr>
+            <w:r>
+              <w:rPr>
+                <w:rFonts w:asciiTheme="minorBidi" w:hAnsiTheme="minorBidi"/>
+                <w:sz w:val="20"/>
+                <w:szCs w:val="20"/>
+              </w:rPr>
+              <w:t>}</w:t>
+            </w:r>
+          </w:p>
+        </w:tc>
+      </w:tr>
+      <w:tr>
+        <w:tc>
+          <w:tcPr>
+            <w:tcW w:w="4148" w:type="dxa"/>
+          </w:tcPr>
+          <w:p>
+            <w:pPr>
+              <w:bidi w:val="0"/>
+              <w:spacing w:line="360" w:lineRule="auto"/>
+              <w:rPr>
+                <w:rFonts w:asciiTheme="minorBidi" w:hAnsiTheme="minorBidi"/>
+                <w:sz w:val="20"/>
+                <w:szCs w:val="20"/>
+              </w:rPr>
+            </w:pPr>
+            <w:r>
+              <w:rPr>
+                <w:rFonts w:asciiTheme="minorBidi" w:hAnsiTheme="minorBidi"/>
+                <w:sz w:val="20"/>
+                <w:szCs w:val="20"/>
+              </w:rPr>
+              <w:t>Returns</w:t>
+            </w:r>
+          </w:p>
+        </w:tc>
+        <w:tc>
+          <w:tcPr>
+            <w:tcW w:w="4148" w:type="dxa"/>
+          </w:tcPr>
+          <w:p>
+            <w:pPr>
+              <w:bidi w:val="0"/>
+              <w:spacing w:line="360" w:lineRule="auto"/>
+              <w:rPr>
+                <w:rFonts w:asciiTheme="minorBidi" w:hAnsiTheme="minorBidi"/>
+                <w:sz w:val="20"/>
+                <w:szCs w:val="20"/>
+              </w:rPr>
+            </w:pPr>
+            <w:r>
+              <w:rPr>
+                <w:rFonts w:asciiTheme="minorBidi" w:hAnsiTheme="minorBidi"/>
+                <w:sz w:val="20"/>
+                <w:szCs w:val="20"/>
+              </w:rPr>
+              <w:t>{</w:t>
+            </w:r>
+          </w:p>
+          <w:p>
+            <w:pPr>
+              <w:bidi w:val="0"/>
+              <w:spacing w:line="360" w:lineRule="auto"/>
+              <w:rPr>
+                <w:rFonts w:asciiTheme="minorBidi" w:hAnsiTheme="minorBidi"/>
+                <w:sz w:val="20"/>
+                <w:szCs w:val="20"/>
+              </w:rPr>
+            </w:pPr>
+            <w:r>
+              <w:rPr>
+                <w:rFonts w:asciiTheme="minorBidi" w:hAnsiTheme="minorBidi"/>
+                <w:sz w:val="20"/>
+                <w:szCs w:val="20"/>
+              </w:rPr>
+              <w:t>{</w:t>
+            </w:r>
+          </w:p>
+          <w:p>
+            <w:pPr>
+              <w:bidi w:val="0"/>
+              <w:spacing w:line="360" w:lineRule="auto"/>
+              <w:rPr>
+                <w:rFonts w:asciiTheme="minorBidi" w:hAnsiTheme="minorBidi"/>
+                <w:sz w:val="20"/>
+                <w:szCs w:val="20"/>
+              </w:rPr>
+            </w:pPr>
+            <w:r>
+              <w:rPr>
+                <w:rFonts w:asciiTheme="minorBidi" w:hAnsiTheme="minorBidi"/>
+                <w:sz w:val="20"/>
+                <w:szCs w:val="20"/>
+              </w:rPr>
+              <w:t>"Id":123</w:t>
+            </w:r>
+          </w:p>
+          <w:p>
+            <w:pPr>
+              <w:bidi w:val="0"/>
+              <w:spacing w:line="360" w:lineRule="auto"/>
+              <w:rPr>
+                <w:rFonts w:asciiTheme="minorBidi" w:hAnsiTheme="minorBidi"/>
+                <w:sz w:val="20"/>
+                <w:szCs w:val="20"/>
+              </w:rPr>
+            </w:pPr>
+            <w:r>
+              <w:rPr>
+                <w:rFonts w:asciiTheme="minorBidi" w:hAnsiTheme="minorBidi"/>
+                <w:sz w:val="20"/>
+                <w:szCs w:val="20"/>
+              </w:rPr>
+              <w:t>"Full name":"Ano Nymo"</w:t>
+            </w:r>
+          </w:p>
+          <w:p>
+            <w:pPr>
+              <w:bidi w:val="0"/>
+              <w:spacing w:line="360" w:lineRule="auto"/>
+              <w:rPr>
+                <w:rFonts w:asciiTheme="minorBidi" w:hAnsiTheme="minorBidi"/>
+                <w:sz w:val="20"/>
+                <w:szCs w:val="20"/>
+              </w:rPr>
+            </w:pPr>
+            <w:r>
+              <w:rPr>
+                <w:rFonts w:asciiTheme="minorBidi" w:hAnsiTheme="minorBidi"/>
+                <w:sz w:val="20"/>
+                <w:szCs w:val="20"/>
+              </w:rPr>
+              <w:t>…}</w:t>
+            </w:r>
+          </w:p>
+          <w:p>
+            <w:pPr>
+              <w:bidi w:val="0"/>
+              <w:spacing w:line="360" w:lineRule="auto"/>
+              <w:rPr>
+                <w:rFonts w:asciiTheme="minorBidi" w:hAnsiTheme="minorBidi"/>
+                <w:sz w:val="20"/>
+                <w:szCs w:val="20"/>
+              </w:rPr>
+            </w:pPr>
+            <w:r>
+              <w:rPr>
+                <w:rFonts w:asciiTheme="minorBidi" w:hAnsiTheme="minorBidi"/>
+                <w:sz w:val="20"/>
+                <w:szCs w:val="20"/>
+              </w:rPr>
+              <w:t>}</w:t>
+            </w:r>
+          </w:p>
+        </w:tc>
+      </w:tr>
+      <w:tr>
+        <w:tc>
+          <w:tcPr>
+            <w:tcW w:w="4148" w:type="dxa"/>
+          </w:tcPr>
+          <w:p>
+            <w:pPr>
+              <w:bidi w:val="0"/>
+              <w:spacing w:line="360" w:lineRule="auto"/>
+              <w:rPr>
+                <w:rFonts w:asciiTheme="minorBidi" w:hAnsiTheme="minorBidi"/>
+                <w:sz w:val="20"/>
+                <w:szCs w:val="20"/>
+              </w:rPr>
+            </w:pPr>
+            <w:r>
+              <w:rPr>
+                <w:rFonts w:asciiTheme="minorBidi" w:hAnsiTheme="minorBidi"/>
+                <w:sz w:val="20"/>
+                <w:szCs w:val="20"/>
+              </w:rPr>
+              <w:t>On Error</w:t>
+            </w:r>
+          </w:p>
+        </w:tc>
+        <w:tc>
+          <w:tcPr>
+            <w:tcW w:w="4148" w:type="dxa"/>
+          </w:tcPr>
+          <w:p>
+            <w:pPr>
+              <w:bidi w:val="0"/>
+              <w:spacing w:line="360" w:lineRule="auto"/>
+              <w:rPr>
+                <w:rFonts w:asciiTheme="minorBidi" w:hAnsiTheme="minorBidi"/>
+                <w:sz w:val="20"/>
+                <w:szCs w:val="20"/>
+              </w:rPr>
+            </w:pPr>
+            <w:r>
+              <w:rPr>
+                <w:rFonts w:asciiTheme="minorBidi" w:hAnsiTheme="minorBidi"/>
+                <w:sz w:val="20"/>
+                <w:szCs w:val="20"/>
+              </w:rPr>
+              <w:t>401 – Unauthorized</w:t>
+            </w:r>
+          </w:p>
+          <w:p>
+            <w:pPr>
+              <w:bidi w:val="0"/>
+              <w:spacing w:line="360" w:lineRule="auto"/>
+              <w:rPr>
+                <w:rFonts w:asciiTheme="minorBidi" w:hAnsiTheme="minorBidi"/>
+                <w:sz w:val="20"/>
+                <w:szCs w:val="20"/>
+              </w:rPr>
+            </w:pPr>
+            <w:r>
+              <w:rPr>
+                <w:rFonts w:asciiTheme="minorBidi" w:hAnsiTheme="minorBidi"/>
+                <w:sz w:val="20"/>
+                <w:szCs w:val="20"/>
+              </w:rPr>
+              <w:t>500 – Internal Server Error</w:t>
+            </w:r>
+          </w:p>
+        </w:tc>
+      </w:tr>
+    </w:tbl>
+    <w:p>
+      <w:pPr>
+        <w:bidi w:val="0"/>
+        <w:spacing w:after="0" w:line="360" w:lineRule="auto"/>
+        <w:rPr>
+          <w:rFonts w:asciiTheme="minorBidi" w:hAnsiTheme="minorBidi"/>
+          <w:sz w:val="20"/>
+          <w:szCs w:val="20"/>
+        </w:rPr>
+      </w:pPr>
+    </w:p>
+    <w:p>
+      <w:pPr>
+        <w:bidi w:val="0"/>
+        <w:spacing w:after="0" w:line="360" w:lineRule="auto"/>
+        <w:rPr>
+          <w:rFonts w:asciiTheme="minorBidi" w:hAnsiTheme="minorBidi"/>
+          <w:sz w:val="20"/>
+          <w:szCs w:val="20"/>
+        </w:rPr>
+      </w:pPr>
+    </w:p>
+    <w:p>
+      <w:pPr>
+        <w:bidi w:val="0"/>
+        <w:spacing w:after="0" w:line="360" w:lineRule="auto"/>
+        <w:rPr>
+          <w:rFonts w:asciiTheme="minorBidi" w:hAnsiTheme="minorBidi"/>
+          <w:sz w:val="20"/>
+          <w:szCs w:val="20"/>
+        </w:rPr>
+      </w:pPr>
+    </w:p>
+    <w:p>
+      <w:pPr>
+        <w:bidi w:val="0"/>
+        <w:spacing w:after="0" w:line="360" w:lineRule="auto"/>
+        <w:rPr>
+          <w:rFonts w:asciiTheme="minorBidi" w:hAnsiTheme="minorBidi"/>
+          <w:sz w:val="20"/>
+          <w:szCs w:val="20"/>
+        </w:rPr>
+      </w:pPr>
+    </w:p>
+    <w:p>
+      <w:pPr>
+        <w:bidi w:val="0"/>
+        <w:spacing w:after="0" w:line="360" w:lineRule="auto"/>
+        <w:rPr>
+          <w:rFonts w:asciiTheme="minorBidi" w:hAnsiTheme="minorBidi"/>
+          <w:sz w:val="20"/>
+          <w:szCs w:val="20"/>
+        </w:rPr>
+      </w:pPr>
+    </w:p>
+    <w:p>
+      <w:pPr>
+        <w:bidi w:val="0"/>
+        <w:spacing w:after="0" w:line="360" w:lineRule="auto"/>
+        <w:rPr>
+          <w:rFonts w:asciiTheme="minorBidi" w:hAnsiTheme="minorBidi"/>
+          <w:sz w:val="20"/>
+          <w:szCs w:val="20"/>
+        </w:rPr>
+      </w:pPr>
+    </w:p>
+    <w:p>
+      <w:pPr>
+        <w:bidi w:val="0"/>
+        <w:spacing w:after="0" w:line="360" w:lineRule="auto"/>
+        <w:rPr>
+          <w:rFonts w:asciiTheme="minorBidi" w:hAnsiTheme="minorBidi"/>
+          <w:sz w:val="20"/>
+          <w:szCs w:val="20"/>
+        </w:rPr>
+      </w:pPr>
+    </w:p>
+    <w:p>
+      <w:pPr>
+        <w:bidi w:val="0"/>
+        <w:spacing w:after="0" w:line="360" w:lineRule="auto"/>
+        <w:rPr>
+          <w:rFonts w:asciiTheme="minorBidi" w:hAnsiTheme="minorBidi"/>
+          <w:sz w:val="20"/>
+          <w:szCs w:val="20"/>
+        </w:rPr>
+      </w:pPr>
+    </w:p>
+    <w:p>
+      <w:pPr>
+        <w:bidi w:val="0"/>
+        <w:spacing w:after="0" w:line="360" w:lineRule="auto"/>
+        <w:rPr>
+          <w:rFonts w:asciiTheme="minorBidi" w:hAnsiTheme="minorBidi"/>
+          <w:sz w:val="20"/>
+          <w:szCs w:val="20"/>
+        </w:rPr>
+      </w:pPr>
+    </w:p>
+    <w:p>
+      <w:pPr>
+        <w:bidi w:val="0"/>
+        <w:spacing w:after="0" w:line="360" w:lineRule="auto"/>
+        <w:rPr>
+          <w:rFonts w:asciiTheme="minorBidi" w:hAnsiTheme="minorBidi"/>
+          <w:sz w:val="20"/>
+          <w:szCs w:val="20"/>
+        </w:rPr>
+      </w:pPr>
+    </w:p>
+    <w:p>
+      <w:pPr>
+        <w:bidi w:val="0"/>
+        <w:spacing w:after="0" w:line="360" w:lineRule="auto"/>
+        <w:rPr>
+          <w:rFonts w:asciiTheme="minorBidi" w:hAnsiTheme="minorBidi"/>
+          <w:sz w:val="20"/>
+          <w:szCs w:val="20"/>
+        </w:rPr>
+      </w:pPr>
+    </w:p>
+    <w:p>
+      <w:pPr>
+        <w:bidi w:val="0"/>
+        <w:spacing w:after="0" w:line="360" w:lineRule="auto"/>
+        <w:rPr>
+          <w:rFonts w:asciiTheme="minorBidi" w:hAnsiTheme="minorBidi"/>
+          <w:sz w:val="20"/>
+          <w:szCs w:val="20"/>
+        </w:rPr>
+      </w:pPr>
+    </w:p>
+    <w:p>
+      <w:pPr>
+        <w:bidi w:val="0"/>
+        <w:spacing w:after="0" w:line="360" w:lineRule="auto"/>
+        <w:rPr>
+          <w:rFonts w:asciiTheme="minorBidi" w:hAnsiTheme="minorBidi"/>
+          <w:sz w:val="20"/>
+          <w:szCs w:val="20"/>
+        </w:rPr>
+      </w:pPr>
+    </w:p>
+    <w:p>
+      <w:pPr>
+        <w:bidi w:val="0"/>
+        <w:spacing w:after="0" w:line="360" w:lineRule="auto"/>
+        <w:rPr>
+          <w:rFonts w:asciiTheme="minorBidi" w:hAnsiTheme="minorBidi"/>
+          <w:sz w:val="20"/>
+          <w:szCs w:val="20"/>
+        </w:rPr>
+      </w:pPr>
+    </w:p>
+    <w:p>
+      <w:pPr>
+        <w:bidi w:val="0"/>
+        <w:spacing w:after="0" w:line="360" w:lineRule="auto"/>
+        <w:rPr>
+          <w:rFonts w:asciiTheme="minorBidi" w:hAnsiTheme="minorBidi"/>
+          <w:sz w:val="20"/>
+          <w:szCs w:val="20"/>
+        </w:rPr>
+      </w:pPr>
+    </w:p>
+    <w:p>
+      <w:pPr>
+        <w:bidi w:val="0"/>
+        <w:spacing w:after="0" w:line="360" w:lineRule="auto"/>
+        <w:rPr>
+          <w:rFonts w:asciiTheme="minorBidi" w:hAnsiTheme="minorBidi"/>
+          <w:sz w:val="20"/>
+          <w:szCs w:val="20"/>
+        </w:rPr>
+      </w:pPr>
+    </w:p>
+    <w:p>
+      <w:pPr>
+        <w:bidi w:val="0"/>
+        <w:spacing w:after="0" w:line="360" w:lineRule="auto"/>
+        <w:rPr>
+          <w:rFonts w:asciiTheme="minorBidi" w:hAnsiTheme="minorBidi"/>
+          <w:sz w:val="20"/>
+          <w:szCs w:val="20"/>
+        </w:rPr>
+      </w:pPr>
+    </w:p>
+    <w:p>
+      <w:pPr>
+        <w:bidi w:val="0"/>
+        <w:spacing w:after="0" w:line="360" w:lineRule="auto"/>
+        <w:rPr>
+          <w:rFonts w:asciiTheme="minorBidi" w:hAnsiTheme="minorBidi"/>
+          <w:sz w:val="20"/>
+          <w:szCs w:val="20"/>
+        </w:rPr>
+      </w:pPr>
+    </w:p>
+    <w:p>
+      <w:pPr>
+        <w:bidi w:val="0"/>
+        <w:spacing w:after="0" w:line="360" w:lineRule="auto"/>
+        <w:rPr>
+          <w:rFonts w:asciiTheme="minorBidi" w:hAnsiTheme="minorBidi"/>
+          <w:sz w:val="20"/>
+          <w:szCs w:val="20"/>
+        </w:rPr>
+      </w:pPr>
+    </w:p>
+    <w:p>
+      <w:pPr>
+        <w:bidi w:val="0"/>
+        <w:spacing w:after="0" w:line="360" w:lineRule="auto"/>
+        <w:rPr>
+          <w:rFonts w:asciiTheme="minorBidi" w:hAnsiTheme="minorBidi"/>
+          <w:sz w:val="20"/>
+          <w:szCs w:val="20"/>
+        </w:rPr>
+      </w:pPr>
+    </w:p>
+    <w:p>
+      <w:pPr>
+        <w:bidi w:val="0"/>
+        <w:spacing w:after="0" w:line="360" w:lineRule="auto"/>
+        <w:rPr>
+          <w:rFonts w:asciiTheme="minorBidi" w:hAnsiTheme="minorBidi"/>
+          <w:sz w:val="20"/>
+          <w:szCs w:val="20"/>
+        </w:rPr>
+      </w:pPr>
+    </w:p>
+    <w:p>
+      <w:pPr>
+        <w:bidi w:val="0"/>
+        <w:spacing w:after="0" w:line="360" w:lineRule="auto"/>
+        <w:rPr>
+          <w:rFonts w:asciiTheme="minorBidi" w:hAnsiTheme="minorBidi"/>
+          <w:sz w:val="20"/>
+          <w:szCs w:val="20"/>
+        </w:rPr>
+      </w:pPr>
+    </w:p>
+    <w:p>
+      <w:pPr>
+        <w:bidi w:val="0"/>
+        <w:spacing w:after="0" w:line="360" w:lineRule="auto"/>
+        <w:rPr>
+          <w:rFonts w:asciiTheme="minorBidi" w:hAnsiTheme="minorBidi"/>
+          <w:sz w:val="20"/>
+          <w:szCs w:val="20"/>
+        </w:rPr>
+      </w:pPr>
+    </w:p>
+    <w:p>
+      <w:pPr>
+        <w:bidi w:val="0"/>
+        <w:spacing w:after="0" w:line="360" w:lineRule="auto"/>
+        <w:rPr>
+          <w:rFonts w:asciiTheme="minorBidi" w:hAnsiTheme="minorBidi"/>
+          <w:sz w:val="20"/>
+          <w:szCs w:val="20"/>
+        </w:rPr>
+      </w:pPr>
+    </w:p>
+    <w:p>
+      <w:pPr>
+        <w:bidi w:val="0"/>
+        <w:spacing w:after="0" w:line="360" w:lineRule="auto"/>
+        <w:rPr>
+          <w:rFonts w:asciiTheme="minorBidi" w:hAnsiTheme="minorBidi"/>
+          <w:sz w:val="20"/>
+          <w:szCs w:val="20"/>
+        </w:rPr>
+      </w:pPr>
+    </w:p>
+    <w:p>
+      <w:pPr>
+        <w:bidi w:val="0"/>
+        <w:spacing w:after="0" w:line="360" w:lineRule="auto"/>
+        <w:rPr>
+          <w:rFonts w:asciiTheme="minorBidi" w:hAnsiTheme="minorBidi"/>
+          <w:sz w:val="20"/>
+          <w:szCs w:val="20"/>
+        </w:rPr>
+      </w:pPr>
+    </w:p>
+    <w:p>
+      <w:pPr>
+        <w:bidi w:val="0"/>
+        <w:spacing w:after="0" w:line="360" w:lineRule="auto"/>
+        <w:rPr>
+          <w:rFonts w:asciiTheme="minorBidi" w:hAnsiTheme="minorBidi"/>
+          <w:sz w:val="20"/>
+          <w:szCs w:val="20"/>
+        </w:rPr>
+      </w:pPr>
+    </w:p>
+    <w:p>
+      <w:pPr>
+        <w:bidi w:val="0"/>
+        <w:spacing w:after="0" w:line="360" w:lineRule="auto"/>
+        <w:rPr>
+          <w:rFonts w:asciiTheme="minorBidi" w:hAnsiTheme="minorBidi"/>
+          <w:sz w:val="20"/>
+          <w:szCs w:val="20"/>
+        </w:rPr>
+      </w:pPr>
+    </w:p>
+    <w:p>
+      <w:pPr>
+        <w:bidi w:val="0"/>
+        <w:spacing w:after="0" w:line="360" w:lineRule="auto"/>
+        <w:rPr>
+          <w:rFonts w:asciiTheme="minorBidi" w:hAnsiTheme="minorBidi"/>
+          <w:sz w:val="20"/>
+          <w:szCs w:val="20"/>
+        </w:rPr>
+      </w:pPr>
+    </w:p>
+    <w:p>
+      <w:pPr>
+        <w:bidi w:val="0"/>
+        <w:spacing w:after="0" w:line="360" w:lineRule="auto"/>
+        <w:rPr>
+          <w:rFonts w:asciiTheme="minorBidi" w:hAnsiTheme="minorBidi"/>
+          <w:sz w:val="20"/>
+          <w:szCs w:val="20"/>
+        </w:rPr>
+      </w:pPr>
+    </w:p>
+    <w:p>
+      <w:pPr>
+        <w:bidi w:val="0"/>
+        <w:spacing w:after="0" w:line="360" w:lineRule="auto"/>
+        <w:rPr>
+          <w:rFonts w:asciiTheme="minorBidi" w:hAnsiTheme="minorBidi"/>
+          <w:sz w:val="20"/>
+          <w:szCs w:val="20"/>
+        </w:rPr>
+      </w:pPr>
+    </w:p>
+    <w:p>
+      <w:pPr>
+        <w:bidi w:val="0"/>
+        <w:spacing w:after="0" w:line="360" w:lineRule="auto"/>
+        <w:rPr>
+          <w:rFonts w:asciiTheme="minorBidi" w:hAnsiTheme="minorBidi"/>
+          <w:sz w:val="20"/>
+          <w:szCs w:val="20"/>
+        </w:rPr>
+      </w:pPr>
+    </w:p>
+    <w:p>
+      <w:pPr>
+        <w:bidi w:val="0"/>
+        <w:spacing w:after="0" w:line="360" w:lineRule="auto"/>
+        <w:rPr>
+          <w:rFonts w:asciiTheme="minorBidi" w:hAnsiTheme="minorBidi"/>
+          <w:sz w:val="20"/>
+          <w:szCs w:val="20"/>
+        </w:rPr>
+      </w:pPr>
+    </w:p>
+    <w:p>
+      <w:pPr>
+        <w:bidi w:val="0"/>
+        <w:spacing w:after="0" w:line="360" w:lineRule="auto"/>
+        <w:rPr>
+          <w:rFonts w:asciiTheme="minorBidi" w:hAnsiTheme="minorBidi"/>
+          <w:sz w:val="20"/>
+          <w:szCs w:val="20"/>
+        </w:rPr>
+      </w:pPr>
+    </w:p>
+    <w:p>
+      <w:pPr>
+        <w:bidi w:val="0"/>
+        <w:spacing w:after="0" w:line="360" w:lineRule="auto"/>
+        <w:rPr>
+          <w:rFonts w:asciiTheme="minorBidi" w:hAnsiTheme="minorBidi"/>
+          <w:sz w:val="20"/>
+          <w:szCs w:val="20"/>
+        </w:rPr>
+      </w:pPr>
+    </w:p>
+    <w:p>
+      <w:pPr>
+        <w:bidi w:val="0"/>
+        <w:spacing w:after="0" w:line="360" w:lineRule="auto"/>
+        <w:rPr>
+          <w:rFonts w:asciiTheme="minorBidi" w:hAnsiTheme="minorBidi"/>
+          <w:sz w:val="20"/>
+          <w:szCs w:val="20"/>
+        </w:rPr>
+      </w:pPr>
+    </w:p>
+    <w:p>
+      <w:pPr>
+        <w:bidi w:val="0"/>
+        <w:spacing w:after="0" w:line="360" w:lineRule="auto"/>
+        <w:rPr>
+          <w:rFonts w:asciiTheme="minorBidi" w:hAnsiTheme="minorBidi"/>
+          <w:sz w:val="20"/>
+          <w:szCs w:val="20"/>
+        </w:rPr>
+      </w:pPr>
+    </w:p>
+    <w:p>
+      <w:pPr>
+        <w:bidi w:val="0"/>
+        <w:spacing w:after="0" w:line="360" w:lineRule="auto"/>
+        <w:rPr>
+          <w:rFonts w:asciiTheme="minorBidi" w:hAnsiTheme="minorBidi"/>
+          <w:sz w:val="20"/>
+          <w:szCs w:val="20"/>
+        </w:rPr>
+      </w:pPr>
+    </w:p>
+    <w:p>
+      <w:pPr>
+        <w:bidi w:val="0"/>
+        <w:spacing w:after="0" w:line="360" w:lineRule="auto"/>
+        <w:rPr>
+          <w:rFonts w:asciiTheme="minorBidi" w:hAnsiTheme="minorBidi"/>
+          <w:sz w:val="20"/>
+          <w:szCs w:val="20"/>
+        </w:rPr>
+      </w:pPr>
+    </w:p>
+    <w:p>
+      <w:pPr>
+        <w:bidi w:val="0"/>
+        <w:spacing w:after="0" w:line="360" w:lineRule="auto"/>
+        <w:rPr>
+          <w:rFonts w:asciiTheme="minorBidi" w:hAnsiTheme="minorBidi"/>
+          <w:sz w:val="20"/>
+          <w:szCs w:val="20"/>
+        </w:rPr>
+      </w:pPr>
+    </w:p>
+    <w:p>
+      <w:pPr>
+        <w:bidi w:val="0"/>
+        <w:spacing w:after="0" w:line="360" w:lineRule="auto"/>
+        <w:rPr>
+          <w:rFonts w:asciiTheme="minorBidi" w:hAnsiTheme="minorBidi"/>
+          <w:sz w:val="20"/>
+          <w:szCs w:val="20"/>
+        </w:rPr>
+      </w:pPr>
+    </w:p>
+    <w:p>
+      <w:pPr>
+        <w:bidi w:val="0"/>
+        <w:spacing w:after="0" w:line="360" w:lineRule="auto"/>
+        <w:rPr>
+          <w:rFonts w:asciiTheme="minorBidi" w:hAnsiTheme="minorBidi"/>
+          <w:sz w:val="20"/>
+          <w:szCs w:val="20"/>
+        </w:rPr>
+      </w:pPr>
+    </w:p>
+    <w:p>
+      <w:pPr>
+        <w:bidi w:val="0"/>
+        <w:spacing w:after="0" w:line="360" w:lineRule="auto"/>
+        <w:rPr>
+          <w:rFonts w:asciiTheme="minorBidi" w:hAnsiTheme="minorBidi"/>
+          <w:sz w:val="20"/>
+          <w:szCs w:val="20"/>
+        </w:rPr>
+      </w:pPr>
+    </w:p>
     <w:p>
       <w:pPr>
         <w:bidi w:val="0"/>
@@ -624,6 +3047,7 @@
                 <w:sz w:val="20"/>
                 <w:szCs w:val="20"/>
               </w:rPr>
+              <w:lastRenderedPageBreak/>
               <w:t>Method</w:t>
             </w:r>
           </w:p>
@@ -945,8 +3369,6 @@
               </w:rPr>
               <w:t>403 - Forbidden</w:t>
             </w:r>
-            <w:bookmarkStart w:id="0" w:name="_GoBack"/>
-            <w:bookmarkEnd w:id="0"/>
           </w:p>
           <w:p>
             <w:pPr>
@@ -1006,176 +3428,224 @@
                 <w:szCs w:val="20"/>
               </w:rPr>
             </w:pPr>
-          </w:p>
-        </w:tc>
-        <w:tc>
-          <w:tcPr>
-            <w:tcW w:w="4148" w:type="dxa"/>
-          </w:tcPr>
-          <w:p>
-            <w:pPr>
-              <w:bidi w:val="0"/>
-              <w:spacing w:line="360" w:lineRule="auto"/>
-              <w:rPr>
-                <w:rFonts w:asciiTheme="minorBidi" w:hAnsiTheme="minorBidi"/>
-                <w:sz w:val="20"/>
-                <w:szCs w:val="20"/>
-              </w:rPr>
-            </w:pPr>
-          </w:p>
-        </w:tc>
-      </w:tr>
-      <w:tr>
-        <w:tc>
-          <w:tcPr>
-            <w:tcW w:w="4148" w:type="dxa"/>
-          </w:tcPr>
-          <w:p>
-            <w:pPr>
-              <w:bidi w:val="0"/>
-              <w:spacing w:line="360" w:lineRule="auto"/>
-              <w:rPr>
-                <w:rFonts w:asciiTheme="minorBidi" w:hAnsiTheme="minorBidi"/>
-                <w:sz w:val="20"/>
-                <w:szCs w:val="20"/>
-              </w:rPr>
-            </w:pPr>
-          </w:p>
-        </w:tc>
-        <w:tc>
-          <w:tcPr>
-            <w:tcW w:w="4148" w:type="dxa"/>
-          </w:tcPr>
-          <w:p>
-            <w:pPr>
-              <w:bidi w:val="0"/>
-              <w:spacing w:line="360" w:lineRule="auto"/>
-              <w:rPr>
-                <w:rFonts w:asciiTheme="minorBidi" w:hAnsiTheme="minorBidi"/>
-                <w:sz w:val="20"/>
-                <w:szCs w:val="20"/>
-              </w:rPr>
-            </w:pPr>
-          </w:p>
-        </w:tc>
-      </w:tr>
-      <w:tr>
-        <w:tc>
-          <w:tcPr>
-            <w:tcW w:w="4148" w:type="dxa"/>
-          </w:tcPr>
-          <w:p>
-            <w:pPr>
-              <w:bidi w:val="0"/>
-              <w:spacing w:line="360" w:lineRule="auto"/>
-              <w:rPr>
-                <w:rFonts w:asciiTheme="minorBidi" w:hAnsiTheme="minorBidi"/>
-                <w:sz w:val="20"/>
-                <w:szCs w:val="20"/>
-              </w:rPr>
-            </w:pPr>
-          </w:p>
-        </w:tc>
-        <w:tc>
-          <w:tcPr>
-            <w:tcW w:w="4148" w:type="dxa"/>
-          </w:tcPr>
-          <w:p>
-            <w:pPr>
-              <w:bidi w:val="0"/>
-              <w:spacing w:line="360" w:lineRule="auto"/>
-              <w:rPr>
-                <w:rFonts w:asciiTheme="minorBidi" w:hAnsiTheme="minorBidi"/>
-                <w:sz w:val="20"/>
-                <w:szCs w:val="20"/>
-              </w:rPr>
-            </w:pPr>
-          </w:p>
-        </w:tc>
-      </w:tr>
-      <w:tr>
-        <w:tc>
-          <w:tcPr>
-            <w:tcW w:w="4148" w:type="dxa"/>
-          </w:tcPr>
-          <w:p>
-            <w:pPr>
-              <w:bidi w:val="0"/>
-              <w:spacing w:line="360" w:lineRule="auto"/>
-              <w:rPr>
-                <w:rFonts w:asciiTheme="minorBidi" w:hAnsiTheme="minorBidi"/>
-                <w:sz w:val="20"/>
-                <w:szCs w:val="20"/>
-              </w:rPr>
-            </w:pPr>
-          </w:p>
-        </w:tc>
-        <w:tc>
-          <w:tcPr>
-            <w:tcW w:w="4148" w:type="dxa"/>
-          </w:tcPr>
-          <w:p>
-            <w:pPr>
-              <w:bidi w:val="0"/>
-              <w:spacing w:line="360" w:lineRule="auto"/>
-              <w:rPr>
-                <w:rFonts w:asciiTheme="minorBidi" w:hAnsiTheme="minorBidi"/>
-                <w:sz w:val="20"/>
-                <w:szCs w:val="20"/>
-              </w:rPr>
-            </w:pPr>
-          </w:p>
-        </w:tc>
-      </w:tr>
-      <w:tr>
-        <w:tc>
-          <w:tcPr>
-            <w:tcW w:w="4148" w:type="dxa"/>
-          </w:tcPr>
-          <w:p>
-            <w:pPr>
-              <w:bidi w:val="0"/>
-              <w:spacing w:line="360" w:lineRule="auto"/>
-              <w:rPr>
-                <w:rFonts w:asciiTheme="minorBidi" w:hAnsiTheme="minorBidi"/>
-                <w:sz w:val="20"/>
-                <w:szCs w:val="20"/>
-              </w:rPr>
-            </w:pPr>
-          </w:p>
-        </w:tc>
-        <w:tc>
-          <w:tcPr>
-            <w:tcW w:w="4148" w:type="dxa"/>
-          </w:tcPr>
-          <w:p>
-            <w:pPr>
-              <w:bidi w:val="0"/>
-              <w:spacing w:line="360" w:lineRule="auto"/>
-              <w:rPr>
-                <w:rFonts w:asciiTheme="minorBidi" w:hAnsiTheme="minorBidi"/>
-                <w:sz w:val="20"/>
-                <w:szCs w:val="20"/>
-              </w:rPr>
-            </w:pPr>
-          </w:p>
-        </w:tc>
-      </w:tr>
-      <w:tr>
-        <w:tc>
-          <w:tcPr>
-            <w:tcW w:w="4148" w:type="dxa"/>
-          </w:tcPr>
-          <w:p>
-            <w:pPr>
-              <w:bidi w:val="0"/>
-              <w:spacing w:line="360" w:lineRule="auto"/>
-              <w:rPr>
-                <w:rFonts w:asciiTheme="minorBidi" w:hAnsiTheme="minorBidi"/>
-                <w:sz w:val="20"/>
-                <w:szCs w:val="20"/>
-              </w:rPr>
-            </w:pPr>
+            <w:r>
+              <w:rPr>
+                <w:rFonts w:asciiTheme="minorBidi" w:hAnsiTheme="minorBidi"/>
+                <w:sz w:val="20"/>
+                <w:szCs w:val="20"/>
+              </w:rPr>
+              <w:t>Resource</w:t>
+            </w:r>
+          </w:p>
+        </w:tc>
+        <w:tc>
+          <w:tcPr>
+            <w:tcW w:w="4148" w:type="dxa"/>
+          </w:tcPr>
+          <w:p>
+            <w:pPr>
+              <w:bidi w:val="0"/>
+              <w:spacing w:line="360" w:lineRule="auto"/>
+              <w:rPr>
+                <w:rFonts w:asciiTheme="minorBidi" w:hAnsiTheme="minorBidi"/>
+                <w:sz w:val="20"/>
+                <w:szCs w:val="20"/>
+              </w:rPr>
+            </w:pPr>
+          </w:p>
+        </w:tc>
+      </w:tr>
+      <w:tr>
+        <w:tc>
+          <w:tcPr>
+            <w:tcW w:w="4148" w:type="dxa"/>
+          </w:tcPr>
+          <w:p>
+            <w:pPr>
+              <w:bidi w:val="0"/>
+              <w:spacing w:line="360" w:lineRule="auto"/>
+              <w:rPr>
+                <w:rFonts w:asciiTheme="minorBidi" w:hAnsiTheme="minorBidi"/>
+                <w:sz w:val="20"/>
+                <w:szCs w:val="20"/>
+              </w:rPr>
+            </w:pPr>
+            <w:r>
+              <w:rPr>
+                <w:rFonts w:asciiTheme="minorBidi" w:hAnsiTheme="minorBidi"/>
+                <w:sz w:val="20"/>
+                <w:szCs w:val="20"/>
+              </w:rPr>
+              <w:t>Method</w:t>
+            </w:r>
+          </w:p>
+        </w:tc>
+        <w:tc>
+          <w:tcPr>
+            <w:tcW w:w="4148" w:type="dxa"/>
+          </w:tcPr>
+          <w:p>
+            <w:pPr>
+              <w:bidi w:val="0"/>
+              <w:spacing w:line="360" w:lineRule="auto"/>
+              <w:rPr>
+                <w:rFonts w:asciiTheme="minorBidi" w:hAnsiTheme="minorBidi"/>
+                <w:sz w:val="20"/>
+                <w:szCs w:val="20"/>
+              </w:rPr>
+            </w:pPr>
+          </w:p>
+        </w:tc>
+      </w:tr>
+      <w:tr>
+        <w:tc>
+          <w:tcPr>
+            <w:tcW w:w="4148" w:type="dxa"/>
+          </w:tcPr>
+          <w:p>
+            <w:pPr>
+              <w:bidi w:val="0"/>
+              <w:spacing w:line="360" w:lineRule="auto"/>
+              <w:rPr>
+                <w:rFonts w:asciiTheme="minorBidi" w:hAnsiTheme="minorBidi"/>
+                <w:sz w:val="20"/>
+                <w:szCs w:val="20"/>
+              </w:rPr>
+            </w:pPr>
+            <w:r>
+              <w:rPr>
+                <w:rFonts w:asciiTheme="minorBidi" w:hAnsiTheme="minorBidi"/>
+                <w:sz w:val="20"/>
+                <w:szCs w:val="20"/>
+              </w:rPr>
+              <w:t>Authenticated</w:t>
+            </w:r>
+          </w:p>
+        </w:tc>
+        <w:tc>
+          <w:tcPr>
+            <w:tcW w:w="4148" w:type="dxa"/>
+          </w:tcPr>
+          <w:p>
+            <w:pPr>
+              <w:bidi w:val="0"/>
+              <w:spacing w:line="360" w:lineRule="auto"/>
+              <w:rPr>
+                <w:rFonts w:asciiTheme="minorBidi" w:hAnsiTheme="minorBidi"/>
+                <w:sz w:val="20"/>
+                <w:szCs w:val="20"/>
+              </w:rPr>
+            </w:pPr>
+          </w:p>
+        </w:tc>
+      </w:tr>
+      <w:tr>
+        <w:tc>
+          <w:tcPr>
+            <w:tcW w:w="4148" w:type="dxa"/>
+          </w:tcPr>
+          <w:p>
+            <w:pPr>
+              <w:bidi w:val="0"/>
+              <w:spacing w:line="360" w:lineRule="auto"/>
+              <w:rPr>
+                <w:rFonts w:asciiTheme="minorBidi" w:hAnsiTheme="minorBidi"/>
+                <w:sz w:val="20"/>
+                <w:szCs w:val="20"/>
+              </w:rPr>
+            </w:pPr>
+            <w:r>
+              <w:rPr>
+                <w:rFonts w:asciiTheme="minorBidi" w:hAnsiTheme="minorBidi"/>
+                <w:sz w:val="20"/>
+                <w:szCs w:val="20"/>
+              </w:rPr>
+              <w:t>Request Body</w:t>
+            </w:r>
+          </w:p>
+        </w:tc>
+        <w:tc>
+          <w:tcPr>
+            <w:tcW w:w="4148" w:type="dxa"/>
+          </w:tcPr>
+          <w:p>
+            <w:pPr>
+              <w:bidi w:val="0"/>
+              <w:spacing w:line="360" w:lineRule="auto"/>
+              <w:rPr>
+                <w:rFonts w:asciiTheme="minorBidi" w:hAnsiTheme="minorBidi"/>
+                <w:sz w:val="20"/>
+                <w:szCs w:val="20"/>
+              </w:rPr>
+            </w:pPr>
+          </w:p>
+        </w:tc>
+      </w:tr>
+      <w:tr>
+        <w:tc>
+          <w:tcPr>
+            <w:tcW w:w="4148" w:type="dxa"/>
+          </w:tcPr>
+          <w:p>
+            <w:pPr>
+              <w:bidi w:val="0"/>
+              <w:spacing w:line="360" w:lineRule="auto"/>
+              <w:rPr>
+                <w:rFonts w:asciiTheme="minorBidi" w:hAnsiTheme="minorBidi"/>
+                <w:sz w:val="20"/>
+                <w:szCs w:val="20"/>
+              </w:rPr>
+            </w:pPr>
+            <w:r>
+              <w:rPr>
+                <w:rFonts w:asciiTheme="minorBidi" w:hAnsiTheme="minorBidi"/>
+                <w:sz w:val="20"/>
+                <w:szCs w:val="20"/>
+              </w:rPr>
+              <w:t>Returns</w:t>
+            </w:r>
+          </w:p>
+        </w:tc>
+        <w:tc>
+          <w:tcPr>
+            <w:tcW w:w="4148" w:type="dxa"/>
+          </w:tcPr>
+          <w:p>
+            <w:pPr>
+              <w:bidi w:val="0"/>
+              <w:spacing w:line="360" w:lineRule="auto"/>
+              <w:rPr>
+                <w:rFonts w:asciiTheme="minorBidi" w:hAnsiTheme="minorBidi"/>
+                <w:sz w:val="20"/>
+                <w:szCs w:val="20"/>
+              </w:rPr>
+            </w:pPr>
+          </w:p>
+        </w:tc>
+      </w:tr>
+      <w:tr>
+        <w:tc>
+          <w:tcPr>
+            <w:tcW w:w="4148" w:type="dxa"/>
+          </w:tcPr>
+          <w:p>
+            <w:pPr>
+              <w:bidi w:val="0"/>
+              <w:spacing w:line="360" w:lineRule="auto"/>
+              <w:rPr>
+                <w:rFonts w:asciiTheme="minorBidi" w:hAnsiTheme="minorBidi"/>
+                <w:sz w:val="20"/>
+                <w:szCs w:val="20"/>
+              </w:rPr>
+            </w:pPr>
+            <w:r>
+              <w:rPr>
+                <w:rFonts w:asciiTheme="minorBidi" w:hAnsiTheme="minorBidi"/>
+                <w:sz w:val="20"/>
+                <w:szCs w:val="20"/>
+              </w:rPr>
+              <w:t>On Error</w:t>
+            </w:r>
           </w:p>
         </w:tc>
         <w:tc>
@@ -2552,6 +5022,446 @@
         </w:tc>
       </w:tr>
     </w:tbl>
+    <w:p>
+      <w:pPr>
+        <w:bidi w:val="0"/>
+        <w:spacing w:after="0" w:line="360" w:lineRule="auto"/>
+        <w:rPr>
+          <w:rFonts w:asciiTheme="minorBidi" w:hAnsiTheme="minorBidi"/>
+          <w:sz w:val="20"/>
+          <w:szCs w:val="20"/>
+        </w:rPr>
+      </w:pPr>
+    </w:p>
+    <w:p>
+      <w:pPr>
+        <w:bidi w:val="0"/>
+        <w:spacing w:after="0" w:line="360" w:lineRule="auto"/>
+        <w:rPr>
+          <w:rFonts w:asciiTheme="minorBidi" w:hAnsiTheme="minorBidi"/>
+          <w:sz w:val="20"/>
+          <w:szCs w:val="20"/>
+        </w:rPr>
+      </w:pPr>
+    </w:p>
+    <w:p>
+      <w:pPr>
+        <w:bidi w:val="0"/>
+        <w:spacing w:after="0" w:line="360" w:lineRule="auto"/>
+        <w:rPr>
+          <w:rFonts w:asciiTheme="minorBidi" w:hAnsiTheme="minorBidi"/>
+          <w:b/>
+          <w:bCs/>
+          <w:sz w:val="20"/>
+          <w:szCs w:val="20"/>
+        </w:rPr>
+      </w:pPr>
+      <w:r>
+        <w:rPr>
+          <w:rFonts w:asciiTheme="minorBidi" w:hAnsiTheme="minorBidi"/>
+          <w:b/>
+          <w:bCs/>
+          <w:sz w:val="20"/>
+          <w:szCs w:val="20"/>
+        </w:rPr>
+        <w:t>Users:</w:t>
+      </w:r>
+      <w:r>
+        <w:rPr>
+          <w:rFonts w:asciiTheme="minorBidi" w:hAnsiTheme="minorBidi"/>
+          <w:b/>
+          <w:bCs/>
+          <w:sz w:val="20"/>
+          <w:szCs w:val="20"/>
+        </w:rPr>
+        <w:t xml:space="preserve"> (ID, Full name, Email, Password ssh, creation date, status)</w:t>
+      </w:r>
+    </w:p>
+    <w:p>
+      <w:pPr>
+        <w:bidi w:val="0"/>
+        <w:spacing w:after="0" w:line="360" w:lineRule="auto"/>
+        <w:rPr>
+          <w:rFonts w:asciiTheme="minorBidi" w:hAnsiTheme="minorBidi"/>
+          <w:sz w:val="20"/>
+          <w:szCs w:val="20"/>
+        </w:rPr>
+      </w:pPr>
+      <w:r>
+        <w:rPr>
+          <w:rFonts w:asciiTheme="minorBidi" w:hAnsiTheme="minorBidi"/>
+          <w:sz w:val="20"/>
+          <w:szCs w:val="20"/>
+        </w:rPr>
+        <w:t>List all users – Admin</w:t>
+      </w:r>
+    </w:p>
+    <w:p>
+      <w:pPr>
+        <w:bidi w:val="0"/>
+        <w:spacing w:after="0" w:line="360" w:lineRule="auto"/>
+        <w:rPr>
+          <w:rFonts w:asciiTheme="minorBidi" w:hAnsiTheme="minorBidi"/>
+          <w:sz w:val="20"/>
+          <w:szCs w:val="20"/>
+        </w:rPr>
+      </w:pPr>
+      <w:r>
+        <w:rPr>
+          <w:rFonts w:asciiTheme="minorBidi" w:hAnsiTheme="minorBidi"/>
+          <w:sz w:val="20"/>
+          <w:szCs w:val="20"/>
+        </w:rPr>
+        <w:t>Approve/Suspend/Reactivate (Approve (?))/Delete users - Admin</w:t>
+      </w:r>
+    </w:p>
+    <w:p>
+      <w:pPr>
+        <w:bidi w:val="0"/>
+        <w:spacing w:after="0" w:line="360" w:lineRule="auto"/>
+        <w:rPr>
+          <w:rFonts w:asciiTheme="minorBidi" w:hAnsiTheme="minorBidi"/>
+          <w:sz w:val="20"/>
+          <w:szCs w:val="20"/>
+        </w:rPr>
+      </w:pPr>
+      <w:r>
+        <w:rPr>
+          <w:rFonts w:asciiTheme="minorBidi" w:hAnsiTheme="minorBidi"/>
+          <w:sz w:val="20"/>
+          <w:szCs w:val="20"/>
+        </w:rPr>
+        <w:t>Signup - anyone</w:t>
+      </w:r>
+    </w:p>
+    <w:p>
+      <w:pPr>
+        <w:bidi w:val="0"/>
+        <w:spacing w:after="0" w:line="360" w:lineRule="auto"/>
+        <w:rPr>
+          <w:rFonts w:asciiTheme="minorBidi" w:hAnsiTheme="minorBidi"/>
+          <w:sz w:val="20"/>
+          <w:szCs w:val="20"/>
+        </w:rPr>
+      </w:pPr>
+      <w:r>
+        <w:rPr>
+          <w:rFonts w:asciiTheme="minorBidi" w:hAnsiTheme="minorBidi"/>
+          <w:sz w:val="20"/>
+          <w:szCs w:val="20"/>
+        </w:rPr>
+        <w:t>Login - anyone</w:t>
+      </w:r>
+    </w:p>
+    <w:p>
+      <w:pPr>
+        <w:bidi w:val="0"/>
+        <w:spacing w:after="0" w:line="360" w:lineRule="auto"/>
+        <w:rPr>
+          <w:rFonts w:asciiTheme="minorBidi" w:hAnsiTheme="minorBidi"/>
+          <w:sz w:val="20"/>
+          <w:szCs w:val="20"/>
+        </w:rPr>
+      </w:pPr>
+      <w:r>
+        <w:rPr>
+          <w:rFonts w:asciiTheme="minorBidi" w:hAnsiTheme="minorBidi"/>
+          <w:sz w:val="20"/>
+          <w:szCs w:val="20"/>
+        </w:rPr>
+        <w:t>Logout - anyone</w:t>
+      </w:r>
+    </w:p>
+    <w:p>
+      <w:pPr>
+        <w:bidi w:val="0"/>
+        <w:spacing w:after="0" w:line="360" w:lineRule="auto"/>
+        <w:rPr>
+          <w:rFonts w:asciiTheme="minorBidi" w:hAnsiTheme="minorBidi"/>
+          <w:sz w:val="20"/>
+          <w:szCs w:val="20"/>
+        </w:rPr>
+      </w:pPr>
+    </w:p>
+    <w:p>
+      <w:pPr>
+        <w:bidi w:val="0"/>
+        <w:spacing w:after="0" w:line="360" w:lineRule="auto"/>
+        <w:rPr>
+          <w:rFonts w:asciiTheme="minorBidi" w:hAnsiTheme="minorBidi"/>
+          <w:b/>
+          <w:bCs/>
+          <w:sz w:val="20"/>
+          <w:szCs w:val="20"/>
+        </w:rPr>
+      </w:pPr>
+      <w:r>
+        <w:rPr>
+          <w:rFonts w:asciiTheme="minorBidi" w:hAnsiTheme="minorBidi"/>
+          <w:b/>
+          <w:bCs/>
+          <w:sz w:val="20"/>
+          <w:szCs w:val="20"/>
+        </w:rPr>
+        <w:t>Posts:</w:t>
+      </w:r>
+      <w:r>
+        <w:rPr>
+          <w:rFonts w:asciiTheme="minorBidi" w:hAnsiTheme="minorBidi"/>
+          <w:b/>
+          <w:bCs/>
+          <w:sz w:val="20"/>
+          <w:szCs w:val="20"/>
+        </w:rPr>
+        <w:t xml:space="preserve"> (</w:t>
+      </w:r>
+      <w:r>
+        <w:rPr>
+          <w:rFonts w:asciiTheme="minorBidi" w:hAnsiTheme="minorBidi"/>
+          <w:b/>
+          <w:bCs/>
+          <w:sz w:val="20"/>
+          <w:szCs w:val="20"/>
+        </w:rPr>
+        <w:t xml:space="preserve">owner id, </w:t>
+      </w:r>
+      <w:r>
+        <w:rPr>
+          <w:rFonts w:asciiTheme="minorBidi" w:hAnsiTheme="minorBidi"/>
+          <w:b/>
+          <w:bCs/>
+          <w:sz w:val="20"/>
+          <w:szCs w:val="20"/>
+        </w:rPr>
+        <w:t>text, id, date and time)</w:t>
+      </w:r>
+    </w:p>
+    <w:p>
+      <w:pPr>
+        <w:bidi w:val="0"/>
+        <w:spacing w:after="0" w:line="360" w:lineRule="auto"/>
+        <w:rPr>
+          <w:rFonts w:asciiTheme="minorBidi" w:hAnsiTheme="minorBidi"/>
+          <w:sz w:val="20"/>
+          <w:szCs w:val="20"/>
+        </w:rPr>
+      </w:pPr>
+      <w:r>
+        <w:rPr>
+          <w:rFonts w:asciiTheme="minorBidi" w:hAnsiTheme="minorBidi"/>
+          <w:sz w:val="20"/>
+          <w:szCs w:val="20"/>
+        </w:rPr>
+        <w:t>Publish</w:t>
+      </w:r>
+      <w:r>
+        <w:rPr>
+          <w:rFonts w:asciiTheme="minorBidi" w:hAnsiTheme="minorBidi"/>
+          <w:sz w:val="20"/>
+          <w:szCs w:val="20"/>
+        </w:rPr>
+        <w:t xml:space="preserve"> - anyone</w:t>
+      </w:r>
+    </w:p>
+    <w:p>
+      <w:pPr>
+        <w:bidi w:val="0"/>
+        <w:spacing w:after="0" w:line="360" w:lineRule="auto"/>
+        <w:rPr>
+          <w:rFonts w:asciiTheme="minorBidi" w:hAnsiTheme="minorBidi"/>
+          <w:sz w:val="20"/>
+          <w:szCs w:val="20"/>
+        </w:rPr>
+      </w:pPr>
+      <w:r>
+        <w:rPr>
+          <w:rFonts w:asciiTheme="minorBidi" w:hAnsiTheme="minorBidi"/>
+          <w:sz w:val="20"/>
+          <w:szCs w:val="20"/>
+        </w:rPr>
+        <w:t>Get posts</w:t>
+      </w:r>
+      <w:r>
+        <w:rPr>
+          <w:rFonts w:asciiTheme="minorBidi" w:hAnsiTheme="minorBidi"/>
+          <w:sz w:val="20"/>
+          <w:szCs w:val="20"/>
+        </w:rPr>
+        <w:t xml:space="preserve"> - anyone</w:t>
+      </w:r>
+    </w:p>
+    <w:p>
+      <w:pPr>
+        <w:bidi w:val="0"/>
+        <w:spacing w:after="0" w:line="360" w:lineRule="auto"/>
+        <w:rPr>
+          <w:rFonts w:asciiTheme="minorBidi" w:hAnsiTheme="minorBidi"/>
+          <w:sz w:val="20"/>
+          <w:szCs w:val="20"/>
+        </w:rPr>
+      </w:pPr>
+      <w:r>
+        <w:rPr>
+          <w:rFonts w:asciiTheme="minorBidi" w:hAnsiTheme="minorBidi"/>
+          <w:sz w:val="20"/>
+          <w:szCs w:val="20"/>
+        </w:rPr>
+        <w:t>Delete</w:t>
+      </w:r>
+      <w:r>
+        <w:rPr>
+          <w:rFonts w:asciiTheme="minorBidi" w:hAnsiTheme="minorBidi"/>
+          <w:sz w:val="20"/>
+          <w:szCs w:val="20"/>
+        </w:rPr>
+        <w:t xml:space="preserve"> – Owner/Admin</w:t>
+      </w:r>
+    </w:p>
+    <w:p>
+      <w:pPr>
+        <w:bidi w:val="0"/>
+        <w:spacing w:after="0" w:line="360" w:lineRule="auto"/>
+        <w:rPr>
+          <w:rFonts w:asciiTheme="minorBidi" w:hAnsiTheme="minorBidi"/>
+          <w:sz w:val="20"/>
+          <w:szCs w:val="20"/>
+        </w:rPr>
+      </w:pPr>
+    </w:p>
+    <w:p>
+      <w:pPr>
+        <w:bidi w:val="0"/>
+        <w:spacing w:after="0" w:line="360" w:lineRule="auto"/>
+        <w:rPr>
+          <w:rFonts w:asciiTheme="minorBidi" w:hAnsiTheme="minorBidi"/>
+          <w:b/>
+          <w:bCs/>
+          <w:sz w:val="20"/>
+          <w:szCs w:val="20"/>
+        </w:rPr>
+      </w:pPr>
+      <w:r>
+        <w:rPr>
+          <w:rFonts w:asciiTheme="minorBidi" w:hAnsiTheme="minorBidi"/>
+          <w:b/>
+          <w:bCs/>
+          <w:sz w:val="20"/>
+          <w:szCs w:val="20"/>
+        </w:rPr>
+        <w:t>Messages:</w:t>
+      </w:r>
+      <w:r>
+        <w:rPr>
+          <w:rFonts w:asciiTheme="minorBidi" w:hAnsiTheme="minorBidi"/>
+          <w:b/>
+          <w:bCs/>
+          <w:sz w:val="20"/>
+          <w:szCs w:val="20"/>
+        </w:rPr>
+        <w:t xml:space="preserve"> (</w:t>
+      </w:r>
+      <w:r>
+        <w:rPr>
+          <w:rFonts w:asciiTheme="minorBidi" w:hAnsiTheme="minorBidi"/>
+          <w:b/>
+          <w:bCs/>
+          <w:sz w:val="20"/>
+          <w:szCs w:val="20"/>
+        </w:rPr>
+        <w:t xml:space="preserve">sender id, receiver id, </w:t>
+      </w:r>
+      <w:r>
+        <w:rPr>
+          <w:rFonts w:asciiTheme="minorBidi" w:hAnsiTheme="minorBidi"/>
+          <w:b/>
+          <w:bCs/>
+          <w:sz w:val="20"/>
+          <w:szCs w:val="20"/>
+        </w:rPr>
+        <w:t>text, id, date and time)</w:t>
+      </w:r>
+    </w:p>
+    <w:p>
+      <w:pPr>
+        <w:bidi w:val="0"/>
+        <w:spacing w:after="0" w:line="360" w:lineRule="auto"/>
+        <w:rPr>
+          <w:rFonts w:asciiTheme="minorBidi" w:hAnsiTheme="minorBidi"/>
+          <w:sz w:val="20"/>
+          <w:szCs w:val="20"/>
+        </w:rPr>
+      </w:pPr>
+      <w:r>
+        <w:rPr>
+          <w:rFonts w:asciiTheme="minorBidi" w:hAnsiTheme="minorBidi"/>
+          <w:sz w:val="20"/>
+          <w:szCs w:val="20"/>
+        </w:rPr>
+        <w:t>Send Message to All</w:t>
+      </w:r>
+      <w:r>
+        <w:rPr>
+          <w:rFonts w:asciiTheme="minorBidi" w:hAnsiTheme="minorBidi"/>
+          <w:sz w:val="20"/>
+          <w:szCs w:val="20"/>
+        </w:rPr>
+        <w:t xml:space="preserve"> </w:t>
+      </w:r>
+      <w:r>
+        <w:rPr>
+          <w:rFonts w:asciiTheme="minorBidi" w:hAnsiTheme="minorBidi"/>
+          <w:sz w:val="20"/>
+          <w:szCs w:val="20"/>
+        </w:rPr>
+        <w:t>–</w:t>
+      </w:r>
+      <w:r>
+        <w:rPr>
+          <w:rFonts w:asciiTheme="minorBidi" w:hAnsiTheme="minorBidi"/>
+          <w:sz w:val="20"/>
+          <w:szCs w:val="20"/>
+        </w:rPr>
+        <w:t xml:space="preserve"> Admin</w:t>
+      </w:r>
+    </w:p>
+    <w:p>
+      <w:pPr>
+        <w:bidi w:val="0"/>
+        <w:spacing w:after="0" w:line="360" w:lineRule="auto"/>
+        <w:rPr>
+          <w:rFonts w:asciiTheme="minorBidi" w:hAnsiTheme="minorBidi"/>
+          <w:sz w:val="20"/>
+          <w:szCs w:val="20"/>
+        </w:rPr>
+      </w:pPr>
+      <w:r>
+        <w:rPr>
+          <w:rFonts w:asciiTheme="minorBidi" w:hAnsiTheme="minorBidi"/>
+          <w:sz w:val="20"/>
+          <w:szCs w:val="20"/>
+        </w:rPr>
+        <w:t>Send Message – anyone</w:t>
+      </w:r>
+    </w:p>
+    <w:p>
+      <w:pPr>
+        <w:bidi w:val="0"/>
+        <w:spacing w:after="0" w:line="360" w:lineRule="auto"/>
+        <w:rPr>
+          <w:rFonts w:asciiTheme="minorBidi" w:hAnsiTheme="minorBidi"/>
+          <w:sz w:val="20"/>
+          <w:szCs w:val="20"/>
+        </w:rPr>
+      </w:pPr>
+      <w:r>
+        <w:rPr>
+          <w:rFonts w:asciiTheme="minorBidi" w:hAnsiTheme="minorBidi"/>
+          <w:sz w:val="20"/>
+          <w:szCs w:val="20"/>
+        </w:rPr>
+        <w:t xml:space="preserve">Get messages - </w:t>
+      </w:r>
+    </w:p>
     <w:p>
       <w:pPr>
         <w:bidi w:val="0"/>
@@ -2576,7 +5486,7 @@
 </file>
 
 <file path=word/styles.xml><?xml version="1.0" encoding="utf-8"?>
-<w:styles xmlns:mc="http://schemas.openxmlformats.org/markup-compatibility/2006" xmlns:r="http://schemas.openxmlformats.org/officeDocument/2006/relationships" xmlns:w="http://schemas.openxmlformats.org/wordprocessingml/2006/main" xmlns:w14="http://schemas.microsoft.com/office/word/2010/wordml" xmlns:w15="http://schemas.microsoft.com/office/word/2012/wordml" mc:Ignorable="w14 w15">
+<w:styles xmlns:mc="http://schemas.openxmlformats.org/markup-compatibility/2006" xmlns:r="http://schemas.openxmlformats.org/officeDocument/2006/relationships" xmlns:w="http://schemas.openxmlformats.org/wordprocessingml/2006/main" xmlns:w14="http://schemas.microsoft.com/office/word/2010/wordml" xmlns:w15="http://schemas.microsoft.com/office/word/2012/wordml" xmlns:w16cex="http://schemas.microsoft.com/office/word/2018/wordml/cex" xmlns:w16cid="http://schemas.microsoft.com/office/word/2016/wordml/cid" xmlns:w16="http://schemas.microsoft.com/office/word/2018/wordml" xmlns:w16se="http://schemas.microsoft.com/office/word/2015/wordml/symex" mc:Ignorable="w14 w15 w16se w16cid w16 w16cex">
   <w:docDefaults>
     <w:rPrDefault>
       <w:rPr>
@@ -2592,7 +5502,7 @@
       </w:pPr>
     </w:pPrDefault>
   </w:docDefaults>
-  <w:latentStyles w:defLockedState="0" w:defUIPriority="99" w:defSemiHidden="0" w:defUnhideWhenUsed="0" w:defQFormat="0" w:count="371">
+  <w:latentStyles w:defLockedState="0" w:defUIPriority="99" w:defSemiHidden="0" w:defUnhideWhenUsed="0" w:defQFormat="0" w:count="376">
     <w:lsdException w:name="Normal" w:uiPriority="0" w:qFormat="1"/>
     <w:lsdException w:name="heading 1" w:uiPriority="9" w:qFormat="1"/>
     <w:lsdException w:name="heading 2" w:semiHidden="1" w:uiPriority="9" w:unhideWhenUsed="1" w:qFormat="1"/>
@@ -2964,6 +5874,11 @@
     <w:lsdException w:name="List Table 5 Dark Accent 6" w:uiPriority="50"/>
     <w:lsdException w:name="List Table 6 Colorful Accent 6" w:uiPriority="51"/>
     <w:lsdException w:name="List Table 7 Colorful Accent 6" w:uiPriority="52"/>
+    <w:lsdException w:name="Mention" w:semiHidden="1" w:unhideWhenUsed="1"/>
+    <w:lsdException w:name="Smart Hyperlink" w:semiHidden="1" w:unhideWhenUsed="1"/>
+    <w:lsdException w:name="Hashtag" w:semiHidden="1" w:unhideWhenUsed="1"/>
+    <w:lsdException w:name="Unresolved Mention" w:semiHidden="1" w:unhideWhenUsed="1"/>
+    <w:lsdException w:name="Smart Link" w:semiHidden="1" w:unhideWhenUsed="1"/>
   </w:latentStyles>
   <w:style w:type="paragraph" w:default="1" w:styleId="Normal">
     <w:name w:val="Normal"/>
@@ -3027,6 +5942,18 @@
     <w:rPr>
       <w:color w:val="0563C1" w:themeColor="hyperlink"/>
       <w:u w:val="single"/>
+    </w:rPr>
+  </w:style>
+  <w:style w:type="character" w:styleId="UnresolvedMention">
+    <w:name w:val="Unresolved Mention"/>
+    <w:basedOn w:val="DefaultParagraphFont"/>
+    <w:uiPriority w:val="99"/>
+    <w:semiHidden/>
+    <w:unhideWhenUsed/>
+    <w:rsid w:val="00A861A9"/>
+    <w:rPr>
+      <w:color w:val="605E5C"/>
+      <w:shd w:val="clear" w:color="auto" w:fill="E1DFDD"/>
     </w:rPr>
   </w:style>
 </w:styles>

</xml_diff>

<commit_message>
list users function done
</commit_message>
<xml_diff>
--- a/API Specification.docx
+++ b/API Specification.docx
@@ -85,7 +85,25 @@
           <w:sz w:val="20"/>
           <w:szCs w:val="20"/>
         </w:rPr>
-        <w:t>API Spcification:</w:t>
+        <w:t xml:space="preserve">API </w:t>
+      </w:r>
+      <w:proofErr w:type="spellStart"/>
+      <w:r>
+        <w:rPr>
+          <w:rFonts w:asciiTheme="minorBidi" w:hAnsiTheme="minorBidi"/>
+          <w:sz w:val="20"/>
+          <w:szCs w:val="20"/>
+        </w:rPr>
+        <w:t>Spcification</w:t>
+      </w:r>
+      <w:proofErr w:type="spellEnd"/>
+      <w:r>
+        <w:rPr>
+          <w:rFonts w:asciiTheme="minorBidi" w:hAnsiTheme="minorBidi"/>
+          <w:sz w:val="20"/>
+          <w:szCs w:val="20"/>
+        </w:rPr>
+        <w:t>:</w:t>
       </w:r>
     </w:p>
     <w:p>
@@ -347,7 +365,43 @@
                 <w:sz w:val="20"/>
                 <w:szCs w:val="20"/>
               </w:rPr>
-              <w:t>"Full name": "Ano nymo"</w:t>
+              <w:t>"Full name": "</w:t>
+            </w:r>
+            <w:proofErr w:type="spellStart"/>
+            <w:r>
+              <w:rPr>
+                <w:rFonts w:asciiTheme="minorBidi" w:hAnsiTheme="minorBidi"/>
+                <w:sz w:val="20"/>
+                <w:szCs w:val="20"/>
+              </w:rPr>
+              <w:t>Ano</w:t>
+            </w:r>
+            <w:proofErr w:type="spellEnd"/>
+            <w:r>
+              <w:rPr>
+                <w:rFonts w:asciiTheme="minorBidi" w:hAnsiTheme="minorBidi"/>
+                <w:sz w:val="20"/>
+                <w:szCs w:val="20"/>
+              </w:rPr>
+              <w:t xml:space="preserve"> </w:t>
+            </w:r>
+            <w:proofErr w:type="spellStart"/>
+            <w:r>
+              <w:rPr>
+                <w:rFonts w:asciiTheme="minorBidi" w:hAnsiTheme="minorBidi"/>
+                <w:sz w:val="20"/>
+                <w:szCs w:val="20"/>
+              </w:rPr>
+              <w:t>nymo</w:t>
+            </w:r>
+            <w:proofErr w:type="spellEnd"/>
+            <w:r>
+              <w:rPr>
+                <w:rFonts w:asciiTheme="minorBidi" w:hAnsiTheme="minorBidi"/>
+                <w:sz w:val="20"/>
+                <w:szCs w:val="20"/>
+              </w:rPr>
+              <w:t>"</w:t>
             </w:r>
           </w:p>
           <w:p>
@@ -493,6 +547,14 @@
                 <w:szCs w:val="20"/>
               </w:rPr>
               <w:t>"ID":123</w:t>
+            </w:r>
+            <w:r>
+              <w:rPr>
+                <w:rFonts w:asciiTheme="minorBidi" w:hAnsiTheme="minorBidi"/>
+                <w:sz w:val="20"/>
+                <w:szCs w:val="20"/>
+              </w:rPr>
+              <w:t xml:space="preserve"> (for indication only)</w:t>
             </w:r>
           </w:p>
           <w:p>
@@ -1633,8 +1695,18 @@
                 <w:sz w:val="20"/>
                 <w:szCs w:val="20"/>
               </w:rPr>
-              <w:t>/change_status</w:t>
-            </w:r>
+              <w:t>/</w:t>
+            </w:r>
+            <w:proofErr w:type="spellStart"/>
+            <w:r>
+              <w:rPr>
+                <w:rFonts w:asciiTheme="minorBidi" w:hAnsiTheme="minorBidi"/>
+                <w:sz w:val="20"/>
+                <w:szCs w:val="20"/>
+              </w:rPr>
+              <w:t>change_status</w:t>
+            </w:r>
+            <w:proofErr w:type="spellEnd"/>
           </w:p>
         </w:tc>
       </w:tr>
@@ -1890,7 +1962,25 @@
                 <w:sz w:val="20"/>
                 <w:szCs w:val="20"/>
               </w:rPr>
-              <w:t>"Result":"Sucess"</w:t>
+              <w:t>"Result":"</w:t>
+            </w:r>
+            <w:proofErr w:type="spellStart"/>
+            <w:r>
+              <w:rPr>
+                <w:rFonts w:asciiTheme="minorBidi" w:hAnsiTheme="minorBidi"/>
+                <w:sz w:val="20"/>
+                <w:szCs w:val="20"/>
+              </w:rPr>
+              <w:t>Sucess</w:t>
+            </w:r>
+            <w:proofErr w:type="spellEnd"/>
+            <w:r>
+              <w:rPr>
+                <w:rFonts w:asciiTheme="minorBidi" w:hAnsiTheme="minorBidi"/>
+                <w:sz w:val="20"/>
+                <w:szCs w:val="20"/>
+              </w:rPr>
+              <w:t>"</w:t>
             </w:r>
           </w:p>
           <w:p>
@@ -2093,8 +2183,26 @@
                 <w:sz w:val="20"/>
                 <w:szCs w:val="20"/>
               </w:rPr>
-              <w:t>/users/get_users</w:t>
-            </w:r>
+              <w:t>/users/</w:t>
+            </w:r>
+            <w:proofErr w:type="spellStart"/>
+            <w:r>
+              <w:rPr>
+                <w:rFonts w:asciiTheme="minorBidi" w:hAnsiTheme="minorBidi"/>
+                <w:sz w:val="20"/>
+                <w:szCs w:val="20"/>
+              </w:rPr>
+              <w:t>list</w:t>
+            </w:r>
+            <w:r>
+              <w:rPr>
+                <w:rFonts w:asciiTheme="minorBidi" w:hAnsiTheme="minorBidi"/>
+                <w:sz w:val="20"/>
+                <w:szCs w:val="20"/>
+              </w:rPr>
+              <w:t>_users</w:t>
+            </w:r>
+            <w:proofErr w:type="spellEnd"/>
           </w:p>
         </w:tc>
       </w:tr>
@@ -2262,6 +2370,25 @@
                 <w:sz w:val="20"/>
                 <w:szCs w:val="20"/>
               </w:rPr>
+              <w:t>"token"="123"</w:t>
+            </w:r>
+          </w:p>
+          <w:p>
+            <w:pPr>
+              <w:bidi w:val="0"/>
+              <w:spacing w:line="360" w:lineRule="auto"/>
+              <w:rPr>
+                <w:rFonts w:asciiTheme="minorBidi" w:hAnsiTheme="minorBidi"/>
+                <w:sz w:val="20"/>
+                <w:szCs w:val="20"/>
+              </w:rPr>
+            </w:pPr>
+            <w:r>
+              <w:rPr>
+                <w:rFonts w:asciiTheme="minorBidi" w:hAnsiTheme="minorBidi"/>
+                <w:sz w:val="20"/>
+                <w:szCs w:val="20"/>
+              </w:rPr>
               <w:t>}</w:t>
             </w:r>
           </w:p>
@@ -2369,7 +2496,43 @@
                 <w:sz w:val="20"/>
                 <w:szCs w:val="20"/>
               </w:rPr>
-              <w:t>"Full name":"Ano Nymo"</w:t>
+              <w:t>"Full name":"</w:t>
+            </w:r>
+            <w:proofErr w:type="spellStart"/>
+            <w:r>
+              <w:rPr>
+                <w:rFonts w:asciiTheme="minorBidi" w:hAnsiTheme="minorBidi"/>
+                <w:sz w:val="20"/>
+                <w:szCs w:val="20"/>
+              </w:rPr>
+              <w:t>Ano</w:t>
+            </w:r>
+            <w:proofErr w:type="spellEnd"/>
+            <w:r>
+              <w:rPr>
+                <w:rFonts w:asciiTheme="minorBidi" w:hAnsiTheme="minorBidi"/>
+                <w:sz w:val="20"/>
+                <w:szCs w:val="20"/>
+              </w:rPr>
+              <w:t xml:space="preserve"> </w:t>
+            </w:r>
+            <w:proofErr w:type="spellStart"/>
+            <w:r>
+              <w:rPr>
+                <w:rFonts w:asciiTheme="minorBidi" w:hAnsiTheme="minorBidi"/>
+                <w:sz w:val="20"/>
+                <w:szCs w:val="20"/>
+              </w:rPr>
+              <w:t>Nymo</w:t>
+            </w:r>
+            <w:proofErr w:type="spellEnd"/>
+            <w:r>
+              <w:rPr>
+                <w:rFonts w:asciiTheme="minorBidi" w:hAnsiTheme="minorBidi"/>
+                <w:sz w:val="20"/>
+                <w:szCs w:val="20"/>
+              </w:rPr>
+              <w:t>"</w:t>
             </w:r>
           </w:p>
           <w:p>
@@ -2482,446 +2645,6 @@
         </w:tc>
       </w:tr>
     </w:tbl>
-    <w:p>
-      <w:pPr>
-        <w:bidi w:val="0"/>
-        <w:spacing w:after="0" w:line="360" w:lineRule="auto"/>
-        <w:rPr>
-          <w:rFonts w:asciiTheme="minorBidi" w:hAnsiTheme="minorBidi"/>
-          <w:sz w:val="20"/>
-          <w:szCs w:val="20"/>
-        </w:rPr>
-      </w:pPr>
-    </w:p>
-    <w:p>
-      <w:pPr>
-        <w:bidi w:val="0"/>
-        <w:spacing w:after="0" w:line="360" w:lineRule="auto"/>
-        <w:rPr>
-          <w:rFonts w:asciiTheme="minorBidi" w:hAnsiTheme="minorBidi"/>
-          <w:sz w:val="20"/>
-          <w:szCs w:val="20"/>
-        </w:rPr>
-      </w:pPr>
-    </w:p>
-    <w:p>
-      <w:pPr>
-        <w:bidi w:val="0"/>
-        <w:spacing w:after="0" w:line="360" w:lineRule="auto"/>
-        <w:rPr>
-          <w:rFonts w:asciiTheme="minorBidi" w:hAnsiTheme="minorBidi"/>
-          <w:sz w:val="20"/>
-          <w:szCs w:val="20"/>
-        </w:rPr>
-      </w:pPr>
-    </w:p>
-    <w:p>
-      <w:pPr>
-        <w:bidi w:val="0"/>
-        <w:spacing w:after="0" w:line="360" w:lineRule="auto"/>
-        <w:rPr>
-          <w:rFonts w:asciiTheme="minorBidi" w:hAnsiTheme="minorBidi"/>
-          <w:sz w:val="20"/>
-          <w:szCs w:val="20"/>
-        </w:rPr>
-      </w:pPr>
-    </w:p>
-    <w:p>
-      <w:pPr>
-        <w:bidi w:val="0"/>
-        <w:spacing w:after="0" w:line="360" w:lineRule="auto"/>
-        <w:rPr>
-          <w:rFonts w:asciiTheme="minorBidi" w:hAnsiTheme="minorBidi"/>
-          <w:sz w:val="20"/>
-          <w:szCs w:val="20"/>
-        </w:rPr>
-      </w:pPr>
-    </w:p>
-    <w:p>
-      <w:pPr>
-        <w:bidi w:val="0"/>
-        <w:spacing w:after="0" w:line="360" w:lineRule="auto"/>
-        <w:rPr>
-          <w:rFonts w:asciiTheme="minorBidi" w:hAnsiTheme="minorBidi"/>
-          <w:sz w:val="20"/>
-          <w:szCs w:val="20"/>
-        </w:rPr>
-      </w:pPr>
-    </w:p>
-    <w:p>
-      <w:pPr>
-        <w:bidi w:val="0"/>
-        <w:spacing w:after="0" w:line="360" w:lineRule="auto"/>
-        <w:rPr>
-          <w:rFonts w:asciiTheme="minorBidi" w:hAnsiTheme="minorBidi"/>
-          <w:sz w:val="20"/>
-          <w:szCs w:val="20"/>
-        </w:rPr>
-      </w:pPr>
-    </w:p>
-    <w:p>
-      <w:pPr>
-        <w:bidi w:val="0"/>
-        <w:spacing w:after="0" w:line="360" w:lineRule="auto"/>
-        <w:rPr>
-          <w:rFonts w:asciiTheme="minorBidi" w:hAnsiTheme="minorBidi"/>
-          <w:sz w:val="20"/>
-          <w:szCs w:val="20"/>
-        </w:rPr>
-      </w:pPr>
-    </w:p>
-    <w:p>
-      <w:pPr>
-        <w:bidi w:val="0"/>
-        <w:spacing w:after="0" w:line="360" w:lineRule="auto"/>
-        <w:rPr>
-          <w:rFonts w:asciiTheme="minorBidi" w:hAnsiTheme="minorBidi"/>
-          <w:sz w:val="20"/>
-          <w:szCs w:val="20"/>
-        </w:rPr>
-      </w:pPr>
-    </w:p>
-    <w:p>
-      <w:pPr>
-        <w:bidi w:val="0"/>
-        <w:spacing w:after="0" w:line="360" w:lineRule="auto"/>
-        <w:rPr>
-          <w:rFonts w:asciiTheme="minorBidi" w:hAnsiTheme="minorBidi"/>
-          <w:sz w:val="20"/>
-          <w:szCs w:val="20"/>
-        </w:rPr>
-      </w:pPr>
-    </w:p>
-    <w:p>
-      <w:pPr>
-        <w:bidi w:val="0"/>
-        <w:spacing w:after="0" w:line="360" w:lineRule="auto"/>
-        <w:rPr>
-          <w:rFonts w:asciiTheme="minorBidi" w:hAnsiTheme="minorBidi"/>
-          <w:sz w:val="20"/>
-          <w:szCs w:val="20"/>
-        </w:rPr>
-      </w:pPr>
-    </w:p>
-    <w:p>
-      <w:pPr>
-        <w:bidi w:val="0"/>
-        <w:spacing w:after="0" w:line="360" w:lineRule="auto"/>
-        <w:rPr>
-          <w:rFonts w:asciiTheme="minorBidi" w:hAnsiTheme="minorBidi"/>
-          <w:sz w:val="20"/>
-          <w:szCs w:val="20"/>
-        </w:rPr>
-      </w:pPr>
-    </w:p>
-    <w:p>
-      <w:pPr>
-        <w:bidi w:val="0"/>
-        <w:spacing w:after="0" w:line="360" w:lineRule="auto"/>
-        <w:rPr>
-          <w:rFonts w:asciiTheme="minorBidi" w:hAnsiTheme="minorBidi"/>
-          <w:sz w:val="20"/>
-          <w:szCs w:val="20"/>
-        </w:rPr>
-      </w:pPr>
-    </w:p>
-    <w:p>
-      <w:pPr>
-        <w:bidi w:val="0"/>
-        <w:spacing w:after="0" w:line="360" w:lineRule="auto"/>
-        <w:rPr>
-          <w:rFonts w:asciiTheme="minorBidi" w:hAnsiTheme="minorBidi"/>
-          <w:sz w:val="20"/>
-          <w:szCs w:val="20"/>
-        </w:rPr>
-      </w:pPr>
-    </w:p>
-    <w:p>
-      <w:pPr>
-        <w:bidi w:val="0"/>
-        <w:spacing w:after="0" w:line="360" w:lineRule="auto"/>
-        <w:rPr>
-          <w:rFonts w:asciiTheme="minorBidi" w:hAnsiTheme="minorBidi"/>
-          <w:sz w:val="20"/>
-          <w:szCs w:val="20"/>
-        </w:rPr>
-      </w:pPr>
-    </w:p>
-    <w:p>
-      <w:pPr>
-        <w:bidi w:val="0"/>
-        <w:spacing w:after="0" w:line="360" w:lineRule="auto"/>
-        <w:rPr>
-          <w:rFonts w:asciiTheme="minorBidi" w:hAnsiTheme="minorBidi"/>
-          <w:sz w:val="20"/>
-          <w:szCs w:val="20"/>
-        </w:rPr>
-      </w:pPr>
-    </w:p>
-    <w:p>
-      <w:pPr>
-        <w:bidi w:val="0"/>
-        <w:spacing w:after="0" w:line="360" w:lineRule="auto"/>
-        <w:rPr>
-          <w:rFonts w:asciiTheme="minorBidi" w:hAnsiTheme="minorBidi"/>
-          <w:sz w:val="20"/>
-          <w:szCs w:val="20"/>
-        </w:rPr>
-      </w:pPr>
-    </w:p>
-    <w:p>
-      <w:pPr>
-        <w:bidi w:val="0"/>
-        <w:spacing w:after="0" w:line="360" w:lineRule="auto"/>
-        <w:rPr>
-          <w:rFonts w:asciiTheme="minorBidi" w:hAnsiTheme="minorBidi"/>
-          <w:sz w:val="20"/>
-          <w:szCs w:val="20"/>
-        </w:rPr>
-      </w:pPr>
-    </w:p>
-    <w:p>
-      <w:pPr>
-        <w:bidi w:val="0"/>
-        <w:spacing w:after="0" w:line="360" w:lineRule="auto"/>
-        <w:rPr>
-          <w:rFonts w:asciiTheme="minorBidi" w:hAnsiTheme="minorBidi"/>
-          <w:sz w:val="20"/>
-          <w:szCs w:val="20"/>
-        </w:rPr>
-      </w:pPr>
-    </w:p>
-    <w:p>
-      <w:pPr>
-        <w:bidi w:val="0"/>
-        <w:spacing w:after="0" w:line="360" w:lineRule="auto"/>
-        <w:rPr>
-          <w:rFonts w:asciiTheme="minorBidi" w:hAnsiTheme="minorBidi"/>
-          <w:sz w:val="20"/>
-          <w:szCs w:val="20"/>
-        </w:rPr>
-      </w:pPr>
-    </w:p>
-    <w:p>
-      <w:pPr>
-        <w:bidi w:val="0"/>
-        <w:spacing w:after="0" w:line="360" w:lineRule="auto"/>
-        <w:rPr>
-          <w:rFonts w:asciiTheme="minorBidi" w:hAnsiTheme="minorBidi"/>
-          <w:sz w:val="20"/>
-          <w:szCs w:val="20"/>
-        </w:rPr>
-      </w:pPr>
-    </w:p>
-    <w:p>
-      <w:pPr>
-        <w:bidi w:val="0"/>
-        <w:spacing w:after="0" w:line="360" w:lineRule="auto"/>
-        <w:rPr>
-          <w:rFonts w:asciiTheme="minorBidi" w:hAnsiTheme="minorBidi"/>
-          <w:sz w:val="20"/>
-          <w:szCs w:val="20"/>
-        </w:rPr>
-      </w:pPr>
-    </w:p>
-    <w:p>
-      <w:pPr>
-        <w:bidi w:val="0"/>
-        <w:spacing w:after="0" w:line="360" w:lineRule="auto"/>
-        <w:rPr>
-          <w:rFonts w:asciiTheme="minorBidi" w:hAnsiTheme="minorBidi"/>
-          <w:sz w:val="20"/>
-          <w:szCs w:val="20"/>
-        </w:rPr>
-      </w:pPr>
-    </w:p>
-    <w:p>
-      <w:pPr>
-        <w:bidi w:val="0"/>
-        <w:spacing w:after="0" w:line="360" w:lineRule="auto"/>
-        <w:rPr>
-          <w:rFonts w:asciiTheme="minorBidi" w:hAnsiTheme="minorBidi"/>
-          <w:sz w:val="20"/>
-          <w:szCs w:val="20"/>
-        </w:rPr>
-      </w:pPr>
-    </w:p>
-    <w:p>
-      <w:pPr>
-        <w:bidi w:val="0"/>
-        <w:spacing w:after="0" w:line="360" w:lineRule="auto"/>
-        <w:rPr>
-          <w:rFonts w:asciiTheme="minorBidi" w:hAnsiTheme="minorBidi"/>
-          <w:sz w:val="20"/>
-          <w:szCs w:val="20"/>
-        </w:rPr>
-      </w:pPr>
-    </w:p>
-    <w:p>
-      <w:pPr>
-        <w:bidi w:val="0"/>
-        <w:spacing w:after="0" w:line="360" w:lineRule="auto"/>
-        <w:rPr>
-          <w:rFonts w:asciiTheme="minorBidi" w:hAnsiTheme="minorBidi"/>
-          <w:sz w:val="20"/>
-          <w:szCs w:val="20"/>
-        </w:rPr>
-      </w:pPr>
-    </w:p>
-    <w:p>
-      <w:pPr>
-        <w:bidi w:val="0"/>
-        <w:spacing w:after="0" w:line="360" w:lineRule="auto"/>
-        <w:rPr>
-          <w:rFonts w:asciiTheme="minorBidi" w:hAnsiTheme="minorBidi"/>
-          <w:sz w:val="20"/>
-          <w:szCs w:val="20"/>
-        </w:rPr>
-      </w:pPr>
-    </w:p>
-    <w:p>
-      <w:pPr>
-        <w:bidi w:val="0"/>
-        <w:spacing w:after="0" w:line="360" w:lineRule="auto"/>
-        <w:rPr>
-          <w:rFonts w:asciiTheme="minorBidi" w:hAnsiTheme="minorBidi"/>
-          <w:sz w:val="20"/>
-          <w:szCs w:val="20"/>
-        </w:rPr>
-      </w:pPr>
-    </w:p>
-    <w:p>
-      <w:pPr>
-        <w:bidi w:val="0"/>
-        <w:spacing w:after="0" w:line="360" w:lineRule="auto"/>
-        <w:rPr>
-          <w:rFonts w:asciiTheme="minorBidi" w:hAnsiTheme="minorBidi"/>
-          <w:sz w:val="20"/>
-          <w:szCs w:val="20"/>
-        </w:rPr>
-      </w:pPr>
-    </w:p>
-    <w:p>
-      <w:pPr>
-        <w:bidi w:val="0"/>
-        <w:spacing w:after="0" w:line="360" w:lineRule="auto"/>
-        <w:rPr>
-          <w:rFonts w:asciiTheme="minorBidi" w:hAnsiTheme="minorBidi"/>
-          <w:sz w:val="20"/>
-          <w:szCs w:val="20"/>
-        </w:rPr>
-      </w:pPr>
-    </w:p>
-    <w:p>
-      <w:pPr>
-        <w:bidi w:val="0"/>
-        <w:spacing w:after="0" w:line="360" w:lineRule="auto"/>
-        <w:rPr>
-          <w:rFonts w:asciiTheme="minorBidi" w:hAnsiTheme="minorBidi"/>
-          <w:sz w:val="20"/>
-          <w:szCs w:val="20"/>
-        </w:rPr>
-      </w:pPr>
-    </w:p>
-    <w:p>
-      <w:pPr>
-        <w:bidi w:val="0"/>
-        <w:spacing w:after="0" w:line="360" w:lineRule="auto"/>
-        <w:rPr>
-          <w:rFonts w:asciiTheme="minorBidi" w:hAnsiTheme="minorBidi"/>
-          <w:sz w:val="20"/>
-          <w:szCs w:val="20"/>
-        </w:rPr>
-      </w:pPr>
-    </w:p>
-    <w:p>
-      <w:pPr>
-        <w:bidi w:val="0"/>
-        <w:spacing w:after="0" w:line="360" w:lineRule="auto"/>
-        <w:rPr>
-          <w:rFonts w:asciiTheme="minorBidi" w:hAnsiTheme="minorBidi"/>
-          <w:sz w:val="20"/>
-          <w:szCs w:val="20"/>
-        </w:rPr>
-      </w:pPr>
-    </w:p>
-    <w:p>
-      <w:pPr>
-        <w:bidi w:val="0"/>
-        <w:spacing w:after="0" w:line="360" w:lineRule="auto"/>
-        <w:rPr>
-          <w:rFonts w:asciiTheme="minorBidi" w:hAnsiTheme="minorBidi"/>
-          <w:sz w:val="20"/>
-          <w:szCs w:val="20"/>
-        </w:rPr>
-      </w:pPr>
-    </w:p>
-    <w:p>
-      <w:pPr>
-        <w:bidi w:val="0"/>
-        <w:spacing w:after="0" w:line="360" w:lineRule="auto"/>
-        <w:rPr>
-          <w:rFonts w:asciiTheme="minorBidi" w:hAnsiTheme="minorBidi"/>
-          <w:sz w:val="20"/>
-          <w:szCs w:val="20"/>
-        </w:rPr>
-      </w:pPr>
-    </w:p>
-    <w:p>
-      <w:pPr>
-        <w:bidi w:val="0"/>
-        <w:spacing w:after="0" w:line="360" w:lineRule="auto"/>
-        <w:rPr>
-          <w:rFonts w:asciiTheme="minorBidi" w:hAnsiTheme="minorBidi"/>
-          <w:sz w:val="20"/>
-          <w:szCs w:val="20"/>
-        </w:rPr>
-      </w:pPr>
-    </w:p>
-    <w:p>
-      <w:pPr>
-        <w:bidi w:val="0"/>
-        <w:spacing w:after="0" w:line="360" w:lineRule="auto"/>
-        <w:rPr>
-          <w:rFonts w:asciiTheme="minorBidi" w:hAnsiTheme="minorBidi"/>
-          <w:sz w:val="20"/>
-          <w:szCs w:val="20"/>
-        </w:rPr>
-      </w:pPr>
-    </w:p>
-    <w:p>
-      <w:pPr>
-        <w:bidi w:val="0"/>
-        <w:spacing w:after="0" w:line="360" w:lineRule="auto"/>
-        <w:rPr>
-          <w:rFonts w:asciiTheme="minorBidi" w:hAnsiTheme="minorBidi"/>
-          <w:sz w:val="20"/>
-          <w:szCs w:val="20"/>
-        </w:rPr>
-      </w:pPr>
-    </w:p>
-    <w:p>
-      <w:pPr>
-        <w:bidi w:val="0"/>
-        <w:spacing w:after="0" w:line="360" w:lineRule="auto"/>
-        <w:rPr>
-          <w:rFonts w:asciiTheme="minorBidi" w:hAnsiTheme="minorBidi"/>
-          <w:sz w:val="20"/>
-          <w:szCs w:val="20"/>
-        </w:rPr>
-      </w:pPr>
-    </w:p>
-    <w:p>
-      <w:pPr>
-        <w:bidi w:val="0"/>
-        <w:spacing w:after="0" w:line="360" w:lineRule="auto"/>
-        <w:rPr>
-          <w:rFonts w:asciiTheme="minorBidi" w:hAnsiTheme="minorBidi"/>
-          <w:sz w:val="20"/>
-          <w:szCs w:val="20"/>
-        </w:rPr>
-      </w:pPr>
-    </w:p>
     <w:p>
       <w:pPr>
         <w:bidi w:val="0"/>
@@ -2997,6 +2720,7 @@
                 <w:sz w:val="20"/>
                 <w:szCs w:val="20"/>
               </w:rPr>
+              <w:lastRenderedPageBreak/>
               <w:t>Resource</w:t>
             </w:r>
           </w:p>
@@ -3047,7 +2771,6 @@
                 <w:sz w:val="20"/>
                 <w:szCs w:val="20"/>
               </w:rPr>
-              <w:lastRenderedPageBreak/>
               <w:t>Method</w:t>
             </w:r>
           </w:p>
@@ -5074,7 +4797,29 @@
           <w:sz w:val="20"/>
           <w:szCs w:val="20"/>
         </w:rPr>
-        <w:t xml:space="preserve"> (ID, Full name, Email, Password ssh, creation date, status)</w:t>
+        <w:t xml:space="preserve"> (ID, Full name, Email, Password </w:t>
+      </w:r>
+      <w:proofErr w:type="spellStart"/>
+      <w:r>
+        <w:rPr>
+          <w:rFonts w:asciiTheme="minorBidi" w:hAnsiTheme="minorBidi"/>
+          <w:b/>
+          <w:bCs/>
+          <w:sz w:val="20"/>
+          <w:szCs w:val="20"/>
+        </w:rPr>
+        <w:t>ssh</w:t>
+      </w:r>
+      <w:proofErr w:type="spellEnd"/>
+      <w:r>
+        <w:rPr>
+          <w:rFonts w:asciiTheme="minorBidi" w:hAnsiTheme="minorBidi"/>
+          <w:b/>
+          <w:bCs/>
+          <w:sz w:val="20"/>
+          <w:szCs w:val="20"/>
+        </w:rPr>
+        <w:t>, creation date, status)</w:t>
       </w:r>
     </w:p>
     <w:p>

</xml_diff>

<commit_message>
Messages and Posts modules
</commit_message>
<xml_diff>
--- a/API Specification.docx
+++ b/API Specification.docx
@@ -1,6 +1,6 @@
 
 <file path=word/document.xml><?xml version="1.0" encoding="utf-8"?>
-<w:document xmlns:wpc="http://schemas.microsoft.com/office/word/2010/wordprocessingCanvas" xmlns:cx="http://schemas.microsoft.com/office/drawing/2014/chartex" xmlns:cx1="http://schemas.microsoft.com/office/drawing/2015/9/8/chartex" xmlns:cx2="http://schemas.microsoft.com/office/drawing/2015/10/21/chartex" xmlns:cx3="http://schemas.microsoft.com/office/drawing/2016/5/9/chartex" xmlns:cx4="http://schemas.microsoft.com/office/drawing/2016/5/10/chartex" xmlns:cx5="http://schemas.microsoft.com/office/drawing/2016/5/11/chartex" xmlns:cx6="http://schemas.microsoft.com/office/drawing/2016/5/12/chartex" xmlns:cx7="http://schemas.microsoft.com/office/drawing/2016/5/13/chartex" xmlns:cx8="http://schemas.microsoft.com/office/drawing/2016/5/14/chartex" xmlns:mc="http://schemas.openxmlformats.org/markup-compatibility/2006" xmlns:aink="http://schemas.microsoft.com/office/drawing/2016/ink" xmlns:am3d="http://schemas.microsoft.com/office/drawing/2017/model3d" xmlns:o="urn:schemas-microsoft-com:office:office" xmlns:r="http://schemas.openxmlformats.org/officeDocument/2006/relationships" xmlns:m="http://schemas.openxmlformats.org/officeDocument/2006/math" xmlns:v="urn:schemas-microsoft-com:vml" xmlns:wp14="http://schemas.microsoft.com/office/word/2010/wordprocessingDrawing" xmlns:wp="http://schemas.openxmlformats.org/drawingml/2006/wordprocessingDrawing" xmlns:w10="urn:schemas-microsoft-com:office:word" xmlns:w="http://schemas.openxmlformats.org/wordprocessingml/2006/main" xmlns:w14="http://schemas.microsoft.com/office/word/2010/wordml" xmlns:w15="http://schemas.microsoft.com/office/word/2012/wordml" xmlns:w16cex="http://schemas.microsoft.com/office/word/2018/wordml/cex" xmlns:w16cid="http://schemas.microsoft.com/office/word/2016/wordml/cid" xmlns:w16="http://schemas.microsoft.com/office/word/2018/wordml" xmlns:w16se="http://schemas.microsoft.com/office/word/2015/wordml/symex" xmlns:wpg="http://schemas.microsoft.com/office/word/2010/wordprocessingGroup" xmlns:wpi="http://schemas.microsoft.com/office/word/2010/wordprocessingInk" xmlns:wne="http://schemas.microsoft.com/office/word/2006/wordml" xmlns:wps="http://schemas.microsoft.com/office/word/2010/wordprocessingShape" mc:Ignorable="w14 w15 w16se w16cid w16 w16cex wp14">
+<w:document xmlns:wpc="http://schemas.microsoft.com/office/word/2010/wordprocessingCanvas" xmlns:mc="http://schemas.openxmlformats.org/markup-compatibility/2006" xmlns:o="urn:schemas-microsoft-com:office:office" xmlns:r="http://schemas.openxmlformats.org/officeDocument/2006/relationships" xmlns:m="http://schemas.openxmlformats.org/officeDocument/2006/math" xmlns:v="urn:schemas-microsoft-com:vml" xmlns:wp14="http://schemas.microsoft.com/office/word/2010/wordprocessingDrawing" xmlns:wp="http://schemas.openxmlformats.org/drawingml/2006/wordprocessingDrawing" xmlns:w10="urn:schemas-microsoft-com:office:word" xmlns:w="http://schemas.openxmlformats.org/wordprocessingml/2006/main" xmlns:w14="http://schemas.microsoft.com/office/word/2010/wordml" xmlns:w15="http://schemas.microsoft.com/office/word/2012/wordml" xmlns:wpg="http://schemas.microsoft.com/office/word/2010/wordprocessingGroup" xmlns:wpi="http://schemas.microsoft.com/office/word/2010/wordprocessingInk" xmlns:wne="http://schemas.microsoft.com/office/word/2006/wordml" xmlns:wps="http://schemas.microsoft.com/office/word/2010/wordprocessingShape" mc:Ignorable="w14 w15 wp14">
   <w:body>
     <w:p>
       <w:pPr>
@@ -85,25 +85,7 @@
           <w:sz w:val="20"/>
           <w:szCs w:val="20"/>
         </w:rPr>
-        <w:t xml:space="preserve">API </w:t>
-      </w:r>
-      <w:proofErr w:type="spellStart"/>
-      <w:r>
-        <w:rPr>
-          <w:rFonts w:asciiTheme="minorBidi" w:hAnsiTheme="minorBidi"/>
-          <w:sz w:val="20"/>
-          <w:szCs w:val="20"/>
-        </w:rPr>
-        <w:t>Spcification</w:t>
-      </w:r>
-      <w:proofErr w:type="spellEnd"/>
-      <w:r>
-        <w:rPr>
-          <w:rFonts w:asciiTheme="minorBidi" w:hAnsiTheme="minorBidi"/>
-          <w:sz w:val="20"/>
-          <w:szCs w:val="20"/>
-        </w:rPr>
-        <w:t>:</w:t>
+        <w:t>API Spcification:</w:t>
       </w:r>
     </w:p>
     <w:p>
@@ -365,43 +347,7 @@
                 <w:sz w:val="20"/>
                 <w:szCs w:val="20"/>
               </w:rPr>
-              <w:t>"Full name": "</w:t>
-            </w:r>
-            <w:proofErr w:type="spellStart"/>
-            <w:r>
-              <w:rPr>
-                <w:rFonts w:asciiTheme="minorBidi" w:hAnsiTheme="minorBidi"/>
-                <w:sz w:val="20"/>
-                <w:szCs w:val="20"/>
-              </w:rPr>
-              <w:t>Ano</w:t>
-            </w:r>
-            <w:proofErr w:type="spellEnd"/>
-            <w:r>
-              <w:rPr>
-                <w:rFonts w:asciiTheme="minorBidi" w:hAnsiTheme="minorBidi"/>
-                <w:sz w:val="20"/>
-                <w:szCs w:val="20"/>
-              </w:rPr>
-              <w:t xml:space="preserve"> </w:t>
-            </w:r>
-            <w:proofErr w:type="spellStart"/>
-            <w:r>
-              <w:rPr>
-                <w:rFonts w:asciiTheme="minorBidi" w:hAnsiTheme="minorBidi"/>
-                <w:sz w:val="20"/>
-                <w:szCs w:val="20"/>
-              </w:rPr>
-              <w:t>nymo</w:t>
-            </w:r>
-            <w:proofErr w:type="spellEnd"/>
-            <w:r>
-              <w:rPr>
-                <w:rFonts w:asciiTheme="minorBidi" w:hAnsiTheme="minorBidi"/>
-                <w:sz w:val="20"/>
-                <w:szCs w:val="20"/>
-              </w:rPr>
-              <w:t>"</w:t>
+              <w:t>"Full name": "Ano nymo"</w:t>
             </w:r>
           </w:p>
           <w:p>
@@ -422,7 +368,7 @@
               </w:rPr>
               <w:t xml:space="preserve">"email": </w:t>
             </w:r>
-            <w:hyperlink r:id="rId4" w:history="1">
+            <w:hyperlink r:id="rId5" w:history="1">
               <w:r>
                 <w:rPr>
                   <w:rStyle w:val="Hyperlink"/>
@@ -925,7 +871,7 @@
               </w:rPr>
               <w:t xml:space="preserve">"email": </w:t>
             </w:r>
-            <w:hyperlink r:id="rId5" w:history="1">
+            <w:hyperlink r:id="rId6" w:history="1">
               <w:r>
                 <w:rPr>
                   <w:rStyle w:val="Hyperlink"/>
@@ -1143,6 +1089,17 @@
         </w:tc>
       </w:tr>
     </w:tbl>
+    <w:p>
+      <w:pPr>
+        <w:bidi w:val="0"/>
+        <w:spacing w:after="0" w:line="360" w:lineRule="auto"/>
+        <w:rPr>
+          <w:rFonts w:asciiTheme="minorBidi" w:hAnsiTheme="minorBidi"/>
+          <w:sz w:val="20"/>
+          <w:szCs w:val="20"/>
+        </w:rPr>
+      </w:pPr>
+    </w:p>
     <w:p>
       <w:pPr>
         <w:bidi w:val="0"/>
@@ -1251,6 +1208,7 @@
                 <w:sz w:val="20"/>
                 <w:szCs w:val="20"/>
               </w:rPr>
+              <w:lastRenderedPageBreak/>
               <w:t>Resource</w:t>
             </w:r>
           </w:p>
@@ -1325,7 +1283,6 @@
                 <w:sz w:val="20"/>
                 <w:szCs w:val="20"/>
               </w:rPr>
-              <w:lastRenderedPageBreak/>
               <w:t>Method</w:t>
             </w:r>
           </w:p>
@@ -1400,7 +1357,7 @@
                 <w:sz w:val="20"/>
                 <w:szCs w:val="20"/>
               </w:rPr>
-              <w:t>No</w:t>
+              <w:t>Yes</w:t>
             </w:r>
           </w:p>
         </w:tc>
@@ -1451,6 +1408,25 @@
                 <w:szCs w:val="20"/>
               </w:rPr>
               <w:t>{</w:t>
+            </w:r>
+          </w:p>
+          <w:p>
+            <w:pPr>
+              <w:bidi w:val="0"/>
+              <w:spacing w:line="360" w:lineRule="auto"/>
+              <w:rPr>
+                <w:rFonts w:asciiTheme="minorBidi" w:hAnsiTheme="minorBidi"/>
+                <w:sz w:val="20"/>
+                <w:szCs w:val="20"/>
+              </w:rPr>
+            </w:pPr>
+            <w:r>
+              <w:rPr>
+                <w:rFonts w:asciiTheme="minorBidi" w:hAnsiTheme="minorBidi"/>
+                <w:sz w:val="20"/>
+                <w:szCs w:val="20"/>
+              </w:rPr>
+              <w:t>Token (in header)</w:t>
             </w:r>
           </w:p>
           <w:p>
@@ -1695,18 +1671,8 @@
                 <w:sz w:val="20"/>
                 <w:szCs w:val="20"/>
               </w:rPr>
-              <w:t>/</w:t>
-            </w:r>
-            <w:proofErr w:type="spellStart"/>
-            <w:r>
-              <w:rPr>
-                <w:rFonts w:asciiTheme="minorBidi" w:hAnsiTheme="minorBidi"/>
-                <w:sz w:val="20"/>
-                <w:szCs w:val="20"/>
-              </w:rPr>
-              <w:t>change_status</w:t>
-            </w:r>
-            <w:proofErr w:type="spellEnd"/>
+              <w:t>/change_status</w:t>
+            </w:r>
           </w:p>
         </w:tc>
       </w:tr>
@@ -1981,25 +1947,7 @@
                 <w:sz w:val="20"/>
                 <w:szCs w:val="20"/>
               </w:rPr>
-              <w:t>"Result":"</w:t>
-            </w:r>
-            <w:proofErr w:type="spellStart"/>
-            <w:r>
-              <w:rPr>
-                <w:rFonts w:asciiTheme="minorBidi" w:hAnsiTheme="minorBidi"/>
-                <w:sz w:val="20"/>
-                <w:szCs w:val="20"/>
-              </w:rPr>
-              <w:t>Sucess</w:t>
-            </w:r>
-            <w:proofErr w:type="spellEnd"/>
-            <w:r>
-              <w:rPr>
-                <w:rFonts w:asciiTheme="minorBidi" w:hAnsiTheme="minorBidi"/>
-                <w:sz w:val="20"/>
-                <w:szCs w:val="20"/>
-              </w:rPr>
-              <w:t>"</w:t>
+              <w:t>"Result":"Sucess"</w:t>
             </w:r>
           </w:p>
           <w:p>
@@ -2204,7 +2152,6 @@
               </w:rPr>
               <w:t>/users/</w:t>
             </w:r>
-            <w:proofErr w:type="spellStart"/>
             <w:r>
               <w:rPr>
                 <w:rFonts w:asciiTheme="minorBidi" w:hAnsiTheme="minorBidi"/>
@@ -2221,7 +2168,6 @@
               </w:rPr>
               <w:t>_users</w:t>
             </w:r>
-            <w:proofErr w:type="spellEnd"/>
           </w:p>
         </w:tc>
       </w:tr>
@@ -2389,7 +2335,7 @@
                 <w:sz w:val="20"/>
                 <w:szCs w:val="20"/>
               </w:rPr>
-              <w:t>"token"="123"</w:t>
+              <w:t>Token (in header)</w:t>
             </w:r>
           </w:p>
           <w:p>
@@ -2515,43 +2461,7 @@
                 <w:sz w:val="20"/>
                 <w:szCs w:val="20"/>
               </w:rPr>
-              <w:t>"Full name":"</w:t>
-            </w:r>
-            <w:proofErr w:type="spellStart"/>
-            <w:r>
-              <w:rPr>
-                <w:rFonts w:asciiTheme="minorBidi" w:hAnsiTheme="minorBidi"/>
-                <w:sz w:val="20"/>
-                <w:szCs w:val="20"/>
-              </w:rPr>
-              <w:t>Ano</w:t>
-            </w:r>
-            <w:proofErr w:type="spellEnd"/>
-            <w:r>
-              <w:rPr>
-                <w:rFonts w:asciiTheme="minorBidi" w:hAnsiTheme="minorBidi"/>
-                <w:sz w:val="20"/>
-                <w:szCs w:val="20"/>
-              </w:rPr>
-              <w:t xml:space="preserve"> </w:t>
-            </w:r>
-            <w:proofErr w:type="spellStart"/>
-            <w:r>
-              <w:rPr>
-                <w:rFonts w:asciiTheme="minorBidi" w:hAnsiTheme="minorBidi"/>
-                <w:sz w:val="20"/>
-                <w:szCs w:val="20"/>
-              </w:rPr>
-              <w:t>Nymo</w:t>
-            </w:r>
-            <w:proofErr w:type="spellEnd"/>
-            <w:r>
-              <w:rPr>
-                <w:rFonts w:asciiTheme="minorBidi" w:hAnsiTheme="minorBidi"/>
-                <w:sz w:val="20"/>
-                <w:szCs w:val="20"/>
-              </w:rPr>
-              <w:t>"</w:t>
+              <w:t>"Full name":"Ano Nymo"</w:t>
             </w:r>
           </w:p>
           <w:p>
@@ -2686,17 +2596,468 @@
         </w:rPr>
       </w:pPr>
     </w:p>
-    <w:p>
-      <w:pPr>
-        <w:bidi w:val="0"/>
-        <w:spacing w:after="0" w:line="360" w:lineRule="auto"/>
-        <w:rPr>
-          <w:rFonts w:asciiTheme="minorBidi" w:hAnsiTheme="minorBidi"/>
-          <w:sz w:val="20"/>
-          <w:szCs w:val="20"/>
-        </w:rPr>
-      </w:pPr>
-    </w:p>
+    <w:tbl>
+      <w:tblPr>
+        <w:tblStyle w:val="TableGrid"/>
+        <w:tblW w:w="0" w:type="auto"/>
+        <w:tblLook w:val="04A0" w:firstRow="1" w:lastRow="0" w:firstColumn="1" w:lastColumn="0" w:noHBand="0" w:noVBand="1"/>
+      </w:tblPr>
+      <w:tblGrid>
+        <w:gridCol w:w="4148"/>
+        <w:gridCol w:w="4148"/>
+      </w:tblGrid>
+      <w:tr>
+        <w:tc>
+          <w:tcPr>
+            <w:tcW w:w="4148" w:type="dxa"/>
+          </w:tcPr>
+          <w:p>
+            <w:pPr>
+              <w:bidi w:val="0"/>
+              <w:spacing w:line="360" w:lineRule="auto"/>
+              <w:rPr>
+                <w:rFonts w:asciiTheme="minorBidi" w:hAnsiTheme="minorBidi"/>
+                <w:sz w:val="20"/>
+                <w:szCs w:val="20"/>
+              </w:rPr>
+            </w:pPr>
+            <w:r>
+              <w:rPr>
+                <w:rFonts w:asciiTheme="minorBidi" w:hAnsiTheme="minorBidi"/>
+                <w:sz w:val="20"/>
+                <w:szCs w:val="20"/>
+              </w:rPr>
+              <w:t>Resource</w:t>
+            </w:r>
+          </w:p>
+        </w:tc>
+        <w:tc>
+          <w:tcPr>
+            <w:tcW w:w="4148" w:type="dxa"/>
+          </w:tcPr>
+          <w:p>
+            <w:pPr>
+              <w:bidi w:val="0"/>
+              <w:spacing w:line="360" w:lineRule="auto"/>
+              <w:rPr>
+                <w:rFonts w:asciiTheme="minorBidi" w:hAnsiTheme="minorBidi"/>
+                <w:sz w:val="20"/>
+                <w:szCs w:val="20"/>
+              </w:rPr>
+            </w:pPr>
+            <w:r>
+              <w:rPr>
+                <w:rFonts w:asciiTheme="minorBidi" w:hAnsiTheme="minorBidi"/>
+                <w:sz w:val="20"/>
+                <w:szCs w:val="20"/>
+              </w:rPr>
+              <w:t>/</w:t>
+            </w:r>
+            <w:r>
+              <w:rPr>
+                <w:rFonts w:asciiTheme="minorBidi" w:hAnsiTheme="minorBidi"/>
+                <w:sz w:val="20"/>
+                <w:szCs w:val="20"/>
+              </w:rPr>
+              <w:t>posts</w:t>
+            </w:r>
+            <w:r>
+              <w:rPr>
+                <w:rFonts w:asciiTheme="minorBidi" w:hAnsiTheme="minorBidi"/>
+                <w:sz w:val="20"/>
+                <w:szCs w:val="20"/>
+              </w:rPr>
+              <w:t>/</w:t>
+            </w:r>
+            <w:r>
+              <w:rPr>
+                <w:rFonts w:asciiTheme="minorBidi" w:hAnsiTheme="minorBidi"/>
+                <w:sz w:val="20"/>
+                <w:szCs w:val="20"/>
+              </w:rPr>
+              <w:t>publish</w:t>
+            </w:r>
+          </w:p>
+        </w:tc>
+      </w:tr>
+      <w:tr>
+        <w:tc>
+          <w:tcPr>
+            <w:tcW w:w="4148" w:type="dxa"/>
+          </w:tcPr>
+          <w:p>
+            <w:pPr>
+              <w:bidi w:val="0"/>
+              <w:spacing w:line="360" w:lineRule="auto"/>
+              <w:rPr>
+                <w:rFonts w:asciiTheme="minorBidi" w:hAnsiTheme="minorBidi"/>
+                <w:sz w:val="20"/>
+                <w:szCs w:val="20"/>
+              </w:rPr>
+            </w:pPr>
+            <w:r>
+              <w:rPr>
+                <w:rFonts w:asciiTheme="minorBidi" w:hAnsiTheme="minorBidi"/>
+                <w:sz w:val="20"/>
+                <w:szCs w:val="20"/>
+              </w:rPr>
+              <w:t>Method</w:t>
+            </w:r>
+          </w:p>
+        </w:tc>
+        <w:tc>
+          <w:tcPr>
+            <w:tcW w:w="4148" w:type="dxa"/>
+          </w:tcPr>
+          <w:p>
+            <w:pPr>
+              <w:bidi w:val="0"/>
+              <w:spacing w:line="360" w:lineRule="auto"/>
+              <w:rPr>
+                <w:rFonts w:asciiTheme="minorBidi" w:hAnsiTheme="minorBidi"/>
+                <w:sz w:val="20"/>
+                <w:szCs w:val="20"/>
+              </w:rPr>
+            </w:pPr>
+            <w:r>
+              <w:rPr>
+                <w:rFonts w:asciiTheme="minorBidi" w:hAnsiTheme="minorBidi"/>
+                <w:sz w:val="20"/>
+                <w:szCs w:val="20"/>
+              </w:rPr>
+              <w:t>POST</w:t>
+            </w:r>
+          </w:p>
+        </w:tc>
+      </w:tr>
+      <w:tr>
+        <w:tc>
+          <w:tcPr>
+            <w:tcW w:w="4148" w:type="dxa"/>
+          </w:tcPr>
+          <w:p>
+            <w:pPr>
+              <w:bidi w:val="0"/>
+              <w:spacing w:line="360" w:lineRule="auto"/>
+              <w:rPr>
+                <w:rFonts w:asciiTheme="minorBidi" w:hAnsiTheme="minorBidi"/>
+                <w:sz w:val="20"/>
+                <w:szCs w:val="20"/>
+              </w:rPr>
+            </w:pPr>
+            <w:r>
+              <w:rPr>
+                <w:rFonts w:asciiTheme="minorBidi" w:hAnsiTheme="minorBidi"/>
+                <w:sz w:val="20"/>
+                <w:szCs w:val="20"/>
+              </w:rPr>
+              <w:t>Authenticated</w:t>
+            </w:r>
+          </w:p>
+        </w:tc>
+        <w:tc>
+          <w:tcPr>
+            <w:tcW w:w="4148" w:type="dxa"/>
+          </w:tcPr>
+          <w:p>
+            <w:pPr>
+              <w:bidi w:val="0"/>
+              <w:spacing w:line="360" w:lineRule="auto"/>
+              <w:rPr>
+                <w:rFonts w:asciiTheme="minorBidi" w:hAnsiTheme="minorBidi"/>
+                <w:sz w:val="20"/>
+                <w:szCs w:val="20"/>
+              </w:rPr>
+            </w:pPr>
+            <w:r>
+              <w:rPr>
+                <w:rFonts w:asciiTheme="minorBidi" w:hAnsiTheme="minorBidi"/>
+                <w:sz w:val="20"/>
+                <w:szCs w:val="20"/>
+              </w:rPr>
+              <w:t>Yes</w:t>
+            </w:r>
+          </w:p>
+        </w:tc>
+      </w:tr>
+      <w:tr>
+        <w:tc>
+          <w:tcPr>
+            <w:tcW w:w="4148" w:type="dxa"/>
+          </w:tcPr>
+          <w:p>
+            <w:pPr>
+              <w:bidi w:val="0"/>
+              <w:spacing w:line="360" w:lineRule="auto"/>
+              <w:rPr>
+                <w:rFonts w:asciiTheme="minorBidi" w:hAnsiTheme="minorBidi"/>
+                <w:sz w:val="20"/>
+                <w:szCs w:val="20"/>
+              </w:rPr>
+            </w:pPr>
+            <w:r>
+              <w:rPr>
+                <w:rFonts w:asciiTheme="minorBidi" w:hAnsiTheme="minorBidi"/>
+                <w:sz w:val="20"/>
+                <w:szCs w:val="20"/>
+              </w:rPr>
+              <w:t>Request Body</w:t>
+            </w:r>
+          </w:p>
+        </w:tc>
+        <w:tc>
+          <w:tcPr>
+            <w:tcW w:w="4148" w:type="dxa"/>
+          </w:tcPr>
+          <w:p>
+            <w:pPr>
+              <w:bidi w:val="0"/>
+              <w:spacing w:line="360" w:lineRule="auto"/>
+              <w:rPr>
+                <w:rFonts w:asciiTheme="minorBidi" w:hAnsiTheme="minorBidi"/>
+                <w:sz w:val="20"/>
+                <w:szCs w:val="20"/>
+              </w:rPr>
+            </w:pPr>
+            <w:r>
+              <w:rPr>
+                <w:rFonts w:asciiTheme="minorBidi" w:hAnsiTheme="minorBidi"/>
+                <w:sz w:val="20"/>
+                <w:szCs w:val="20"/>
+              </w:rPr>
+              <w:t>{</w:t>
+            </w:r>
+          </w:p>
+          <w:p>
+            <w:pPr>
+              <w:bidi w:val="0"/>
+              <w:spacing w:line="360" w:lineRule="auto"/>
+              <w:rPr>
+                <w:rFonts w:asciiTheme="minorBidi" w:hAnsiTheme="minorBidi"/>
+                <w:sz w:val="20"/>
+                <w:szCs w:val="20"/>
+              </w:rPr>
+            </w:pPr>
+            <w:r>
+              <w:rPr>
+                <w:rFonts w:asciiTheme="minorBidi" w:hAnsiTheme="minorBidi"/>
+                <w:sz w:val="20"/>
+                <w:szCs w:val="20"/>
+              </w:rPr>
+              <w:t>"</w:t>
+            </w:r>
+            <w:r>
+              <w:rPr>
+                <w:rFonts w:asciiTheme="minorBidi" w:hAnsiTheme="minorBidi"/>
+                <w:sz w:val="20"/>
+                <w:szCs w:val="20"/>
+              </w:rPr>
+              <w:t>text</w:t>
+            </w:r>
+            <w:r>
+              <w:rPr>
+                <w:rFonts w:asciiTheme="minorBidi" w:hAnsiTheme="minorBidi"/>
+                <w:sz w:val="20"/>
+                <w:szCs w:val="20"/>
+              </w:rPr>
+              <w:t>":"post's text"</w:t>
+            </w:r>
+          </w:p>
+          <w:p>
+            <w:pPr>
+              <w:bidi w:val="0"/>
+              <w:spacing w:line="360" w:lineRule="auto"/>
+              <w:rPr>
+                <w:rFonts w:asciiTheme="minorBidi" w:hAnsiTheme="minorBidi"/>
+                <w:sz w:val="20"/>
+                <w:szCs w:val="20"/>
+              </w:rPr>
+            </w:pPr>
+            <w:r>
+              <w:rPr>
+                <w:rFonts w:asciiTheme="minorBidi" w:hAnsiTheme="minorBidi"/>
+                <w:sz w:val="20"/>
+                <w:szCs w:val="20"/>
+              </w:rPr>
+              <w:t>}</w:t>
+            </w:r>
+          </w:p>
+        </w:tc>
+      </w:tr>
+      <w:tr>
+        <w:tc>
+          <w:tcPr>
+            <w:tcW w:w="4148" w:type="dxa"/>
+          </w:tcPr>
+          <w:p>
+            <w:pPr>
+              <w:bidi w:val="0"/>
+              <w:spacing w:line="360" w:lineRule="auto"/>
+              <w:rPr>
+                <w:rFonts w:asciiTheme="minorBidi" w:hAnsiTheme="minorBidi"/>
+                <w:sz w:val="20"/>
+                <w:szCs w:val="20"/>
+              </w:rPr>
+            </w:pPr>
+            <w:r>
+              <w:rPr>
+                <w:rFonts w:asciiTheme="minorBidi" w:hAnsiTheme="minorBidi"/>
+                <w:sz w:val="20"/>
+                <w:szCs w:val="20"/>
+              </w:rPr>
+              <w:t>Returns</w:t>
+            </w:r>
+          </w:p>
+        </w:tc>
+        <w:tc>
+          <w:tcPr>
+            <w:tcW w:w="4148" w:type="dxa"/>
+          </w:tcPr>
+          <w:p>
+            <w:pPr>
+              <w:bidi w:val="0"/>
+              <w:spacing w:line="360" w:lineRule="auto"/>
+              <w:rPr>
+                <w:rFonts w:asciiTheme="minorBidi" w:hAnsiTheme="minorBidi"/>
+                <w:sz w:val="20"/>
+                <w:szCs w:val="20"/>
+              </w:rPr>
+            </w:pPr>
+            <w:r>
+              <w:rPr>
+                <w:rFonts w:asciiTheme="minorBidi" w:hAnsiTheme="minorBidi"/>
+                <w:sz w:val="20"/>
+                <w:szCs w:val="20"/>
+              </w:rPr>
+              <w:t>{</w:t>
+            </w:r>
+          </w:p>
+          <w:p>
+            <w:pPr>
+              <w:bidi w:val="0"/>
+              <w:spacing w:line="360" w:lineRule="auto"/>
+              <w:rPr>
+                <w:rFonts w:asciiTheme="minorBidi" w:hAnsiTheme="minorBidi"/>
+                <w:sz w:val="20"/>
+                <w:szCs w:val="20"/>
+              </w:rPr>
+            </w:pPr>
+            <w:r>
+              <w:rPr>
+                <w:rFonts w:asciiTheme="minorBidi" w:hAnsiTheme="minorBidi"/>
+                <w:sz w:val="20"/>
+                <w:szCs w:val="20"/>
+              </w:rPr>
+              <w:t xml:space="preserve"> </w:t>
+            </w:r>
+            <w:r>
+              <w:rPr>
+                <w:rFonts w:asciiTheme="minorBidi" w:hAnsiTheme="minorBidi"/>
+                <w:sz w:val="20"/>
+                <w:szCs w:val="20"/>
+              </w:rPr>
+              <w:t>"Post_id"</w:t>
+            </w:r>
+            <w:r>
+              <w:rPr>
+                <w:rFonts w:asciiTheme="minorBidi" w:hAnsiTheme="minorBidi"/>
+                <w:sz w:val="20"/>
+                <w:szCs w:val="20"/>
+              </w:rPr>
+              <w:t xml:space="preserve"> : 200</w:t>
+            </w:r>
+          </w:p>
+          <w:p>
+            <w:pPr>
+              <w:bidi w:val="0"/>
+              <w:spacing w:line="360" w:lineRule="auto"/>
+              <w:rPr>
+                <w:rFonts w:asciiTheme="minorBidi" w:hAnsiTheme="minorBidi"/>
+                <w:sz w:val="20"/>
+                <w:szCs w:val="20"/>
+              </w:rPr>
+            </w:pPr>
+            <w:r>
+              <w:rPr>
+                <w:rFonts w:asciiTheme="minorBidi" w:hAnsiTheme="minorBidi"/>
+                <w:sz w:val="20"/>
+                <w:szCs w:val="20"/>
+              </w:rPr>
+              <w:t>}</w:t>
+            </w:r>
+          </w:p>
+        </w:tc>
+      </w:tr>
+      <w:tr>
+        <w:tc>
+          <w:tcPr>
+            <w:tcW w:w="4148" w:type="dxa"/>
+          </w:tcPr>
+          <w:p>
+            <w:pPr>
+              <w:bidi w:val="0"/>
+              <w:spacing w:line="360" w:lineRule="auto"/>
+              <w:rPr>
+                <w:rFonts w:asciiTheme="minorBidi" w:hAnsiTheme="minorBidi"/>
+                <w:sz w:val="20"/>
+                <w:szCs w:val="20"/>
+              </w:rPr>
+            </w:pPr>
+            <w:r>
+              <w:rPr>
+                <w:rFonts w:asciiTheme="minorBidi" w:hAnsiTheme="minorBidi"/>
+                <w:sz w:val="20"/>
+                <w:szCs w:val="20"/>
+              </w:rPr>
+              <w:t>On Error</w:t>
+            </w:r>
+          </w:p>
+        </w:tc>
+        <w:tc>
+          <w:tcPr>
+            <w:tcW w:w="4148" w:type="dxa"/>
+          </w:tcPr>
+          <w:p>
+            <w:pPr>
+              <w:bidi w:val="0"/>
+              <w:spacing w:line="360" w:lineRule="auto"/>
+              <w:rPr>
+                <w:rFonts w:asciiTheme="minorBidi" w:hAnsiTheme="minorBidi"/>
+                <w:sz w:val="20"/>
+                <w:szCs w:val="20"/>
+              </w:rPr>
+            </w:pPr>
+            <w:r>
+              <w:rPr>
+                <w:rFonts w:asciiTheme="minorBidi" w:hAnsiTheme="minorBidi"/>
+                <w:sz w:val="20"/>
+                <w:szCs w:val="20"/>
+              </w:rPr>
+              <w:t>401 – Unauthorized</w:t>
+            </w:r>
+          </w:p>
+          <w:p>
+            <w:pPr>
+              <w:bidi w:val="0"/>
+              <w:spacing w:line="360" w:lineRule="auto"/>
+              <w:rPr>
+                <w:rFonts w:asciiTheme="minorBidi" w:hAnsiTheme="minorBidi"/>
+                <w:sz w:val="20"/>
+                <w:szCs w:val="20"/>
+              </w:rPr>
+            </w:pPr>
+            <w:r>
+              <w:rPr>
+                <w:rFonts w:asciiTheme="minorBidi" w:hAnsiTheme="minorBidi"/>
+                <w:sz w:val="20"/>
+                <w:szCs w:val="20"/>
+              </w:rPr>
+              <w:t>500 – Internal Server Error</w:t>
+            </w:r>
+          </w:p>
+        </w:tc>
+      </w:tr>
+    </w:tbl>
     <w:p>
       <w:pPr>
         <w:bidi w:val="0"/>
@@ -2763,7 +3124,47 @@
                 <w:sz w:val="20"/>
                 <w:szCs w:val="20"/>
               </w:rPr>
-              <w:t>/user/:id/post</w:t>
+              <w:t>/</w:t>
+            </w:r>
+            <w:r>
+              <w:rPr>
+                <w:rFonts w:asciiTheme="minorBidi" w:hAnsiTheme="minorBidi"/>
+                <w:sz w:val="20"/>
+                <w:szCs w:val="20"/>
+              </w:rPr>
+              <w:t xml:space="preserve"> </w:t>
+            </w:r>
+            <w:r>
+              <w:rPr>
+                <w:rFonts w:asciiTheme="minorBidi" w:hAnsiTheme="minorBidi"/>
+                <w:sz w:val="20"/>
+                <w:szCs w:val="20"/>
+              </w:rPr>
+              <w:t>posts</w:t>
+            </w:r>
+            <w:r>
+              <w:rPr>
+                <w:rFonts w:asciiTheme="minorBidi" w:hAnsiTheme="minorBidi"/>
+                <w:sz w:val="20"/>
+                <w:szCs w:val="20"/>
+              </w:rPr>
+              <w:t xml:space="preserve"> </w:t>
+            </w:r>
+            <w:r>
+              <w:rPr>
+                <w:rFonts w:asciiTheme="minorBidi" w:hAnsiTheme="minorBidi"/>
+                <w:sz w:val="20"/>
+                <w:szCs w:val="20"/>
+              </w:rPr>
+              <w:t>/</w:t>
+            </w:r>
+            <w:r>
+              <w:rPr>
+                <w:rFonts w:asciiTheme="minorBidi" w:hAnsiTheme="minorBidi"/>
+                <w:sz w:val="20"/>
+                <w:szCs w:val="20"/>
+              </w:rPr>
+              <w:t>delete</w:t>
             </w:r>
           </w:p>
         </w:tc>
@@ -2932,7 +3333,7 @@
                 <w:sz w:val="20"/>
                 <w:szCs w:val="20"/>
               </w:rPr>
-              <w:t>"text": "this is the post's text"</w:t>
+              <w:t>"Post_id":"xxx"</w:t>
             </w:r>
           </w:p>
           <w:p>
@@ -3002,25 +3403,6 @@
                 <w:szCs w:val="20"/>
               </w:rPr>
               <w:t>{</w:t>
-            </w:r>
-          </w:p>
-          <w:p>
-            <w:pPr>
-              <w:bidi w:val="0"/>
-              <w:spacing w:line="360" w:lineRule="auto"/>
-              <w:rPr>
-                <w:rFonts w:asciiTheme="minorBidi" w:hAnsiTheme="minorBidi"/>
-                <w:sz w:val="20"/>
-                <w:szCs w:val="20"/>
-              </w:rPr>
-            </w:pPr>
-            <w:r>
-              <w:rPr>
-                <w:rFonts w:asciiTheme="minorBidi" w:hAnsiTheme="minorBidi"/>
-                <w:sz w:val="20"/>
-                <w:szCs w:val="20"/>
-              </w:rPr>
-              <w:t>"id":1234 (the ID of the new post)</w:t>
             </w:r>
           </w:p>
           <w:p>
@@ -3147,7 +3529,7 @@
     <w:tbl>
       <w:tblPr>
         <w:tblStyle w:val="TableGrid"/>
-        <w:tblW w:w="0" w:type="auto"/>
+        <w:tblW w:w="8296" w:type="dxa"/>
         <w:tblLook w:val="04A0" w:firstRow="1" w:lastRow="0" w:firstColumn="1" w:lastColumn="0" w:noHBand="0" w:noVBand="1"/>
       </w:tblPr>
       <w:tblGrid>
@@ -3193,6 +3575,54 @@
                 <w:szCs w:val="20"/>
               </w:rPr>
             </w:pPr>
+            <w:r>
+              <w:rPr>
+                <w:rFonts w:asciiTheme="minorBidi" w:hAnsiTheme="minorBidi"/>
+                <w:sz w:val="20"/>
+                <w:szCs w:val="20"/>
+              </w:rPr>
+              <w:t>/</w:t>
+            </w:r>
+            <w:r>
+              <w:rPr>
+                <w:rFonts w:asciiTheme="minorBidi" w:hAnsiTheme="minorBidi"/>
+                <w:sz w:val="20"/>
+                <w:szCs w:val="20"/>
+              </w:rPr>
+              <w:t xml:space="preserve"> </w:t>
+            </w:r>
+            <w:r>
+              <w:rPr>
+                <w:rFonts w:asciiTheme="minorBidi" w:hAnsiTheme="minorBidi"/>
+                <w:sz w:val="20"/>
+                <w:szCs w:val="20"/>
+              </w:rPr>
+              <w:t>posts</w:t>
+            </w:r>
+            <w:r>
+              <w:rPr>
+                <w:rFonts w:asciiTheme="minorBidi" w:hAnsiTheme="minorBidi"/>
+                <w:sz w:val="20"/>
+                <w:szCs w:val="20"/>
+              </w:rPr>
+              <w:t xml:space="preserve"> </w:t>
+            </w:r>
+            <w:r>
+              <w:rPr>
+                <w:rFonts w:asciiTheme="minorBidi" w:hAnsiTheme="minorBidi"/>
+                <w:sz w:val="20"/>
+                <w:szCs w:val="20"/>
+              </w:rPr>
+              <w:t>/</w:t>
+            </w:r>
+            <w:r>
+              <w:rPr>
+                <w:rFonts w:asciiTheme="minorBidi" w:hAnsiTheme="minorBidi"/>
+                <w:sz w:val="20"/>
+                <w:szCs w:val="20"/>
+              </w:rPr>
+              <w:t>list_posts</w:t>
+            </w:r>
           </w:p>
         </w:tc>
       </w:tr>
@@ -3235,6 +3665,14 @@
                 <w:szCs w:val="20"/>
               </w:rPr>
             </w:pPr>
+            <w:r>
+              <w:rPr>
+                <w:rFonts w:asciiTheme="minorBidi" w:hAnsiTheme="minorBidi"/>
+                <w:sz w:val="20"/>
+                <w:szCs w:val="20"/>
+              </w:rPr>
+              <w:t>POST</w:t>
+            </w:r>
           </w:p>
         </w:tc>
       </w:tr>
@@ -3277,6 +3715,14 @@
                 <w:szCs w:val="20"/>
               </w:rPr>
             </w:pPr>
+            <w:r>
+              <w:rPr>
+                <w:rFonts w:asciiTheme="minorBidi" w:hAnsiTheme="minorBidi"/>
+                <w:sz w:val="20"/>
+                <w:szCs w:val="20"/>
+              </w:rPr>
+              <w:t>Yes</w:t>
+            </w:r>
           </w:p>
         </w:tc>
       </w:tr>
@@ -3319,6 +3765,33 @@
                 <w:szCs w:val="20"/>
               </w:rPr>
             </w:pPr>
+            <w:r>
+              <w:rPr>
+                <w:rFonts w:asciiTheme="minorBidi" w:hAnsiTheme="minorBidi"/>
+                <w:sz w:val="20"/>
+                <w:szCs w:val="20"/>
+              </w:rPr>
+              <w:t>{</w:t>
+            </w:r>
+          </w:p>
+          <w:p>
+            <w:pPr>
+              <w:bidi w:val="0"/>
+              <w:spacing w:line="360" w:lineRule="auto"/>
+              <w:rPr>
+                <w:rFonts w:asciiTheme="minorBidi" w:hAnsiTheme="minorBidi"/>
+                <w:sz w:val="20"/>
+                <w:szCs w:val="20"/>
+              </w:rPr>
+            </w:pPr>
+            <w:r>
+              <w:rPr>
+                <w:rFonts w:asciiTheme="minorBidi" w:hAnsiTheme="minorBidi"/>
+                <w:sz w:val="20"/>
+                <w:szCs w:val="20"/>
+              </w:rPr>
+              <w:t>}</w:t>
+            </w:r>
           </w:p>
         </w:tc>
       </w:tr>
@@ -3361,6 +3834,52 @@
                 <w:szCs w:val="20"/>
               </w:rPr>
             </w:pPr>
+            <w:r>
+              <w:rPr>
+                <w:rFonts w:asciiTheme="minorBidi" w:hAnsiTheme="minorBidi"/>
+                <w:sz w:val="20"/>
+                <w:szCs w:val="20"/>
+              </w:rPr>
+              <w:t>{</w:t>
+            </w:r>
+          </w:p>
+          <w:p>
+            <w:pPr>
+              <w:bidi w:val="0"/>
+              <w:spacing w:line="360" w:lineRule="auto"/>
+              <w:rPr>
+                <w:rFonts w:asciiTheme="minorBidi" w:hAnsiTheme="minorBidi"/>
+                <w:sz w:val="20"/>
+                <w:szCs w:val="20"/>
+              </w:rPr>
+            </w:pPr>
+            <w:r>
+              <w:rPr>
+                <w:rFonts w:asciiTheme="minorBidi" w:hAnsiTheme="minorBidi"/>
+                <w:sz w:val="20"/>
+                <w:szCs w:val="20"/>
+              </w:rPr>
+              <w:t>All posts in a json format</w:t>
+            </w:r>
+          </w:p>
+          <w:p>
+            <w:pPr>
+              <w:bidi w:val="0"/>
+              <w:spacing w:line="360" w:lineRule="auto"/>
+              <w:rPr>
+                <w:rFonts w:asciiTheme="minorBidi" w:hAnsiTheme="minorBidi"/>
+                <w:sz w:val="20"/>
+                <w:szCs w:val="20"/>
+              </w:rPr>
+            </w:pPr>
+            <w:r>
+              <w:rPr>
+                <w:rFonts w:asciiTheme="minorBidi" w:hAnsiTheme="minorBidi"/>
+                <w:sz w:val="20"/>
+                <w:szCs w:val="20"/>
+              </w:rPr>
+              <w:t>}</w:t>
+            </w:r>
           </w:p>
         </w:tc>
       </w:tr>
@@ -3403,6 +3922,52 @@
                 <w:szCs w:val="20"/>
               </w:rPr>
             </w:pPr>
+            <w:r>
+              <w:rPr>
+                <w:rFonts w:asciiTheme="minorBidi" w:hAnsiTheme="minorBidi"/>
+                <w:sz w:val="20"/>
+                <w:szCs w:val="20"/>
+              </w:rPr>
+              <w:t>401 – Unauthorized</w:t>
+            </w:r>
+          </w:p>
+          <w:p>
+            <w:pPr>
+              <w:bidi w:val="0"/>
+              <w:spacing w:line="360" w:lineRule="auto"/>
+              <w:rPr>
+                <w:rFonts w:asciiTheme="minorBidi" w:hAnsiTheme="minorBidi"/>
+                <w:sz w:val="20"/>
+                <w:szCs w:val="20"/>
+              </w:rPr>
+            </w:pPr>
+            <w:r>
+              <w:rPr>
+                <w:rFonts w:asciiTheme="minorBidi" w:hAnsiTheme="minorBidi"/>
+                <w:sz w:val="20"/>
+                <w:szCs w:val="20"/>
+              </w:rPr>
+              <w:t>403 - Forbidden</w:t>
+            </w:r>
+          </w:p>
+          <w:p>
+            <w:pPr>
+              <w:bidi w:val="0"/>
+              <w:spacing w:line="360" w:lineRule="auto"/>
+              <w:rPr>
+                <w:rFonts w:asciiTheme="minorBidi" w:hAnsiTheme="minorBidi"/>
+                <w:sz w:val="20"/>
+                <w:szCs w:val="20"/>
+              </w:rPr>
+            </w:pPr>
+            <w:r>
+              <w:rPr>
+                <w:rFonts w:asciiTheme="minorBidi" w:hAnsiTheme="minorBidi"/>
+                <w:sz w:val="20"/>
+                <w:szCs w:val="20"/>
+              </w:rPr>
+              <w:t>500 – Internal Server Error</w:t>
+            </w:r>
           </w:p>
         </w:tc>
       </w:tr>
@@ -3413,6 +3978,34 @@
         <w:spacing w:after="0" w:line="360" w:lineRule="auto"/>
         <w:rPr>
           <w:rFonts w:asciiTheme="minorBidi" w:hAnsiTheme="minorBidi"/>
+          <w:b/>
+          <w:bCs/>
+          <w:sz w:val="20"/>
+          <w:szCs w:val="20"/>
+        </w:rPr>
+      </w:pPr>
+    </w:p>
+    <w:p>
+      <w:pPr>
+        <w:bidi w:val="0"/>
+        <w:spacing w:after="0" w:line="360" w:lineRule="auto"/>
+        <w:rPr>
+          <w:rFonts w:asciiTheme="minorBidi" w:hAnsiTheme="minorBidi"/>
+          <w:b/>
+          <w:bCs/>
+          <w:sz w:val="20"/>
+          <w:szCs w:val="20"/>
+        </w:rPr>
+      </w:pPr>
+    </w:p>
+    <w:p>
+      <w:pPr>
+        <w:bidi w:val="0"/>
+        <w:spacing w:after="0" w:line="360" w:lineRule="auto"/>
+        <w:rPr>
+          <w:rFonts w:asciiTheme="minorBidi" w:hAnsiTheme="minorBidi"/>
+          <w:b/>
+          <w:bCs/>
           <w:sz w:val="20"/>
           <w:szCs w:val="20"/>
         </w:rPr>
@@ -3421,7 +4014,7 @@
     <w:tbl>
       <w:tblPr>
         <w:tblStyle w:val="TableGrid"/>
-        <w:tblW w:w="0" w:type="auto"/>
+        <w:tblW w:w="8296" w:type="dxa"/>
         <w:tblLook w:val="04A0" w:firstRow="1" w:lastRow="0" w:firstColumn="1" w:lastColumn="0" w:noHBand="0" w:noVBand="1"/>
       </w:tblPr>
       <w:tblGrid>
@@ -3443,22 +4036,63 @@
                 <w:szCs w:val="20"/>
               </w:rPr>
             </w:pPr>
-          </w:p>
-        </w:tc>
-        <w:tc>
-          <w:tcPr>
-            <w:tcW w:w="4148" w:type="dxa"/>
-          </w:tcPr>
-          <w:p>
-            <w:pPr>
-              <w:bidi w:val="0"/>
-              <w:spacing w:line="360" w:lineRule="auto"/>
-              <w:rPr>
-                <w:rFonts w:asciiTheme="minorBidi" w:hAnsiTheme="minorBidi"/>
-                <w:sz w:val="20"/>
-                <w:szCs w:val="20"/>
-              </w:rPr>
-            </w:pPr>
+            <w:r>
+              <w:rPr>
+                <w:rFonts w:asciiTheme="minorBidi" w:hAnsiTheme="minorBidi"/>
+                <w:sz w:val="20"/>
+                <w:szCs w:val="20"/>
+              </w:rPr>
+              <w:lastRenderedPageBreak/>
+              <w:t>Resource</w:t>
+            </w:r>
+          </w:p>
+        </w:tc>
+        <w:tc>
+          <w:tcPr>
+            <w:tcW w:w="4148" w:type="dxa"/>
+          </w:tcPr>
+          <w:p>
+            <w:pPr>
+              <w:bidi w:val="0"/>
+              <w:spacing w:line="360" w:lineRule="auto"/>
+              <w:rPr>
+                <w:rFonts w:asciiTheme="minorBidi" w:hAnsiTheme="minorBidi"/>
+                <w:sz w:val="20"/>
+                <w:szCs w:val="20"/>
+              </w:rPr>
+            </w:pPr>
+            <w:r>
+              <w:rPr>
+                <w:rFonts w:asciiTheme="minorBidi" w:hAnsiTheme="minorBidi"/>
+                <w:sz w:val="20"/>
+                <w:szCs w:val="20"/>
+              </w:rPr>
+              <w:t>/</w:t>
+            </w:r>
+            <w:r>
+              <w:rPr>
+                <w:rFonts w:asciiTheme="minorBidi" w:hAnsiTheme="minorBidi"/>
+                <w:sz w:val="20"/>
+                <w:szCs w:val="20"/>
+              </w:rPr>
+              <w:t>messages</w:t>
+            </w:r>
+            <w:r>
+              <w:rPr>
+                <w:rFonts w:asciiTheme="minorBidi" w:hAnsiTheme="minorBidi"/>
+                <w:sz w:val="20"/>
+                <w:szCs w:val="20"/>
+              </w:rPr>
+              <w:t>/</w:t>
+            </w:r>
+            <w:r>
+              <w:rPr>
+                <w:rFonts w:asciiTheme="minorBidi" w:hAnsiTheme="minorBidi"/>
+                <w:sz w:val="20"/>
+                <w:szCs w:val="20"/>
+              </w:rPr>
+              <w:t>send_message</w:t>
+            </w:r>
           </w:p>
         </w:tc>
       </w:tr>
@@ -3477,22 +4111,38 @@
                 <w:szCs w:val="20"/>
               </w:rPr>
             </w:pPr>
-          </w:p>
-        </w:tc>
-        <w:tc>
-          <w:tcPr>
-            <w:tcW w:w="4148" w:type="dxa"/>
-          </w:tcPr>
-          <w:p>
-            <w:pPr>
-              <w:bidi w:val="0"/>
-              <w:spacing w:line="360" w:lineRule="auto"/>
-              <w:rPr>
-                <w:rFonts w:asciiTheme="minorBidi" w:hAnsiTheme="minorBidi"/>
-                <w:sz w:val="20"/>
-                <w:szCs w:val="20"/>
-              </w:rPr>
-            </w:pPr>
+            <w:r>
+              <w:rPr>
+                <w:rFonts w:asciiTheme="minorBidi" w:hAnsiTheme="minorBidi"/>
+                <w:sz w:val="20"/>
+                <w:szCs w:val="20"/>
+              </w:rPr>
+              <w:t>Method</w:t>
+            </w:r>
+          </w:p>
+        </w:tc>
+        <w:tc>
+          <w:tcPr>
+            <w:tcW w:w="4148" w:type="dxa"/>
+          </w:tcPr>
+          <w:p>
+            <w:pPr>
+              <w:bidi w:val="0"/>
+              <w:spacing w:line="360" w:lineRule="auto"/>
+              <w:rPr>
+                <w:rFonts w:asciiTheme="minorBidi" w:hAnsiTheme="minorBidi"/>
+                <w:sz w:val="20"/>
+                <w:szCs w:val="20"/>
+              </w:rPr>
+            </w:pPr>
+            <w:r>
+              <w:rPr>
+                <w:rFonts w:asciiTheme="minorBidi" w:hAnsiTheme="minorBidi"/>
+                <w:sz w:val="20"/>
+                <w:szCs w:val="20"/>
+              </w:rPr>
+              <w:t>POST</w:t>
+            </w:r>
           </w:p>
         </w:tc>
       </w:tr>
@@ -3511,22 +4161,38 @@
                 <w:szCs w:val="20"/>
               </w:rPr>
             </w:pPr>
-          </w:p>
-        </w:tc>
-        <w:tc>
-          <w:tcPr>
-            <w:tcW w:w="4148" w:type="dxa"/>
-          </w:tcPr>
-          <w:p>
-            <w:pPr>
-              <w:bidi w:val="0"/>
-              <w:spacing w:line="360" w:lineRule="auto"/>
-              <w:rPr>
-                <w:rFonts w:asciiTheme="minorBidi" w:hAnsiTheme="minorBidi"/>
-                <w:sz w:val="20"/>
-                <w:szCs w:val="20"/>
-              </w:rPr>
-            </w:pPr>
+            <w:r>
+              <w:rPr>
+                <w:rFonts w:asciiTheme="minorBidi" w:hAnsiTheme="minorBidi"/>
+                <w:sz w:val="20"/>
+                <w:szCs w:val="20"/>
+              </w:rPr>
+              <w:t>Authenticated</w:t>
+            </w:r>
+          </w:p>
+        </w:tc>
+        <w:tc>
+          <w:tcPr>
+            <w:tcW w:w="4148" w:type="dxa"/>
+          </w:tcPr>
+          <w:p>
+            <w:pPr>
+              <w:bidi w:val="0"/>
+              <w:spacing w:line="360" w:lineRule="auto"/>
+              <w:rPr>
+                <w:rFonts w:asciiTheme="minorBidi" w:hAnsiTheme="minorBidi"/>
+                <w:sz w:val="20"/>
+                <w:szCs w:val="20"/>
+              </w:rPr>
+            </w:pPr>
+            <w:r>
+              <w:rPr>
+                <w:rFonts w:asciiTheme="minorBidi" w:hAnsiTheme="minorBidi"/>
+                <w:sz w:val="20"/>
+                <w:szCs w:val="20"/>
+              </w:rPr>
+              <w:t>Yes</w:t>
+            </w:r>
           </w:p>
         </w:tc>
       </w:tr>
@@ -3545,22 +4211,111 @@
                 <w:szCs w:val="20"/>
               </w:rPr>
             </w:pPr>
-          </w:p>
-        </w:tc>
-        <w:tc>
-          <w:tcPr>
-            <w:tcW w:w="4148" w:type="dxa"/>
-          </w:tcPr>
-          <w:p>
-            <w:pPr>
-              <w:bidi w:val="0"/>
-              <w:spacing w:line="360" w:lineRule="auto"/>
-              <w:rPr>
-                <w:rFonts w:asciiTheme="minorBidi" w:hAnsiTheme="minorBidi"/>
-                <w:sz w:val="20"/>
-                <w:szCs w:val="20"/>
-              </w:rPr>
-            </w:pPr>
+            <w:r>
+              <w:rPr>
+                <w:rFonts w:asciiTheme="minorBidi" w:hAnsiTheme="minorBidi"/>
+                <w:sz w:val="20"/>
+                <w:szCs w:val="20"/>
+              </w:rPr>
+              <w:t>Request Body</w:t>
+            </w:r>
+          </w:p>
+        </w:tc>
+        <w:tc>
+          <w:tcPr>
+            <w:tcW w:w="4148" w:type="dxa"/>
+          </w:tcPr>
+          <w:p>
+            <w:pPr>
+              <w:bidi w:val="0"/>
+              <w:spacing w:line="360" w:lineRule="auto"/>
+              <w:rPr>
+                <w:rFonts w:asciiTheme="minorBidi" w:hAnsiTheme="minorBidi"/>
+                <w:sz w:val="20"/>
+                <w:szCs w:val="20"/>
+              </w:rPr>
+            </w:pPr>
+            <w:r>
+              <w:rPr>
+                <w:rFonts w:asciiTheme="minorBidi" w:hAnsiTheme="minorBidi"/>
+                <w:sz w:val="20"/>
+                <w:szCs w:val="20"/>
+              </w:rPr>
+              <w:t>{</w:t>
+            </w:r>
+          </w:p>
+          <w:p>
+            <w:pPr>
+              <w:bidi w:val="0"/>
+              <w:spacing w:line="360" w:lineRule="auto"/>
+              <w:rPr>
+                <w:rFonts w:asciiTheme="minorBidi" w:hAnsiTheme="minorBidi"/>
+                <w:sz w:val="20"/>
+                <w:szCs w:val="20"/>
+              </w:rPr>
+            </w:pPr>
+            <w:r>
+              <w:rPr>
+                <w:rFonts w:asciiTheme="minorBidi" w:hAnsiTheme="minorBidi"/>
+                <w:sz w:val="20"/>
+                <w:szCs w:val="20"/>
+              </w:rPr>
+              <w:t>"user_id":"123456"</w:t>
+            </w:r>
+          </w:p>
+          <w:p>
+            <w:pPr>
+              <w:bidi w:val="0"/>
+              <w:spacing w:line="360" w:lineRule="auto"/>
+              <w:rPr>
+                <w:rFonts w:asciiTheme="minorBidi" w:hAnsiTheme="minorBidi"/>
+                <w:sz w:val="20"/>
+                <w:szCs w:val="20"/>
+              </w:rPr>
+            </w:pPr>
+            <w:r>
+              <w:rPr>
+                <w:rFonts w:asciiTheme="minorBidi" w:hAnsiTheme="minorBidi"/>
+                <w:sz w:val="20"/>
+                <w:szCs w:val="20"/>
+              </w:rPr>
+              <w:t xml:space="preserve">"text": "this is the </w:t>
+            </w:r>
+            <w:r>
+              <w:rPr>
+                <w:rFonts w:asciiTheme="minorBidi" w:hAnsiTheme="minorBidi"/>
+                <w:sz w:val="20"/>
+                <w:szCs w:val="20"/>
+              </w:rPr>
+              <w:t>message</w:t>
+            </w:r>
+            <w:r>
+              <w:rPr>
+                <w:rFonts w:asciiTheme="minorBidi" w:hAnsiTheme="minorBidi"/>
+                <w:sz w:val="20"/>
+                <w:szCs w:val="20"/>
+              </w:rPr>
+              <w:t xml:space="preserve"> text"</w:t>
+            </w:r>
+          </w:p>
+          <w:p>
+            <w:pPr>
+              <w:bidi w:val="0"/>
+              <w:spacing w:line="360" w:lineRule="auto"/>
+              <w:rPr>
+                <w:rFonts w:asciiTheme="minorBidi" w:hAnsiTheme="minorBidi"/>
+                <w:sz w:val="20"/>
+                <w:szCs w:val="20"/>
+              </w:rPr>
+            </w:pPr>
+            <w:r>
+              <w:rPr>
+                <w:rFonts w:asciiTheme="minorBidi" w:hAnsiTheme="minorBidi"/>
+                <w:sz w:val="20"/>
+                <w:szCs w:val="20"/>
+              </w:rPr>
+              <w:t>}</w:t>
+            </w:r>
           </w:p>
         </w:tc>
       </w:tr>
@@ -3579,22 +4334,92 @@
                 <w:szCs w:val="20"/>
               </w:rPr>
             </w:pPr>
-          </w:p>
-        </w:tc>
-        <w:tc>
-          <w:tcPr>
-            <w:tcW w:w="4148" w:type="dxa"/>
-          </w:tcPr>
-          <w:p>
-            <w:pPr>
-              <w:bidi w:val="0"/>
-              <w:spacing w:line="360" w:lineRule="auto"/>
-              <w:rPr>
-                <w:rFonts w:asciiTheme="minorBidi" w:hAnsiTheme="minorBidi"/>
-                <w:sz w:val="20"/>
-                <w:szCs w:val="20"/>
-              </w:rPr>
-            </w:pPr>
+            <w:r>
+              <w:rPr>
+                <w:rFonts w:asciiTheme="minorBidi" w:hAnsiTheme="minorBidi"/>
+                <w:sz w:val="20"/>
+                <w:szCs w:val="20"/>
+              </w:rPr>
+              <w:t>Returns</w:t>
+            </w:r>
+          </w:p>
+        </w:tc>
+        <w:tc>
+          <w:tcPr>
+            <w:tcW w:w="4148" w:type="dxa"/>
+          </w:tcPr>
+          <w:p>
+            <w:pPr>
+              <w:bidi w:val="0"/>
+              <w:spacing w:line="360" w:lineRule="auto"/>
+              <w:rPr>
+                <w:rFonts w:asciiTheme="minorBidi" w:hAnsiTheme="minorBidi"/>
+                <w:sz w:val="20"/>
+                <w:szCs w:val="20"/>
+              </w:rPr>
+            </w:pPr>
+            <w:r>
+              <w:rPr>
+                <w:rFonts w:asciiTheme="minorBidi" w:hAnsiTheme="minorBidi"/>
+                <w:sz w:val="20"/>
+                <w:szCs w:val="20"/>
+              </w:rPr>
+              <w:t>{</w:t>
+            </w:r>
+          </w:p>
+          <w:p>
+            <w:pPr>
+              <w:bidi w:val="0"/>
+              <w:spacing w:line="360" w:lineRule="auto"/>
+              <w:rPr>
+                <w:rFonts w:asciiTheme="minorBidi" w:hAnsiTheme="minorBidi"/>
+                <w:sz w:val="20"/>
+                <w:szCs w:val="20"/>
+              </w:rPr>
+            </w:pPr>
+            <w:r>
+              <w:rPr>
+                <w:rFonts w:asciiTheme="minorBidi" w:hAnsiTheme="minorBidi"/>
+                <w:sz w:val="20"/>
+                <w:szCs w:val="20"/>
+              </w:rPr>
+              <w:t xml:space="preserve">"id":1234 (the ID of the new </w:t>
+            </w:r>
+            <w:r>
+              <w:rPr>
+                <w:rFonts w:asciiTheme="minorBidi" w:hAnsiTheme="minorBidi"/>
+                <w:sz w:val="20"/>
+                <w:szCs w:val="20"/>
+              </w:rPr>
+              <w:t>message</w:t>
+            </w:r>
+            <w:r>
+              <w:rPr>
+                <w:rFonts w:asciiTheme="minorBidi" w:hAnsiTheme="minorBidi"/>
+                <w:sz w:val="20"/>
+                <w:szCs w:val="20"/>
+              </w:rPr>
+              <w:t>)</w:t>
+            </w:r>
+          </w:p>
+          <w:p>
+            <w:pPr>
+              <w:bidi w:val="0"/>
+              <w:spacing w:line="360" w:lineRule="auto"/>
+              <w:rPr>
+                <w:rFonts w:asciiTheme="minorBidi" w:hAnsiTheme="minorBidi"/>
+                <w:sz w:val="20"/>
+                <w:szCs w:val="20"/>
+              </w:rPr>
+            </w:pPr>
+            <w:r>
+              <w:rPr>
+                <w:rFonts w:asciiTheme="minorBidi" w:hAnsiTheme="minorBidi"/>
+                <w:sz w:val="20"/>
+                <w:szCs w:val="20"/>
+              </w:rPr>
+              <w:t>}</w:t>
+            </w:r>
           </w:p>
         </w:tc>
       </w:tr>
@@ -3613,22 +4438,76 @@
                 <w:szCs w:val="20"/>
               </w:rPr>
             </w:pPr>
-          </w:p>
-        </w:tc>
-        <w:tc>
-          <w:tcPr>
-            <w:tcW w:w="4148" w:type="dxa"/>
-          </w:tcPr>
-          <w:p>
-            <w:pPr>
-              <w:bidi w:val="0"/>
-              <w:spacing w:line="360" w:lineRule="auto"/>
-              <w:rPr>
-                <w:rFonts w:asciiTheme="minorBidi" w:hAnsiTheme="minorBidi"/>
-                <w:sz w:val="20"/>
-                <w:szCs w:val="20"/>
-              </w:rPr>
-            </w:pPr>
+            <w:r>
+              <w:rPr>
+                <w:rFonts w:asciiTheme="minorBidi" w:hAnsiTheme="minorBidi"/>
+                <w:sz w:val="20"/>
+                <w:szCs w:val="20"/>
+              </w:rPr>
+              <w:t>On Error</w:t>
+            </w:r>
+          </w:p>
+        </w:tc>
+        <w:tc>
+          <w:tcPr>
+            <w:tcW w:w="4148" w:type="dxa"/>
+          </w:tcPr>
+          <w:p>
+            <w:pPr>
+              <w:bidi w:val="0"/>
+              <w:spacing w:line="360" w:lineRule="auto"/>
+              <w:rPr>
+                <w:rFonts w:asciiTheme="minorBidi" w:hAnsiTheme="minorBidi"/>
+                <w:sz w:val="20"/>
+                <w:szCs w:val="20"/>
+              </w:rPr>
+            </w:pPr>
+            <w:r>
+              <w:rPr>
+                <w:rFonts w:asciiTheme="minorBidi" w:hAnsiTheme="minorBidi"/>
+                <w:sz w:val="20"/>
+                <w:szCs w:val="20"/>
+              </w:rPr>
+              <w:t>401 – Unauthorized</w:t>
+            </w:r>
+          </w:p>
+          <w:p>
+            <w:pPr>
+              <w:bidi w:val="0"/>
+              <w:spacing w:line="360" w:lineRule="auto"/>
+              <w:rPr>
+                <w:rFonts w:asciiTheme="minorBidi" w:hAnsiTheme="minorBidi"/>
+                <w:sz w:val="20"/>
+                <w:szCs w:val="20"/>
+              </w:rPr>
+            </w:pPr>
+            <w:r>
+              <w:rPr>
+                <w:rFonts w:asciiTheme="minorBidi" w:hAnsiTheme="minorBidi"/>
+                <w:sz w:val="20"/>
+                <w:szCs w:val="20"/>
+              </w:rPr>
+              <w:t>403 - Forbidden</w:t>
+            </w:r>
+          </w:p>
+          <w:p>
+            <w:pPr>
+              <w:bidi w:val="0"/>
+              <w:spacing w:line="360" w:lineRule="auto"/>
+              <w:rPr>
+                <w:rFonts w:asciiTheme="minorBidi" w:hAnsiTheme="minorBidi"/>
+                <w:sz w:val="20"/>
+                <w:szCs w:val="20"/>
+              </w:rPr>
+            </w:pPr>
+            <w:r>
+              <w:rPr>
+                <w:rFonts w:asciiTheme="minorBidi" w:hAnsiTheme="minorBidi"/>
+                <w:sz w:val="20"/>
+                <w:szCs w:val="20"/>
+              </w:rPr>
+              <w:t>500 – Internal Server Error</w:t>
+            </w:r>
           </w:p>
         </w:tc>
       </w:tr>
@@ -3639,6 +4518,8 @@
         <w:spacing w:after="0" w:line="360" w:lineRule="auto"/>
         <w:rPr>
           <w:rFonts w:asciiTheme="minorBidi" w:hAnsiTheme="minorBidi"/>
+          <w:b/>
+          <w:bCs/>
           <w:sz w:val="20"/>
           <w:szCs w:val="20"/>
         </w:rPr>
@@ -3647,7 +4528,7 @@
     <w:tbl>
       <w:tblPr>
         <w:tblStyle w:val="TableGrid"/>
-        <w:tblW w:w="0" w:type="auto"/>
+        <w:tblW w:w="8296" w:type="dxa"/>
         <w:tblLook w:val="04A0" w:firstRow="1" w:lastRow="0" w:firstColumn="1" w:lastColumn="0" w:noHBand="0" w:noVBand="1"/>
       </w:tblPr>
       <w:tblGrid>
@@ -3669,22 +4550,62 @@
                 <w:szCs w:val="20"/>
               </w:rPr>
             </w:pPr>
-          </w:p>
-        </w:tc>
-        <w:tc>
-          <w:tcPr>
-            <w:tcW w:w="4148" w:type="dxa"/>
-          </w:tcPr>
-          <w:p>
-            <w:pPr>
-              <w:bidi w:val="0"/>
-              <w:spacing w:line="360" w:lineRule="auto"/>
-              <w:rPr>
-                <w:rFonts w:asciiTheme="minorBidi" w:hAnsiTheme="minorBidi"/>
-                <w:sz w:val="20"/>
-                <w:szCs w:val="20"/>
-              </w:rPr>
-            </w:pPr>
+            <w:r>
+              <w:rPr>
+                <w:rFonts w:asciiTheme="minorBidi" w:hAnsiTheme="minorBidi"/>
+                <w:sz w:val="20"/>
+                <w:szCs w:val="20"/>
+              </w:rPr>
+              <w:t>Resource</w:t>
+            </w:r>
+          </w:p>
+        </w:tc>
+        <w:tc>
+          <w:tcPr>
+            <w:tcW w:w="4148" w:type="dxa"/>
+          </w:tcPr>
+          <w:p>
+            <w:pPr>
+              <w:bidi w:val="0"/>
+              <w:spacing w:line="360" w:lineRule="auto"/>
+              <w:rPr>
+                <w:rFonts w:asciiTheme="minorBidi" w:hAnsiTheme="minorBidi"/>
+                <w:sz w:val="20"/>
+                <w:szCs w:val="20"/>
+              </w:rPr>
+            </w:pPr>
+            <w:r>
+              <w:rPr>
+                <w:rFonts w:asciiTheme="minorBidi" w:hAnsiTheme="minorBidi"/>
+                <w:sz w:val="20"/>
+                <w:szCs w:val="20"/>
+              </w:rPr>
+              <w:t>/</w:t>
+            </w:r>
+            <w:r>
+              <w:rPr>
+                <w:rFonts w:asciiTheme="minorBidi" w:hAnsiTheme="minorBidi"/>
+                <w:sz w:val="20"/>
+                <w:szCs w:val="20"/>
+              </w:rPr>
+              <w:t>messages</w:t>
+            </w:r>
+            <w:r>
+              <w:rPr>
+                <w:rFonts w:asciiTheme="minorBidi" w:hAnsiTheme="minorBidi"/>
+                <w:sz w:val="20"/>
+                <w:szCs w:val="20"/>
+              </w:rPr>
+              <w:t>/</w:t>
+            </w:r>
+            <w:r>
+              <w:rPr>
+                <w:rFonts w:asciiTheme="minorBidi" w:hAnsiTheme="minorBidi"/>
+                <w:sz w:val="20"/>
+                <w:szCs w:val="20"/>
+              </w:rPr>
+              <w:t>get_message</w:t>
+            </w:r>
           </w:p>
         </w:tc>
       </w:tr>
@@ -3703,22 +4624,38 @@
                 <w:szCs w:val="20"/>
               </w:rPr>
             </w:pPr>
-          </w:p>
-        </w:tc>
-        <w:tc>
-          <w:tcPr>
-            <w:tcW w:w="4148" w:type="dxa"/>
-          </w:tcPr>
-          <w:p>
-            <w:pPr>
-              <w:bidi w:val="0"/>
-              <w:spacing w:line="360" w:lineRule="auto"/>
-              <w:rPr>
-                <w:rFonts w:asciiTheme="minorBidi" w:hAnsiTheme="minorBidi"/>
-                <w:sz w:val="20"/>
-                <w:szCs w:val="20"/>
-              </w:rPr>
-            </w:pPr>
+            <w:r>
+              <w:rPr>
+                <w:rFonts w:asciiTheme="minorBidi" w:hAnsiTheme="minorBidi"/>
+                <w:sz w:val="20"/>
+                <w:szCs w:val="20"/>
+              </w:rPr>
+              <w:t>Method</w:t>
+            </w:r>
+          </w:p>
+        </w:tc>
+        <w:tc>
+          <w:tcPr>
+            <w:tcW w:w="4148" w:type="dxa"/>
+          </w:tcPr>
+          <w:p>
+            <w:pPr>
+              <w:bidi w:val="0"/>
+              <w:spacing w:line="360" w:lineRule="auto"/>
+              <w:rPr>
+                <w:rFonts w:asciiTheme="minorBidi" w:hAnsiTheme="minorBidi"/>
+                <w:sz w:val="20"/>
+                <w:szCs w:val="20"/>
+              </w:rPr>
+            </w:pPr>
+            <w:r>
+              <w:rPr>
+                <w:rFonts w:asciiTheme="minorBidi" w:hAnsiTheme="minorBidi"/>
+                <w:sz w:val="20"/>
+                <w:szCs w:val="20"/>
+              </w:rPr>
+              <w:t>POST</w:t>
+            </w:r>
           </w:p>
         </w:tc>
       </w:tr>
@@ -3737,22 +4674,38 @@
                 <w:szCs w:val="20"/>
               </w:rPr>
             </w:pPr>
-          </w:p>
-        </w:tc>
-        <w:tc>
-          <w:tcPr>
-            <w:tcW w:w="4148" w:type="dxa"/>
-          </w:tcPr>
-          <w:p>
-            <w:pPr>
-              <w:bidi w:val="0"/>
-              <w:spacing w:line="360" w:lineRule="auto"/>
-              <w:rPr>
-                <w:rFonts w:asciiTheme="minorBidi" w:hAnsiTheme="minorBidi"/>
-                <w:sz w:val="20"/>
-                <w:szCs w:val="20"/>
-              </w:rPr>
-            </w:pPr>
+            <w:r>
+              <w:rPr>
+                <w:rFonts w:asciiTheme="minorBidi" w:hAnsiTheme="minorBidi"/>
+                <w:sz w:val="20"/>
+                <w:szCs w:val="20"/>
+              </w:rPr>
+              <w:t>Authenticated</w:t>
+            </w:r>
+          </w:p>
+        </w:tc>
+        <w:tc>
+          <w:tcPr>
+            <w:tcW w:w="4148" w:type="dxa"/>
+          </w:tcPr>
+          <w:p>
+            <w:pPr>
+              <w:bidi w:val="0"/>
+              <w:spacing w:line="360" w:lineRule="auto"/>
+              <w:rPr>
+                <w:rFonts w:asciiTheme="minorBidi" w:hAnsiTheme="minorBidi"/>
+                <w:sz w:val="20"/>
+                <w:szCs w:val="20"/>
+              </w:rPr>
+            </w:pPr>
+            <w:r>
+              <w:rPr>
+                <w:rFonts w:asciiTheme="minorBidi" w:hAnsiTheme="minorBidi"/>
+                <w:sz w:val="20"/>
+                <w:szCs w:val="20"/>
+              </w:rPr>
+              <w:t>Yes</w:t>
+            </w:r>
           </w:p>
         </w:tc>
       </w:tr>
@@ -3771,22 +4724,78 @@
                 <w:szCs w:val="20"/>
               </w:rPr>
             </w:pPr>
-          </w:p>
-        </w:tc>
-        <w:tc>
-          <w:tcPr>
-            <w:tcW w:w="4148" w:type="dxa"/>
-          </w:tcPr>
-          <w:p>
-            <w:pPr>
-              <w:bidi w:val="0"/>
-              <w:spacing w:line="360" w:lineRule="auto"/>
-              <w:rPr>
-                <w:rFonts w:asciiTheme="minorBidi" w:hAnsiTheme="minorBidi"/>
-                <w:sz w:val="20"/>
-                <w:szCs w:val="20"/>
-              </w:rPr>
-            </w:pPr>
+            <w:r>
+              <w:rPr>
+                <w:rFonts w:asciiTheme="minorBidi" w:hAnsiTheme="minorBidi"/>
+                <w:sz w:val="20"/>
+                <w:szCs w:val="20"/>
+              </w:rPr>
+              <w:t>Request Body</w:t>
+            </w:r>
+          </w:p>
+        </w:tc>
+        <w:tc>
+          <w:tcPr>
+            <w:tcW w:w="4148" w:type="dxa"/>
+          </w:tcPr>
+          <w:p>
+            <w:pPr>
+              <w:bidi w:val="0"/>
+              <w:spacing w:line="360" w:lineRule="auto"/>
+              <w:rPr>
+                <w:rFonts w:asciiTheme="minorBidi" w:hAnsiTheme="minorBidi"/>
+                <w:sz w:val="20"/>
+                <w:szCs w:val="20"/>
+              </w:rPr>
+            </w:pPr>
+            <w:r>
+              <w:rPr>
+                <w:rFonts w:asciiTheme="minorBidi" w:hAnsiTheme="minorBidi"/>
+                <w:sz w:val="20"/>
+                <w:szCs w:val="20"/>
+              </w:rPr>
+              <w:t>{</w:t>
+            </w:r>
+          </w:p>
+          <w:p>
+            <w:pPr>
+              <w:bidi w:val="0"/>
+              <w:spacing w:line="360" w:lineRule="auto"/>
+              <w:rPr>
+                <w:rFonts w:asciiTheme="minorBidi" w:hAnsiTheme="minorBidi"/>
+                <w:sz w:val="20"/>
+                <w:szCs w:val="20"/>
+              </w:rPr>
+            </w:pPr>
+            <w:r>
+              <w:rPr>
+                <w:rFonts w:asciiTheme="minorBidi" w:hAnsiTheme="minorBidi"/>
+                <w:sz w:val="20"/>
+                <w:szCs w:val="20"/>
+              </w:rPr>
+              <w:t>"id":1234 (the ID of the new post)</w:t>
+            </w:r>
+          </w:p>
+          <w:p>
+            <w:pPr>
+              <w:bidi w:val="0"/>
+              <w:spacing w:line="360" w:lineRule="auto"/>
+              <w:rPr>
+                <w:rFonts w:asciiTheme="minorBidi" w:hAnsiTheme="minorBidi"/>
+                <w:sz w:val="20"/>
+                <w:szCs w:val="20"/>
+              </w:rPr>
+            </w:pPr>
+            <w:r>
+              <w:rPr>
+                <w:rFonts w:asciiTheme="minorBidi" w:hAnsiTheme="minorBidi"/>
+                <w:sz w:val="20"/>
+                <w:szCs w:val="20"/>
+              </w:rPr>
+              <w:t>}</w:t>
+            </w:r>
+            <w:bookmarkStart w:id="0" w:name="_GoBack"/>
+            <w:bookmarkEnd w:id="0"/>
           </w:p>
         </w:tc>
       </w:tr>
@@ -3805,22 +4814,76 @@
                 <w:szCs w:val="20"/>
               </w:rPr>
             </w:pPr>
-          </w:p>
-        </w:tc>
-        <w:tc>
-          <w:tcPr>
-            <w:tcW w:w="4148" w:type="dxa"/>
-          </w:tcPr>
-          <w:p>
-            <w:pPr>
-              <w:bidi w:val="0"/>
-              <w:spacing w:line="360" w:lineRule="auto"/>
-              <w:rPr>
-                <w:rFonts w:asciiTheme="minorBidi" w:hAnsiTheme="minorBidi"/>
-                <w:sz w:val="20"/>
-                <w:szCs w:val="20"/>
-              </w:rPr>
-            </w:pPr>
+            <w:r>
+              <w:rPr>
+                <w:rFonts w:asciiTheme="minorBidi" w:hAnsiTheme="minorBidi"/>
+                <w:sz w:val="20"/>
+                <w:szCs w:val="20"/>
+              </w:rPr>
+              <w:t>Returns</w:t>
+            </w:r>
+          </w:p>
+        </w:tc>
+        <w:tc>
+          <w:tcPr>
+            <w:tcW w:w="4148" w:type="dxa"/>
+          </w:tcPr>
+          <w:p>
+            <w:pPr>
+              <w:bidi w:val="0"/>
+              <w:spacing w:line="360" w:lineRule="auto"/>
+              <w:rPr>
+                <w:rFonts w:asciiTheme="minorBidi" w:hAnsiTheme="minorBidi"/>
+                <w:sz w:val="20"/>
+                <w:szCs w:val="20"/>
+              </w:rPr>
+            </w:pPr>
+            <w:r>
+              <w:rPr>
+                <w:rFonts w:asciiTheme="minorBidi" w:hAnsiTheme="minorBidi"/>
+                <w:sz w:val="20"/>
+                <w:szCs w:val="20"/>
+              </w:rPr>
+              <w:t>{</w:t>
+            </w:r>
+          </w:p>
+          <w:p>
+            <w:pPr>
+              <w:bidi w:val="0"/>
+              <w:spacing w:line="360" w:lineRule="auto"/>
+              <w:rPr>
+                <w:rFonts w:asciiTheme="minorBidi" w:hAnsiTheme="minorBidi"/>
+                <w:sz w:val="20"/>
+                <w:szCs w:val="20"/>
+              </w:rPr>
+            </w:pPr>
+            <w:r>
+              <w:rPr>
+                <w:rFonts w:asciiTheme="minorBidi" w:hAnsiTheme="minorBidi"/>
+                <w:sz w:val="20"/>
+                <w:szCs w:val="20"/>
+              </w:rPr>
+              <w:t>{messages collection}</w:t>
+            </w:r>
+          </w:p>
+          <w:p>
+            <w:pPr>
+              <w:bidi w:val="0"/>
+              <w:spacing w:line="360" w:lineRule="auto"/>
+              <w:rPr>
+                <w:rFonts w:asciiTheme="minorBidi" w:hAnsiTheme="minorBidi"/>
+                <w:sz w:val="20"/>
+                <w:szCs w:val="20"/>
+              </w:rPr>
+            </w:pPr>
+            <w:r>
+              <w:rPr>
+                <w:rFonts w:asciiTheme="minorBidi" w:hAnsiTheme="minorBidi"/>
+                <w:sz w:val="20"/>
+                <w:szCs w:val="20"/>
+              </w:rPr>
+              <w:t>}</w:t>
+            </w:r>
           </w:p>
         </w:tc>
       </w:tr>
@@ -3839,22 +4902,76 @@
                 <w:szCs w:val="20"/>
               </w:rPr>
             </w:pPr>
-          </w:p>
-        </w:tc>
-        <w:tc>
-          <w:tcPr>
-            <w:tcW w:w="4148" w:type="dxa"/>
-          </w:tcPr>
-          <w:p>
-            <w:pPr>
-              <w:bidi w:val="0"/>
-              <w:spacing w:line="360" w:lineRule="auto"/>
-              <w:rPr>
-                <w:rFonts w:asciiTheme="minorBidi" w:hAnsiTheme="minorBidi"/>
-                <w:sz w:val="20"/>
-                <w:szCs w:val="20"/>
-              </w:rPr>
-            </w:pPr>
+            <w:r>
+              <w:rPr>
+                <w:rFonts w:asciiTheme="minorBidi" w:hAnsiTheme="minorBidi"/>
+                <w:sz w:val="20"/>
+                <w:szCs w:val="20"/>
+              </w:rPr>
+              <w:t>On Error</w:t>
+            </w:r>
+          </w:p>
+        </w:tc>
+        <w:tc>
+          <w:tcPr>
+            <w:tcW w:w="4148" w:type="dxa"/>
+          </w:tcPr>
+          <w:p>
+            <w:pPr>
+              <w:bidi w:val="0"/>
+              <w:spacing w:line="360" w:lineRule="auto"/>
+              <w:rPr>
+                <w:rFonts w:asciiTheme="minorBidi" w:hAnsiTheme="minorBidi"/>
+                <w:sz w:val="20"/>
+                <w:szCs w:val="20"/>
+              </w:rPr>
+            </w:pPr>
+            <w:r>
+              <w:rPr>
+                <w:rFonts w:asciiTheme="minorBidi" w:hAnsiTheme="minorBidi"/>
+                <w:sz w:val="20"/>
+                <w:szCs w:val="20"/>
+              </w:rPr>
+              <w:t>401 – Unauthorized</w:t>
+            </w:r>
+          </w:p>
+          <w:p>
+            <w:pPr>
+              <w:bidi w:val="0"/>
+              <w:spacing w:line="360" w:lineRule="auto"/>
+              <w:rPr>
+                <w:rFonts w:asciiTheme="minorBidi" w:hAnsiTheme="minorBidi"/>
+                <w:sz w:val="20"/>
+                <w:szCs w:val="20"/>
+              </w:rPr>
+            </w:pPr>
+            <w:r>
+              <w:rPr>
+                <w:rFonts w:asciiTheme="minorBidi" w:hAnsiTheme="minorBidi"/>
+                <w:sz w:val="20"/>
+                <w:szCs w:val="20"/>
+              </w:rPr>
+              <w:t>403 - Forbidden</w:t>
+            </w:r>
+          </w:p>
+          <w:p>
+            <w:pPr>
+              <w:bidi w:val="0"/>
+              <w:spacing w:line="360" w:lineRule="auto"/>
+              <w:rPr>
+                <w:rFonts w:asciiTheme="minorBidi" w:hAnsiTheme="minorBidi"/>
+                <w:sz w:val="20"/>
+                <w:szCs w:val="20"/>
+              </w:rPr>
+            </w:pPr>
+            <w:r>
+              <w:rPr>
+                <w:rFonts w:asciiTheme="minorBidi" w:hAnsiTheme="minorBidi"/>
+                <w:sz w:val="20"/>
+                <w:szCs w:val="20"/>
+              </w:rPr>
+              <w:t>500 – Internal Server Error</w:t>
+            </w:r>
           </w:p>
         </w:tc>
       </w:tr>
@@ -3865,910 +4982,60 @@
         <w:spacing w:after="0" w:line="360" w:lineRule="auto"/>
         <w:rPr>
           <w:rFonts w:asciiTheme="minorBidi" w:hAnsiTheme="minorBidi"/>
+          <w:b/>
+          <w:bCs/>
           <w:sz w:val="20"/>
           <w:szCs w:val="20"/>
         </w:rPr>
       </w:pPr>
     </w:p>
-    <w:tbl>
-      <w:tblPr>
-        <w:tblStyle w:val="TableGrid"/>
-        <w:tblW w:w="0" w:type="auto"/>
-        <w:tblLook w:val="04A0" w:firstRow="1" w:lastRow="0" w:firstColumn="1" w:lastColumn="0" w:noHBand="0" w:noVBand="1"/>
-      </w:tblPr>
-      <w:tblGrid>
-        <w:gridCol w:w="4148"/>
-        <w:gridCol w:w="4148"/>
-      </w:tblGrid>
-      <w:tr>
-        <w:tc>
-          <w:tcPr>
-            <w:tcW w:w="4148" w:type="dxa"/>
-          </w:tcPr>
-          <w:p>
-            <w:pPr>
-              <w:bidi w:val="0"/>
-              <w:spacing w:line="360" w:lineRule="auto"/>
-              <w:rPr>
-                <w:rFonts w:asciiTheme="minorBidi" w:hAnsiTheme="minorBidi"/>
-                <w:sz w:val="20"/>
-                <w:szCs w:val="20"/>
-              </w:rPr>
-            </w:pPr>
-          </w:p>
-        </w:tc>
-        <w:tc>
-          <w:tcPr>
-            <w:tcW w:w="4148" w:type="dxa"/>
-          </w:tcPr>
-          <w:p>
-            <w:pPr>
-              <w:bidi w:val="0"/>
-              <w:spacing w:line="360" w:lineRule="auto"/>
-              <w:rPr>
-                <w:rFonts w:asciiTheme="minorBidi" w:hAnsiTheme="minorBidi"/>
-                <w:sz w:val="20"/>
-                <w:szCs w:val="20"/>
-              </w:rPr>
-            </w:pPr>
-          </w:p>
-        </w:tc>
-      </w:tr>
-      <w:tr>
-        <w:tc>
-          <w:tcPr>
-            <w:tcW w:w="4148" w:type="dxa"/>
-          </w:tcPr>
-          <w:p>
-            <w:pPr>
-              <w:bidi w:val="0"/>
-              <w:spacing w:line="360" w:lineRule="auto"/>
-              <w:rPr>
-                <w:rFonts w:asciiTheme="minorBidi" w:hAnsiTheme="minorBidi"/>
-                <w:sz w:val="20"/>
-                <w:szCs w:val="20"/>
-              </w:rPr>
-            </w:pPr>
-          </w:p>
-        </w:tc>
-        <w:tc>
-          <w:tcPr>
-            <w:tcW w:w="4148" w:type="dxa"/>
-          </w:tcPr>
-          <w:p>
-            <w:pPr>
-              <w:bidi w:val="0"/>
-              <w:spacing w:line="360" w:lineRule="auto"/>
-              <w:rPr>
-                <w:rFonts w:asciiTheme="minorBidi" w:hAnsiTheme="minorBidi"/>
-                <w:sz w:val="20"/>
-                <w:szCs w:val="20"/>
-              </w:rPr>
-            </w:pPr>
-          </w:p>
-        </w:tc>
-      </w:tr>
-      <w:tr>
-        <w:tc>
-          <w:tcPr>
-            <w:tcW w:w="4148" w:type="dxa"/>
-          </w:tcPr>
-          <w:p>
-            <w:pPr>
-              <w:bidi w:val="0"/>
-              <w:spacing w:line="360" w:lineRule="auto"/>
-              <w:rPr>
-                <w:rFonts w:asciiTheme="minorBidi" w:hAnsiTheme="minorBidi"/>
-                <w:sz w:val="20"/>
-                <w:szCs w:val="20"/>
-              </w:rPr>
-            </w:pPr>
-          </w:p>
-        </w:tc>
-        <w:tc>
-          <w:tcPr>
-            <w:tcW w:w="4148" w:type="dxa"/>
-          </w:tcPr>
-          <w:p>
-            <w:pPr>
-              <w:bidi w:val="0"/>
-              <w:spacing w:line="360" w:lineRule="auto"/>
-              <w:rPr>
-                <w:rFonts w:asciiTheme="minorBidi" w:hAnsiTheme="minorBidi"/>
-                <w:sz w:val="20"/>
-                <w:szCs w:val="20"/>
-              </w:rPr>
-            </w:pPr>
-          </w:p>
-        </w:tc>
-      </w:tr>
-      <w:tr>
-        <w:tc>
-          <w:tcPr>
-            <w:tcW w:w="4148" w:type="dxa"/>
-          </w:tcPr>
-          <w:p>
-            <w:pPr>
-              <w:bidi w:val="0"/>
-              <w:spacing w:line="360" w:lineRule="auto"/>
-              <w:rPr>
-                <w:rFonts w:asciiTheme="minorBidi" w:hAnsiTheme="minorBidi"/>
-                <w:sz w:val="20"/>
-                <w:szCs w:val="20"/>
-              </w:rPr>
-            </w:pPr>
-          </w:p>
-        </w:tc>
-        <w:tc>
-          <w:tcPr>
-            <w:tcW w:w="4148" w:type="dxa"/>
-          </w:tcPr>
-          <w:p>
-            <w:pPr>
-              <w:bidi w:val="0"/>
-              <w:spacing w:line="360" w:lineRule="auto"/>
-              <w:rPr>
-                <w:rFonts w:asciiTheme="minorBidi" w:hAnsiTheme="minorBidi"/>
-                <w:sz w:val="20"/>
-                <w:szCs w:val="20"/>
-              </w:rPr>
-            </w:pPr>
-          </w:p>
-        </w:tc>
-      </w:tr>
-      <w:tr>
-        <w:tc>
-          <w:tcPr>
-            <w:tcW w:w="4148" w:type="dxa"/>
-          </w:tcPr>
-          <w:p>
-            <w:pPr>
-              <w:bidi w:val="0"/>
-              <w:spacing w:line="360" w:lineRule="auto"/>
-              <w:rPr>
-                <w:rFonts w:asciiTheme="minorBidi" w:hAnsiTheme="minorBidi"/>
-                <w:sz w:val="20"/>
-                <w:szCs w:val="20"/>
-              </w:rPr>
-            </w:pPr>
-          </w:p>
-        </w:tc>
-        <w:tc>
-          <w:tcPr>
-            <w:tcW w:w="4148" w:type="dxa"/>
-          </w:tcPr>
-          <w:p>
-            <w:pPr>
-              <w:bidi w:val="0"/>
-              <w:spacing w:line="360" w:lineRule="auto"/>
-              <w:rPr>
-                <w:rFonts w:asciiTheme="minorBidi" w:hAnsiTheme="minorBidi"/>
-                <w:sz w:val="20"/>
-                <w:szCs w:val="20"/>
-              </w:rPr>
-            </w:pPr>
-          </w:p>
-        </w:tc>
-      </w:tr>
-      <w:tr>
-        <w:tc>
-          <w:tcPr>
-            <w:tcW w:w="4148" w:type="dxa"/>
-          </w:tcPr>
-          <w:p>
-            <w:pPr>
-              <w:bidi w:val="0"/>
-              <w:spacing w:line="360" w:lineRule="auto"/>
-              <w:rPr>
-                <w:rFonts w:asciiTheme="minorBidi" w:hAnsiTheme="minorBidi"/>
-                <w:sz w:val="20"/>
-                <w:szCs w:val="20"/>
-              </w:rPr>
-            </w:pPr>
-          </w:p>
-        </w:tc>
-        <w:tc>
-          <w:tcPr>
-            <w:tcW w:w="4148" w:type="dxa"/>
-          </w:tcPr>
-          <w:p>
-            <w:pPr>
-              <w:bidi w:val="0"/>
-              <w:spacing w:line="360" w:lineRule="auto"/>
-              <w:rPr>
-                <w:rFonts w:asciiTheme="minorBidi" w:hAnsiTheme="minorBidi"/>
-                <w:sz w:val="20"/>
-                <w:szCs w:val="20"/>
-              </w:rPr>
-            </w:pPr>
-          </w:p>
-        </w:tc>
-      </w:tr>
-    </w:tbl>
     <w:p>
       <w:pPr>
         <w:bidi w:val="0"/>
         <w:spacing w:after="0" w:line="360" w:lineRule="auto"/>
         <w:rPr>
           <w:rFonts w:asciiTheme="minorBidi" w:hAnsiTheme="minorBidi"/>
+          <w:b/>
+          <w:bCs/>
           <w:sz w:val="20"/>
           <w:szCs w:val="20"/>
         </w:rPr>
       </w:pPr>
     </w:p>
-    <w:tbl>
-      <w:tblPr>
-        <w:tblStyle w:val="TableGrid"/>
-        <w:tblW w:w="0" w:type="auto"/>
-        <w:tblLook w:val="04A0" w:firstRow="1" w:lastRow="0" w:firstColumn="1" w:lastColumn="0" w:noHBand="0" w:noVBand="1"/>
-      </w:tblPr>
-      <w:tblGrid>
-        <w:gridCol w:w="4148"/>
-        <w:gridCol w:w="4148"/>
-      </w:tblGrid>
-      <w:tr>
-        <w:tc>
-          <w:tcPr>
-            <w:tcW w:w="4148" w:type="dxa"/>
-          </w:tcPr>
-          <w:p>
-            <w:pPr>
-              <w:bidi w:val="0"/>
-              <w:spacing w:line="360" w:lineRule="auto"/>
-              <w:rPr>
-                <w:rFonts w:asciiTheme="minorBidi" w:hAnsiTheme="minorBidi"/>
-                <w:sz w:val="20"/>
-                <w:szCs w:val="20"/>
-              </w:rPr>
-            </w:pPr>
-          </w:p>
-        </w:tc>
-        <w:tc>
-          <w:tcPr>
-            <w:tcW w:w="4148" w:type="dxa"/>
-          </w:tcPr>
-          <w:p>
-            <w:pPr>
-              <w:bidi w:val="0"/>
-              <w:spacing w:line="360" w:lineRule="auto"/>
-              <w:rPr>
-                <w:rFonts w:asciiTheme="minorBidi" w:hAnsiTheme="minorBidi"/>
-                <w:sz w:val="20"/>
-                <w:szCs w:val="20"/>
-              </w:rPr>
-            </w:pPr>
-          </w:p>
-        </w:tc>
-      </w:tr>
-      <w:tr>
-        <w:tc>
-          <w:tcPr>
-            <w:tcW w:w="4148" w:type="dxa"/>
-          </w:tcPr>
-          <w:p>
-            <w:pPr>
-              <w:bidi w:val="0"/>
-              <w:spacing w:line="360" w:lineRule="auto"/>
-              <w:rPr>
-                <w:rFonts w:asciiTheme="minorBidi" w:hAnsiTheme="minorBidi"/>
-                <w:sz w:val="20"/>
-                <w:szCs w:val="20"/>
-              </w:rPr>
-            </w:pPr>
-          </w:p>
-        </w:tc>
-        <w:tc>
-          <w:tcPr>
-            <w:tcW w:w="4148" w:type="dxa"/>
-          </w:tcPr>
-          <w:p>
-            <w:pPr>
-              <w:bidi w:val="0"/>
-              <w:spacing w:line="360" w:lineRule="auto"/>
-              <w:rPr>
-                <w:rFonts w:asciiTheme="minorBidi" w:hAnsiTheme="minorBidi"/>
-                <w:sz w:val="20"/>
-                <w:szCs w:val="20"/>
-              </w:rPr>
-            </w:pPr>
-          </w:p>
-        </w:tc>
-      </w:tr>
-      <w:tr>
-        <w:tc>
-          <w:tcPr>
-            <w:tcW w:w="4148" w:type="dxa"/>
-          </w:tcPr>
-          <w:p>
-            <w:pPr>
-              <w:bidi w:val="0"/>
-              <w:spacing w:line="360" w:lineRule="auto"/>
-              <w:rPr>
-                <w:rFonts w:asciiTheme="minorBidi" w:hAnsiTheme="minorBidi"/>
-                <w:sz w:val="20"/>
-                <w:szCs w:val="20"/>
-              </w:rPr>
-            </w:pPr>
-          </w:p>
-        </w:tc>
-        <w:tc>
-          <w:tcPr>
-            <w:tcW w:w="4148" w:type="dxa"/>
-          </w:tcPr>
-          <w:p>
-            <w:pPr>
-              <w:bidi w:val="0"/>
-              <w:spacing w:line="360" w:lineRule="auto"/>
-              <w:rPr>
-                <w:rFonts w:asciiTheme="minorBidi" w:hAnsiTheme="minorBidi"/>
-                <w:sz w:val="20"/>
-                <w:szCs w:val="20"/>
-              </w:rPr>
-            </w:pPr>
-          </w:p>
-        </w:tc>
-      </w:tr>
-      <w:tr>
-        <w:tc>
-          <w:tcPr>
-            <w:tcW w:w="4148" w:type="dxa"/>
-          </w:tcPr>
-          <w:p>
-            <w:pPr>
-              <w:bidi w:val="0"/>
-              <w:spacing w:line="360" w:lineRule="auto"/>
-              <w:rPr>
-                <w:rFonts w:asciiTheme="minorBidi" w:hAnsiTheme="minorBidi"/>
-                <w:sz w:val="20"/>
-                <w:szCs w:val="20"/>
-              </w:rPr>
-            </w:pPr>
-          </w:p>
-        </w:tc>
-        <w:tc>
-          <w:tcPr>
-            <w:tcW w:w="4148" w:type="dxa"/>
-          </w:tcPr>
-          <w:p>
-            <w:pPr>
-              <w:bidi w:val="0"/>
-              <w:spacing w:line="360" w:lineRule="auto"/>
-              <w:rPr>
-                <w:rFonts w:asciiTheme="minorBidi" w:hAnsiTheme="minorBidi"/>
-                <w:sz w:val="20"/>
-                <w:szCs w:val="20"/>
-              </w:rPr>
-            </w:pPr>
-          </w:p>
-        </w:tc>
-      </w:tr>
-      <w:tr>
-        <w:tc>
-          <w:tcPr>
-            <w:tcW w:w="4148" w:type="dxa"/>
-          </w:tcPr>
-          <w:p>
-            <w:pPr>
-              <w:bidi w:val="0"/>
-              <w:spacing w:line="360" w:lineRule="auto"/>
-              <w:rPr>
-                <w:rFonts w:asciiTheme="minorBidi" w:hAnsiTheme="minorBidi"/>
-                <w:sz w:val="20"/>
-                <w:szCs w:val="20"/>
-              </w:rPr>
-            </w:pPr>
-          </w:p>
-        </w:tc>
-        <w:tc>
-          <w:tcPr>
-            <w:tcW w:w="4148" w:type="dxa"/>
-          </w:tcPr>
-          <w:p>
-            <w:pPr>
-              <w:bidi w:val="0"/>
-              <w:spacing w:line="360" w:lineRule="auto"/>
-              <w:rPr>
-                <w:rFonts w:asciiTheme="minorBidi" w:hAnsiTheme="minorBidi"/>
-                <w:sz w:val="20"/>
-                <w:szCs w:val="20"/>
-              </w:rPr>
-            </w:pPr>
-          </w:p>
-        </w:tc>
-      </w:tr>
-      <w:tr>
-        <w:tc>
-          <w:tcPr>
-            <w:tcW w:w="4148" w:type="dxa"/>
-          </w:tcPr>
-          <w:p>
-            <w:pPr>
-              <w:bidi w:val="0"/>
-              <w:spacing w:line="360" w:lineRule="auto"/>
-              <w:rPr>
-                <w:rFonts w:asciiTheme="minorBidi" w:hAnsiTheme="minorBidi"/>
-                <w:sz w:val="20"/>
-                <w:szCs w:val="20"/>
-              </w:rPr>
-            </w:pPr>
-          </w:p>
-        </w:tc>
-        <w:tc>
-          <w:tcPr>
-            <w:tcW w:w="4148" w:type="dxa"/>
-          </w:tcPr>
-          <w:p>
-            <w:pPr>
-              <w:bidi w:val="0"/>
-              <w:spacing w:line="360" w:lineRule="auto"/>
-              <w:rPr>
-                <w:rFonts w:asciiTheme="minorBidi" w:hAnsiTheme="minorBidi"/>
-                <w:sz w:val="20"/>
-                <w:szCs w:val="20"/>
-              </w:rPr>
-            </w:pPr>
-          </w:p>
-        </w:tc>
-      </w:tr>
-    </w:tbl>
     <w:p>
       <w:pPr>
         <w:bidi w:val="0"/>
         <w:spacing w:after="0" w:line="360" w:lineRule="auto"/>
         <w:rPr>
           <w:rFonts w:asciiTheme="minorBidi" w:hAnsiTheme="minorBidi"/>
+          <w:b/>
+          <w:bCs/>
           <w:sz w:val="20"/>
           <w:szCs w:val="20"/>
         </w:rPr>
       </w:pPr>
     </w:p>
-    <w:tbl>
-      <w:tblPr>
-        <w:tblStyle w:val="TableGrid"/>
-        <w:tblW w:w="0" w:type="auto"/>
-        <w:tblLook w:val="04A0" w:firstRow="1" w:lastRow="0" w:firstColumn="1" w:lastColumn="0" w:noHBand="0" w:noVBand="1"/>
-      </w:tblPr>
-      <w:tblGrid>
-        <w:gridCol w:w="4148"/>
-        <w:gridCol w:w="4148"/>
-      </w:tblGrid>
-      <w:tr>
-        <w:tc>
-          <w:tcPr>
-            <w:tcW w:w="4148" w:type="dxa"/>
-          </w:tcPr>
-          <w:p>
-            <w:pPr>
-              <w:bidi w:val="0"/>
-              <w:spacing w:line="360" w:lineRule="auto"/>
-              <w:rPr>
-                <w:rFonts w:asciiTheme="minorBidi" w:hAnsiTheme="minorBidi"/>
-                <w:sz w:val="20"/>
-                <w:szCs w:val="20"/>
-              </w:rPr>
-            </w:pPr>
-          </w:p>
-        </w:tc>
-        <w:tc>
-          <w:tcPr>
-            <w:tcW w:w="4148" w:type="dxa"/>
-          </w:tcPr>
-          <w:p>
-            <w:pPr>
-              <w:bidi w:val="0"/>
-              <w:spacing w:line="360" w:lineRule="auto"/>
-              <w:rPr>
-                <w:rFonts w:asciiTheme="minorBidi" w:hAnsiTheme="minorBidi"/>
-                <w:sz w:val="20"/>
-                <w:szCs w:val="20"/>
-              </w:rPr>
-            </w:pPr>
-          </w:p>
-        </w:tc>
-      </w:tr>
-      <w:tr>
-        <w:tc>
-          <w:tcPr>
-            <w:tcW w:w="4148" w:type="dxa"/>
-          </w:tcPr>
-          <w:p>
-            <w:pPr>
-              <w:bidi w:val="0"/>
-              <w:spacing w:line="360" w:lineRule="auto"/>
-              <w:rPr>
-                <w:rFonts w:asciiTheme="minorBidi" w:hAnsiTheme="minorBidi"/>
-                <w:sz w:val="20"/>
-                <w:szCs w:val="20"/>
-              </w:rPr>
-            </w:pPr>
-          </w:p>
-        </w:tc>
-        <w:tc>
-          <w:tcPr>
-            <w:tcW w:w="4148" w:type="dxa"/>
-          </w:tcPr>
-          <w:p>
-            <w:pPr>
-              <w:bidi w:val="0"/>
-              <w:spacing w:line="360" w:lineRule="auto"/>
-              <w:rPr>
-                <w:rFonts w:asciiTheme="minorBidi" w:hAnsiTheme="minorBidi"/>
-                <w:sz w:val="20"/>
-                <w:szCs w:val="20"/>
-              </w:rPr>
-            </w:pPr>
-          </w:p>
-        </w:tc>
-      </w:tr>
-      <w:tr>
-        <w:tc>
-          <w:tcPr>
-            <w:tcW w:w="4148" w:type="dxa"/>
-          </w:tcPr>
-          <w:p>
-            <w:pPr>
-              <w:bidi w:val="0"/>
-              <w:spacing w:line="360" w:lineRule="auto"/>
-              <w:rPr>
-                <w:rFonts w:asciiTheme="minorBidi" w:hAnsiTheme="minorBidi"/>
-                <w:sz w:val="20"/>
-                <w:szCs w:val="20"/>
-              </w:rPr>
-            </w:pPr>
-          </w:p>
-        </w:tc>
-        <w:tc>
-          <w:tcPr>
-            <w:tcW w:w="4148" w:type="dxa"/>
-          </w:tcPr>
-          <w:p>
-            <w:pPr>
-              <w:bidi w:val="0"/>
-              <w:spacing w:line="360" w:lineRule="auto"/>
-              <w:rPr>
-                <w:rFonts w:asciiTheme="minorBidi" w:hAnsiTheme="minorBidi"/>
-                <w:sz w:val="20"/>
-                <w:szCs w:val="20"/>
-              </w:rPr>
-            </w:pPr>
-          </w:p>
-        </w:tc>
-      </w:tr>
-      <w:tr>
-        <w:tc>
-          <w:tcPr>
-            <w:tcW w:w="4148" w:type="dxa"/>
-          </w:tcPr>
-          <w:p>
-            <w:pPr>
-              <w:bidi w:val="0"/>
-              <w:spacing w:line="360" w:lineRule="auto"/>
-              <w:rPr>
-                <w:rFonts w:asciiTheme="minorBidi" w:hAnsiTheme="minorBidi"/>
-                <w:sz w:val="20"/>
-                <w:szCs w:val="20"/>
-              </w:rPr>
-            </w:pPr>
-          </w:p>
-        </w:tc>
-        <w:tc>
-          <w:tcPr>
-            <w:tcW w:w="4148" w:type="dxa"/>
-          </w:tcPr>
-          <w:p>
-            <w:pPr>
-              <w:bidi w:val="0"/>
-              <w:spacing w:line="360" w:lineRule="auto"/>
-              <w:rPr>
-                <w:rFonts w:asciiTheme="minorBidi" w:hAnsiTheme="minorBidi"/>
-                <w:sz w:val="20"/>
-                <w:szCs w:val="20"/>
-              </w:rPr>
-            </w:pPr>
-          </w:p>
-        </w:tc>
-      </w:tr>
-      <w:tr>
-        <w:tc>
-          <w:tcPr>
-            <w:tcW w:w="4148" w:type="dxa"/>
-          </w:tcPr>
-          <w:p>
-            <w:pPr>
-              <w:bidi w:val="0"/>
-              <w:spacing w:line="360" w:lineRule="auto"/>
-              <w:rPr>
-                <w:rFonts w:asciiTheme="minorBidi" w:hAnsiTheme="minorBidi"/>
-                <w:sz w:val="20"/>
-                <w:szCs w:val="20"/>
-              </w:rPr>
-            </w:pPr>
-          </w:p>
-        </w:tc>
-        <w:tc>
-          <w:tcPr>
-            <w:tcW w:w="4148" w:type="dxa"/>
-          </w:tcPr>
-          <w:p>
-            <w:pPr>
-              <w:bidi w:val="0"/>
-              <w:spacing w:line="360" w:lineRule="auto"/>
-              <w:rPr>
-                <w:rFonts w:asciiTheme="minorBidi" w:hAnsiTheme="minorBidi"/>
-                <w:sz w:val="20"/>
-                <w:szCs w:val="20"/>
-              </w:rPr>
-            </w:pPr>
-          </w:p>
-        </w:tc>
-      </w:tr>
-      <w:tr>
-        <w:tc>
-          <w:tcPr>
-            <w:tcW w:w="4148" w:type="dxa"/>
-          </w:tcPr>
-          <w:p>
-            <w:pPr>
-              <w:bidi w:val="0"/>
-              <w:spacing w:line="360" w:lineRule="auto"/>
-              <w:rPr>
-                <w:rFonts w:asciiTheme="minorBidi" w:hAnsiTheme="minorBidi"/>
-                <w:sz w:val="20"/>
-                <w:szCs w:val="20"/>
-              </w:rPr>
-            </w:pPr>
-          </w:p>
-        </w:tc>
-        <w:tc>
-          <w:tcPr>
-            <w:tcW w:w="4148" w:type="dxa"/>
-          </w:tcPr>
-          <w:p>
-            <w:pPr>
-              <w:bidi w:val="0"/>
-              <w:spacing w:line="360" w:lineRule="auto"/>
-              <w:rPr>
-                <w:rFonts w:asciiTheme="minorBidi" w:hAnsiTheme="minorBidi"/>
-                <w:sz w:val="20"/>
-                <w:szCs w:val="20"/>
-              </w:rPr>
-            </w:pPr>
-          </w:p>
-        </w:tc>
-      </w:tr>
-    </w:tbl>
     <w:p>
       <w:pPr>
         <w:bidi w:val="0"/>
         <w:spacing w:after="0" w:line="360" w:lineRule="auto"/>
         <w:rPr>
           <w:rFonts w:asciiTheme="minorBidi" w:hAnsiTheme="minorBidi"/>
+          <w:b/>
+          <w:bCs/>
           <w:sz w:val="20"/>
           <w:szCs w:val="20"/>
         </w:rPr>
       </w:pPr>
     </w:p>
-    <w:tbl>
-      <w:tblPr>
-        <w:tblStyle w:val="TableGrid"/>
-        <w:tblW w:w="0" w:type="auto"/>
-        <w:tblLook w:val="04A0" w:firstRow="1" w:lastRow="0" w:firstColumn="1" w:lastColumn="0" w:noHBand="0" w:noVBand="1"/>
-      </w:tblPr>
-      <w:tblGrid>
-        <w:gridCol w:w="4148"/>
-        <w:gridCol w:w="4148"/>
-      </w:tblGrid>
-      <w:tr>
-        <w:tc>
-          <w:tcPr>
-            <w:tcW w:w="4148" w:type="dxa"/>
-          </w:tcPr>
-          <w:p>
-            <w:pPr>
-              <w:bidi w:val="0"/>
-              <w:spacing w:line="360" w:lineRule="auto"/>
-              <w:rPr>
-                <w:rFonts w:asciiTheme="minorBidi" w:hAnsiTheme="minorBidi"/>
-                <w:sz w:val="20"/>
-                <w:szCs w:val="20"/>
-              </w:rPr>
-            </w:pPr>
-          </w:p>
-        </w:tc>
-        <w:tc>
-          <w:tcPr>
-            <w:tcW w:w="4148" w:type="dxa"/>
-          </w:tcPr>
-          <w:p>
-            <w:pPr>
-              <w:bidi w:val="0"/>
-              <w:spacing w:line="360" w:lineRule="auto"/>
-              <w:rPr>
-                <w:rFonts w:asciiTheme="minorBidi" w:hAnsiTheme="minorBidi"/>
-                <w:sz w:val="20"/>
-                <w:szCs w:val="20"/>
-              </w:rPr>
-            </w:pPr>
-          </w:p>
-        </w:tc>
-      </w:tr>
-      <w:tr>
-        <w:tc>
-          <w:tcPr>
-            <w:tcW w:w="4148" w:type="dxa"/>
-          </w:tcPr>
-          <w:p>
-            <w:pPr>
-              <w:bidi w:val="0"/>
-              <w:spacing w:line="360" w:lineRule="auto"/>
-              <w:rPr>
-                <w:rFonts w:asciiTheme="minorBidi" w:hAnsiTheme="minorBidi"/>
-                <w:sz w:val="20"/>
-                <w:szCs w:val="20"/>
-              </w:rPr>
-            </w:pPr>
-          </w:p>
-        </w:tc>
-        <w:tc>
-          <w:tcPr>
-            <w:tcW w:w="4148" w:type="dxa"/>
-          </w:tcPr>
-          <w:p>
-            <w:pPr>
-              <w:bidi w:val="0"/>
-              <w:spacing w:line="360" w:lineRule="auto"/>
-              <w:rPr>
-                <w:rFonts w:asciiTheme="minorBidi" w:hAnsiTheme="minorBidi"/>
-                <w:sz w:val="20"/>
-                <w:szCs w:val="20"/>
-              </w:rPr>
-            </w:pPr>
-          </w:p>
-        </w:tc>
-      </w:tr>
-      <w:tr>
-        <w:tc>
-          <w:tcPr>
-            <w:tcW w:w="4148" w:type="dxa"/>
-          </w:tcPr>
-          <w:p>
-            <w:pPr>
-              <w:bidi w:val="0"/>
-              <w:spacing w:line="360" w:lineRule="auto"/>
-              <w:rPr>
-                <w:rFonts w:asciiTheme="minorBidi" w:hAnsiTheme="minorBidi"/>
-                <w:sz w:val="20"/>
-                <w:szCs w:val="20"/>
-              </w:rPr>
-            </w:pPr>
-          </w:p>
-        </w:tc>
-        <w:tc>
-          <w:tcPr>
-            <w:tcW w:w="4148" w:type="dxa"/>
-          </w:tcPr>
-          <w:p>
-            <w:pPr>
-              <w:bidi w:val="0"/>
-              <w:spacing w:line="360" w:lineRule="auto"/>
-              <w:rPr>
-                <w:rFonts w:asciiTheme="minorBidi" w:hAnsiTheme="minorBidi"/>
-                <w:sz w:val="20"/>
-                <w:szCs w:val="20"/>
-              </w:rPr>
-            </w:pPr>
-          </w:p>
-        </w:tc>
-      </w:tr>
-      <w:tr>
-        <w:tc>
-          <w:tcPr>
-            <w:tcW w:w="4148" w:type="dxa"/>
-          </w:tcPr>
-          <w:p>
-            <w:pPr>
-              <w:bidi w:val="0"/>
-              <w:spacing w:line="360" w:lineRule="auto"/>
-              <w:rPr>
-                <w:rFonts w:asciiTheme="minorBidi" w:hAnsiTheme="minorBidi"/>
-                <w:sz w:val="20"/>
-                <w:szCs w:val="20"/>
-              </w:rPr>
-            </w:pPr>
-          </w:p>
-        </w:tc>
-        <w:tc>
-          <w:tcPr>
-            <w:tcW w:w="4148" w:type="dxa"/>
-          </w:tcPr>
-          <w:p>
-            <w:pPr>
-              <w:bidi w:val="0"/>
-              <w:spacing w:line="360" w:lineRule="auto"/>
-              <w:rPr>
-                <w:rFonts w:asciiTheme="minorBidi" w:hAnsiTheme="minorBidi"/>
-                <w:sz w:val="20"/>
-                <w:szCs w:val="20"/>
-              </w:rPr>
-            </w:pPr>
-          </w:p>
-        </w:tc>
-      </w:tr>
-      <w:tr>
-        <w:tc>
-          <w:tcPr>
-            <w:tcW w:w="4148" w:type="dxa"/>
-          </w:tcPr>
-          <w:p>
-            <w:pPr>
-              <w:bidi w:val="0"/>
-              <w:spacing w:line="360" w:lineRule="auto"/>
-              <w:rPr>
-                <w:rFonts w:asciiTheme="minorBidi" w:hAnsiTheme="minorBidi"/>
-                <w:sz w:val="20"/>
-                <w:szCs w:val="20"/>
-              </w:rPr>
-            </w:pPr>
-          </w:p>
-        </w:tc>
-        <w:tc>
-          <w:tcPr>
-            <w:tcW w:w="4148" w:type="dxa"/>
-          </w:tcPr>
-          <w:p>
-            <w:pPr>
-              <w:bidi w:val="0"/>
-              <w:spacing w:line="360" w:lineRule="auto"/>
-              <w:rPr>
-                <w:rFonts w:asciiTheme="minorBidi" w:hAnsiTheme="minorBidi"/>
-                <w:sz w:val="20"/>
-                <w:szCs w:val="20"/>
-              </w:rPr>
-            </w:pPr>
-          </w:p>
-        </w:tc>
-      </w:tr>
-      <w:tr>
-        <w:tc>
-          <w:tcPr>
-            <w:tcW w:w="4148" w:type="dxa"/>
-          </w:tcPr>
-          <w:p>
-            <w:pPr>
-              <w:bidi w:val="0"/>
-              <w:spacing w:line="360" w:lineRule="auto"/>
-              <w:rPr>
-                <w:rFonts w:asciiTheme="minorBidi" w:hAnsiTheme="minorBidi"/>
-                <w:sz w:val="20"/>
-                <w:szCs w:val="20"/>
-              </w:rPr>
-            </w:pPr>
-          </w:p>
-        </w:tc>
-        <w:tc>
-          <w:tcPr>
-            <w:tcW w:w="4148" w:type="dxa"/>
-          </w:tcPr>
-          <w:p>
-            <w:pPr>
-              <w:bidi w:val="0"/>
-              <w:spacing w:line="360" w:lineRule="auto"/>
-              <w:rPr>
-                <w:rFonts w:asciiTheme="minorBidi" w:hAnsiTheme="minorBidi"/>
-                <w:sz w:val="20"/>
-                <w:szCs w:val="20"/>
-              </w:rPr>
-            </w:pPr>
-          </w:p>
-        </w:tc>
-      </w:tr>
-    </w:tbl>
     <w:p>
       <w:pPr>
         <w:bidi w:val="0"/>
         <w:spacing w:after="0" w:line="360" w:lineRule="auto"/>
         <w:rPr>
           <w:rFonts w:asciiTheme="minorBidi" w:hAnsiTheme="minorBidi"/>
+          <w:b/>
+          <w:bCs/>
           <w:sz w:val="20"/>
           <w:szCs w:val="20"/>
         </w:rPr>
@@ -4780,6 +5047,8 @@
         <w:spacing w:after="0" w:line="360" w:lineRule="auto"/>
         <w:rPr>
           <w:rFonts w:asciiTheme="minorBidi" w:hAnsiTheme="minorBidi"/>
+          <w:b/>
+          <w:bCs/>
           <w:sz w:val="20"/>
           <w:szCs w:val="20"/>
         </w:rPr>
@@ -4797,7 +5066,11 @@
           <w:szCs w:val="20"/>
         </w:rPr>
       </w:pPr>
-      <w:r>
+    </w:p>
+    <w:p>
+      <w:pPr>
+        <w:bidi w:val="0"/>
+        <w:spacing w:after="0" w:line="360" w:lineRule="auto"/>
         <w:rPr>
           <w:rFonts w:asciiTheme="minorBidi" w:hAnsiTheme="minorBidi"/>
           <w:b/>
@@ -4805,6 +5078,107 @@
           <w:sz w:val="20"/>
           <w:szCs w:val="20"/>
         </w:rPr>
+      </w:pPr>
+    </w:p>
+    <w:p>
+      <w:pPr>
+        <w:bidi w:val="0"/>
+        <w:spacing w:after="0" w:line="360" w:lineRule="auto"/>
+        <w:rPr>
+          <w:rFonts w:asciiTheme="minorBidi" w:hAnsiTheme="minorBidi"/>
+          <w:b/>
+          <w:bCs/>
+          <w:sz w:val="20"/>
+          <w:szCs w:val="20"/>
+        </w:rPr>
+      </w:pPr>
+    </w:p>
+    <w:p>
+      <w:pPr>
+        <w:bidi w:val="0"/>
+        <w:spacing w:after="0" w:line="360" w:lineRule="auto"/>
+        <w:rPr>
+          <w:rFonts w:asciiTheme="minorBidi" w:hAnsiTheme="minorBidi"/>
+          <w:b/>
+          <w:bCs/>
+          <w:sz w:val="20"/>
+          <w:szCs w:val="20"/>
+        </w:rPr>
+      </w:pPr>
+    </w:p>
+    <w:p>
+      <w:pPr>
+        <w:bidi w:val="0"/>
+        <w:spacing w:after="0" w:line="360" w:lineRule="auto"/>
+        <w:rPr>
+          <w:rFonts w:asciiTheme="minorBidi" w:hAnsiTheme="minorBidi"/>
+          <w:b/>
+          <w:bCs/>
+          <w:sz w:val="20"/>
+          <w:szCs w:val="20"/>
+        </w:rPr>
+      </w:pPr>
+    </w:p>
+    <w:p>
+      <w:pPr>
+        <w:bidi w:val="0"/>
+        <w:spacing w:after="0" w:line="360" w:lineRule="auto"/>
+        <w:rPr>
+          <w:rFonts w:asciiTheme="minorBidi" w:hAnsiTheme="minorBidi"/>
+          <w:b/>
+          <w:bCs/>
+          <w:sz w:val="20"/>
+          <w:szCs w:val="20"/>
+        </w:rPr>
+      </w:pPr>
+    </w:p>
+    <w:p>
+      <w:pPr>
+        <w:bidi w:val="0"/>
+        <w:spacing w:after="0" w:line="360" w:lineRule="auto"/>
+        <w:rPr>
+          <w:rFonts w:asciiTheme="minorBidi" w:hAnsiTheme="minorBidi"/>
+          <w:b/>
+          <w:bCs/>
+          <w:sz w:val="20"/>
+          <w:szCs w:val="20"/>
+        </w:rPr>
+      </w:pPr>
+    </w:p>
+    <w:p>
+      <w:pPr>
+        <w:bidi w:val="0"/>
+        <w:spacing w:after="0" w:line="360" w:lineRule="auto"/>
+        <w:rPr>
+          <w:rFonts w:asciiTheme="minorBidi" w:hAnsiTheme="minorBidi"/>
+          <w:b/>
+          <w:bCs/>
+          <w:sz w:val="20"/>
+          <w:szCs w:val="20"/>
+        </w:rPr>
+      </w:pPr>
+    </w:p>
+    <w:p>
+      <w:pPr>
+        <w:bidi w:val="0"/>
+        <w:spacing w:after="0" w:line="360" w:lineRule="auto"/>
+        <w:rPr>
+          <w:rFonts w:asciiTheme="minorBidi" w:hAnsiTheme="minorBidi"/>
+          <w:b/>
+          <w:bCs/>
+          <w:sz w:val="20"/>
+          <w:szCs w:val="20"/>
+        </w:rPr>
+      </w:pPr>
+      <w:r>
+        <w:rPr>
+          <w:rFonts w:asciiTheme="minorBidi" w:hAnsiTheme="minorBidi"/>
+          <w:b/>
+          <w:bCs/>
+          <w:sz w:val="20"/>
+          <w:szCs w:val="20"/>
+        </w:rPr>
+        <w:lastRenderedPageBreak/>
         <w:t>Users:</w:t>
       </w:r>
       <w:r>
@@ -4815,29 +5189,7 @@
           <w:sz w:val="20"/>
           <w:szCs w:val="20"/>
         </w:rPr>
-        <w:t xml:space="preserve"> (ID, Full name, Email, Password </w:t>
-      </w:r>
-      <w:proofErr w:type="spellStart"/>
-      <w:r>
-        <w:rPr>
-          <w:rFonts w:asciiTheme="minorBidi" w:hAnsiTheme="minorBidi"/>
-          <w:b/>
-          <w:bCs/>
-          <w:sz w:val="20"/>
-          <w:szCs w:val="20"/>
-        </w:rPr>
-        <w:t>ssh</w:t>
-      </w:r>
-      <w:proofErr w:type="spellEnd"/>
-      <w:r>
-        <w:rPr>
-          <w:rFonts w:asciiTheme="minorBidi" w:hAnsiTheme="minorBidi"/>
-          <w:b/>
-          <w:bCs/>
-          <w:sz w:val="20"/>
-          <w:szCs w:val="20"/>
-        </w:rPr>
-        <w:t>, creation date, status)</w:t>
+        <w:t xml:space="preserve"> (ID, Full name, Email, Password ssh, creation date, status)</w:t>
       </w:r>
     </w:p>
     <w:p>
@@ -4875,7 +5227,31 @@
           <w:sz w:val="20"/>
           <w:szCs w:val="20"/>
         </w:rPr>
-        <w:t>Approve/Suspend/Reactivate (Approve (?))/Delete users - Admin</w:t>
+        <w:t>Approve/Suspend/Reactivate</w:t>
+      </w:r>
+      <w:r>
+        <w:rPr>
+          <w:rFonts w:asciiTheme="minorBidi" w:hAnsiTheme="minorBidi"/>
+          <w:sz w:val="20"/>
+          <w:szCs w:val="20"/>
+        </w:rPr>
+        <w:t>/Delete</w:t>
+      </w:r>
+      <w:r>
+        <w:rPr>
+          <w:rFonts w:asciiTheme="minorBidi" w:hAnsiTheme="minorBidi"/>
+          <w:sz w:val="20"/>
+          <w:szCs w:val="20"/>
+        </w:rPr>
+        <w:t xml:space="preserve"> </w:t>
+      </w:r>
+      <w:r>
+        <w:rPr>
+          <w:rFonts w:asciiTheme="minorBidi" w:hAnsiTheme="minorBidi"/>
+          <w:sz w:val="20"/>
+          <w:szCs w:val="20"/>
+        </w:rPr>
+        <w:t>- Admin</w:t>
       </w:r>
     </w:p>
     <w:p>
@@ -4894,7 +5270,31 @@
           <w:sz w:val="20"/>
           <w:szCs w:val="20"/>
         </w:rPr>
-        <w:t>Signup - anyone</w:t>
+        <w:t xml:space="preserve">Signup </w:t>
+      </w:r>
+      <w:r>
+        <w:rPr>
+          <w:rFonts w:asciiTheme="minorBidi" w:hAnsiTheme="minorBidi"/>
+          <w:sz w:val="20"/>
+          <w:szCs w:val="20"/>
+        </w:rPr>
+        <w:t>–</w:t>
+      </w:r>
+      <w:r>
+        <w:rPr>
+          <w:rFonts w:asciiTheme="minorBidi" w:hAnsiTheme="minorBidi"/>
+          <w:sz w:val="20"/>
+          <w:szCs w:val="20"/>
+        </w:rPr>
+        <w:t xml:space="preserve"> </w:t>
+      </w:r>
+      <w:r>
+        <w:rPr>
+          <w:rFonts w:asciiTheme="minorBidi" w:hAnsiTheme="minorBidi"/>
+          <w:sz w:val="20"/>
+          <w:szCs w:val="20"/>
+        </w:rPr>
+        <w:t>active users</w:t>
       </w:r>
     </w:p>
     <w:p>
@@ -4913,7 +5313,15 @@
           <w:sz w:val="20"/>
           <w:szCs w:val="20"/>
         </w:rPr>
-        <w:t>Login - anyone</w:t>
+        <w:t xml:space="preserve">Login - </w:t>
+      </w:r>
+      <w:r>
+        <w:rPr>
+          <w:rFonts w:asciiTheme="minorBidi" w:hAnsiTheme="minorBidi"/>
+          <w:sz w:val="20"/>
+          <w:szCs w:val="20"/>
+        </w:rPr>
+        <w:t>active users</w:t>
       </w:r>
     </w:p>
     <w:p>
@@ -4932,7 +5340,15 @@
           <w:sz w:val="20"/>
           <w:szCs w:val="20"/>
         </w:rPr>
-        <w:t>Logout - anyone</w:t>
+        <w:t xml:space="preserve">Logout - </w:t>
+      </w:r>
+      <w:r>
+        <w:rPr>
+          <w:rFonts w:asciiTheme="minorBidi" w:hAnsiTheme="minorBidi"/>
+          <w:sz w:val="20"/>
+          <w:szCs w:val="20"/>
+        </w:rPr>
+        <w:t>active users</w:t>
       </w:r>
     </w:p>
     <w:p>
@@ -4996,9 +5412,8 @@
           <w:sz w:val="20"/>
           <w:szCs w:val="20"/>
         </w:rPr>
-        <w:t xml:space="preserve">text, id, </w:t>
+        <w:t xml:space="preserve">post id, </w:t>
       </w:r>
-      <w:proofErr w:type="gramStart"/>
       <w:r>
         <w:rPr>
           <w:rFonts w:asciiTheme="minorBidi" w:hAnsiTheme="minorBidi"/>
@@ -5007,18 +5422,7 @@
           <w:sz w:val="20"/>
           <w:szCs w:val="20"/>
         </w:rPr>
-        <w:t>date</w:t>
-      </w:r>
-      <w:proofErr w:type="gramEnd"/>
-      <w:r>
-        <w:rPr>
-          <w:rFonts w:asciiTheme="minorBidi" w:hAnsiTheme="minorBidi"/>
-          <w:b/>
-          <w:bCs/>
-          <w:sz w:val="20"/>
-          <w:szCs w:val="20"/>
-        </w:rPr>
-        <w:t xml:space="preserve"> and time)</w:t>
+        <w:t>text, date and time)</w:t>
       </w:r>
     </w:p>
     <w:p>
@@ -5045,7 +5449,15 @@
           <w:sz w:val="20"/>
           <w:szCs w:val="20"/>
         </w:rPr>
-        <w:t xml:space="preserve"> - anyone</w:t>
+        <w:t xml:space="preserve"> - </w:t>
+      </w:r>
+      <w:r>
+        <w:rPr>
+          <w:rFonts w:asciiTheme="minorBidi" w:hAnsiTheme="minorBidi"/>
+          <w:sz w:val="20"/>
+          <w:szCs w:val="20"/>
+        </w:rPr>
+        <w:t>active users</w:t>
       </w:r>
     </w:p>
     <w:p>
@@ -5072,7 +5484,15 @@
           <w:sz w:val="20"/>
           <w:szCs w:val="20"/>
         </w:rPr>
-        <w:t xml:space="preserve"> - anyone</w:t>
+        <w:t xml:space="preserve"> - </w:t>
+      </w:r>
+      <w:r>
+        <w:rPr>
+          <w:rFonts w:asciiTheme="minorBidi" w:hAnsiTheme="minorBidi"/>
+          <w:sz w:val="20"/>
+          <w:szCs w:val="20"/>
+        </w:rPr>
+        <w:t>active users</w:t>
       </w:r>
     </w:p>
     <w:p>
@@ -5163,29 +5583,7 @@
           <w:sz w:val="20"/>
           <w:szCs w:val="20"/>
         </w:rPr>
-        <w:t xml:space="preserve">text, id, </w:t>
-      </w:r>
-      <w:proofErr w:type="gramStart"/>
-      <w:r>
-        <w:rPr>
-          <w:rFonts w:asciiTheme="minorBidi" w:hAnsiTheme="minorBidi"/>
-          <w:b/>
-          <w:bCs/>
-          <w:sz w:val="20"/>
-          <w:szCs w:val="20"/>
-        </w:rPr>
-        <w:t>date</w:t>
-      </w:r>
-      <w:proofErr w:type="gramEnd"/>
-      <w:r>
-        <w:rPr>
-          <w:rFonts w:asciiTheme="minorBidi" w:hAnsiTheme="minorBidi"/>
-          <w:b/>
-          <w:bCs/>
-          <w:sz w:val="20"/>
-          <w:szCs w:val="20"/>
-        </w:rPr>
-        <w:t xml:space="preserve"> and time)</w:t>
+        <w:t>text, id, date and time)</w:t>
       </w:r>
     </w:p>
     <w:p>
@@ -5247,7 +5645,15 @@
           <w:sz w:val="20"/>
           <w:szCs w:val="20"/>
         </w:rPr>
-        <w:t>Send Message – anyone</w:t>
+        <w:t xml:space="preserve">Send Message – </w:t>
+      </w:r>
+      <w:r>
+        <w:rPr>
+          <w:rFonts w:asciiTheme="minorBidi" w:hAnsiTheme="minorBidi"/>
+          <w:sz w:val="20"/>
+          <w:szCs w:val="20"/>
+        </w:rPr>
+        <w:t>active users</w:t>
       </w:r>
     </w:p>
     <w:p>
@@ -5266,8 +5672,82 @@
           <w:sz w:val="20"/>
           <w:szCs w:val="20"/>
         </w:rPr>
-        <w:lastRenderedPageBreak/>
-        <w:t xml:space="preserve">Get messages - </w:t>
+        <w:t xml:space="preserve">Get messages </w:t>
+      </w:r>
+      <w:r>
+        <w:rPr>
+          <w:rFonts w:asciiTheme="minorBidi" w:hAnsiTheme="minorBidi"/>
+          <w:sz w:val="20"/>
+          <w:szCs w:val="20"/>
+        </w:rPr>
+        <w:t>–</w:t>
+      </w:r>
+      <w:r>
+        <w:rPr>
+          <w:rFonts w:asciiTheme="minorBidi" w:hAnsiTheme="minorBidi"/>
+          <w:sz w:val="20"/>
+          <w:szCs w:val="20"/>
+        </w:rPr>
+        <w:t xml:space="preserve"> </w:t>
+      </w:r>
+      <w:r>
+        <w:rPr>
+          <w:rFonts w:asciiTheme="minorBidi" w:hAnsiTheme="minorBidi"/>
+          <w:sz w:val="20"/>
+          <w:szCs w:val="20"/>
+        </w:rPr>
+        <w:t>active users</w:t>
+      </w:r>
+    </w:p>
+    <w:p>
+      <w:pPr>
+        <w:bidi w:val="0"/>
+        <w:spacing w:after="0" w:line="360" w:lineRule="auto"/>
+        <w:rPr>
+          <w:rFonts w:asciiTheme="minorBidi" w:hAnsiTheme="minorBidi"/>
+          <w:sz w:val="20"/>
+          <w:szCs w:val="20"/>
+        </w:rPr>
+      </w:pPr>
+    </w:p>
+    <w:p>
+      <w:pPr>
+        <w:pStyle w:val="ListParagraph"/>
+        <w:numPr>
+          <w:ilvl w:val="0"/>
+          <w:numId w:val="1"/>
+        </w:numPr>
+        <w:bidi w:val="0"/>
+        <w:spacing w:after="0" w:line="360" w:lineRule="auto"/>
+        <w:rPr>
+          <w:rFonts w:asciiTheme="minorBidi" w:hAnsiTheme="minorBidi"/>
+          <w:sz w:val="20"/>
+          <w:szCs w:val="20"/>
+        </w:rPr>
+      </w:pPr>
+      <w:r>
+        <w:rPr>
+          <w:rFonts w:asciiTheme="minorBidi" w:hAnsiTheme="minorBidi"/>
+          <w:sz w:val="20"/>
+          <w:szCs w:val="20"/>
+        </w:rPr>
+        <w:t xml:space="preserve">Installed npm package nodemon to help myself in the process of developing a restapi (every change in the files makes the server restert itself </w:t>
+      </w:r>
+      <w:r>
+        <w:rPr>
+          <w:rFonts w:asciiTheme="minorBidi" w:hAnsiTheme="minorBidi"/>
+          <w:sz w:val="20"/>
+          <w:szCs w:val="20"/>
+        </w:rPr>
+        <w:t>automatically</w:t>
+      </w:r>
+      <w:r>
+        <w:rPr>
+          <w:rFonts w:asciiTheme="minorBidi" w:hAnsiTheme="minorBidi"/>
+          <w:sz w:val="20"/>
+          <w:szCs w:val="20"/>
+        </w:rPr>
+        <w:t>)</w:t>
       </w:r>
     </w:p>
     <w:p>
@@ -5293,8 +5773,128 @@
 </w:document>
 </file>
 
+<file path=word/numbering.xml><?xml version="1.0" encoding="utf-8"?>
+<w:numbering xmlns:wpc="http://schemas.microsoft.com/office/word/2010/wordprocessingCanvas" xmlns:mc="http://schemas.openxmlformats.org/markup-compatibility/2006" xmlns:o="urn:schemas-microsoft-com:office:office" xmlns:r="http://schemas.openxmlformats.org/officeDocument/2006/relationships" xmlns:m="http://schemas.openxmlformats.org/officeDocument/2006/math" xmlns:v="urn:schemas-microsoft-com:vml" xmlns:wp14="http://schemas.microsoft.com/office/word/2010/wordprocessingDrawing" xmlns:wp="http://schemas.openxmlformats.org/drawingml/2006/wordprocessingDrawing" xmlns:w10="urn:schemas-microsoft-com:office:word" xmlns:w="http://schemas.openxmlformats.org/wordprocessingml/2006/main" xmlns:w14="http://schemas.microsoft.com/office/word/2010/wordml" xmlns:w15="http://schemas.microsoft.com/office/word/2012/wordml" xmlns:wpg="http://schemas.microsoft.com/office/word/2010/wordprocessingGroup" xmlns:wpi="http://schemas.microsoft.com/office/word/2010/wordprocessingInk" xmlns:wne="http://schemas.microsoft.com/office/word/2006/wordml" xmlns:wps="http://schemas.microsoft.com/office/word/2010/wordprocessingShape" mc:Ignorable="w14 w15 wp14">
+  <w:abstractNum w:abstractNumId="0">
+    <w:nsid w:val="51224B0A"/>
+    <w:multiLevelType w:val="hybridMultilevel"/>
+    <w:tmpl w:val="188C118A"/>
+    <w:lvl w:ilvl="0" w:tplc="E2846278">
+      <w:numFmt w:val="bullet"/>
+      <w:lvlText w:val=""/>
+      <w:lvlJc w:val="left"/>
+      <w:pPr>
+        <w:ind w:left="720" w:hanging="360"/>
+      </w:pPr>
+      <w:rPr>
+        <w:rFonts w:ascii="Symbol" w:eastAsiaTheme="minorHAnsi" w:hAnsi="Symbol" w:cstheme="minorBidi" w:hint="default"/>
+      </w:rPr>
+    </w:lvl>
+    <w:lvl w:ilvl="1" w:tplc="04090003" w:tentative="1">
+      <w:start w:val="1"/>
+      <w:numFmt w:val="bullet"/>
+      <w:lvlText w:val="o"/>
+      <w:lvlJc w:val="left"/>
+      <w:pPr>
+        <w:ind w:left="1440" w:hanging="360"/>
+      </w:pPr>
+      <w:rPr>
+        <w:rFonts w:ascii="Courier New" w:hAnsi="Courier New" w:cs="Courier New" w:hint="default"/>
+      </w:rPr>
+    </w:lvl>
+    <w:lvl w:ilvl="2" w:tplc="04090005" w:tentative="1">
+      <w:start w:val="1"/>
+      <w:numFmt w:val="bullet"/>
+      <w:lvlText w:val=""/>
+      <w:lvlJc w:val="left"/>
+      <w:pPr>
+        <w:ind w:left="2160" w:hanging="360"/>
+      </w:pPr>
+      <w:rPr>
+        <w:rFonts w:ascii="Wingdings" w:hAnsi="Wingdings" w:hint="default"/>
+      </w:rPr>
+    </w:lvl>
+    <w:lvl w:ilvl="3" w:tplc="04090001" w:tentative="1">
+      <w:start w:val="1"/>
+      <w:numFmt w:val="bullet"/>
+      <w:lvlText w:val=""/>
+      <w:lvlJc w:val="left"/>
+      <w:pPr>
+        <w:ind w:left="2880" w:hanging="360"/>
+      </w:pPr>
+      <w:rPr>
+        <w:rFonts w:ascii="Symbol" w:hAnsi="Symbol" w:hint="default"/>
+      </w:rPr>
+    </w:lvl>
+    <w:lvl w:ilvl="4" w:tplc="04090003" w:tentative="1">
+      <w:start w:val="1"/>
+      <w:numFmt w:val="bullet"/>
+      <w:lvlText w:val="o"/>
+      <w:lvlJc w:val="left"/>
+      <w:pPr>
+        <w:ind w:left="3600" w:hanging="360"/>
+      </w:pPr>
+      <w:rPr>
+        <w:rFonts w:ascii="Courier New" w:hAnsi="Courier New" w:cs="Courier New" w:hint="default"/>
+      </w:rPr>
+    </w:lvl>
+    <w:lvl w:ilvl="5" w:tplc="04090005" w:tentative="1">
+      <w:start w:val="1"/>
+      <w:numFmt w:val="bullet"/>
+      <w:lvlText w:val=""/>
+      <w:lvlJc w:val="left"/>
+      <w:pPr>
+        <w:ind w:left="4320" w:hanging="360"/>
+      </w:pPr>
+      <w:rPr>
+        <w:rFonts w:ascii="Wingdings" w:hAnsi="Wingdings" w:hint="default"/>
+      </w:rPr>
+    </w:lvl>
+    <w:lvl w:ilvl="6" w:tplc="04090001" w:tentative="1">
+      <w:start w:val="1"/>
+      <w:numFmt w:val="bullet"/>
+      <w:lvlText w:val=""/>
+      <w:lvlJc w:val="left"/>
+      <w:pPr>
+        <w:ind w:left="5040" w:hanging="360"/>
+      </w:pPr>
+      <w:rPr>
+        <w:rFonts w:ascii="Symbol" w:hAnsi="Symbol" w:hint="default"/>
+      </w:rPr>
+    </w:lvl>
+    <w:lvl w:ilvl="7" w:tplc="04090003" w:tentative="1">
+      <w:start w:val="1"/>
+      <w:numFmt w:val="bullet"/>
+      <w:lvlText w:val="o"/>
+      <w:lvlJc w:val="left"/>
+      <w:pPr>
+        <w:ind w:left="5760" w:hanging="360"/>
+      </w:pPr>
+      <w:rPr>
+        <w:rFonts w:ascii="Courier New" w:hAnsi="Courier New" w:cs="Courier New" w:hint="default"/>
+      </w:rPr>
+    </w:lvl>
+    <w:lvl w:ilvl="8" w:tplc="04090005" w:tentative="1">
+      <w:start w:val="1"/>
+      <w:numFmt w:val="bullet"/>
+      <w:lvlText w:val=""/>
+      <w:lvlJc w:val="left"/>
+      <w:pPr>
+        <w:ind w:left="6480" w:hanging="360"/>
+      </w:pPr>
+      <w:rPr>
+        <w:rFonts w:ascii="Wingdings" w:hAnsi="Wingdings" w:hint="default"/>
+      </w:rPr>
+    </w:lvl>
+  </w:abstractNum>
+  <w:num w:numId="1">
+    <w:abstractNumId w:val="0"/>
+  </w:num>
+</w:numbering>
+</file>
+
 <file path=word/styles.xml><?xml version="1.0" encoding="utf-8"?>
-<w:styles xmlns:mc="http://schemas.openxmlformats.org/markup-compatibility/2006" xmlns:r="http://schemas.openxmlformats.org/officeDocument/2006/relationships" xmlns:w="http://schemas.openxmlformats.org/wordprocessingml/2006/main" xmlns:w14="http://schemas.microsoft.com/office/word/2010/wordml" xmlns:w15="http://schemas.microsoft.com/office/word/2012/wordml" xmlns:w16cex="http://schemas.microsoft.com/office/word/2018/wordml/cex" xmlns:w16cid="http://schemas.microsoft.com/office/word/2016/wordml/cid" xmlns:w16="http://schemas.microsoft.com/office/word/2018/wordml" xmlns:w16se="http://schemas.microsoft.com/office/word/2015/wordml/symex" mc:Ignorable="w14 w15 w16se w16cid w16 w16cex">
+<w:styles xmlns:mc="http://schemas.openxmlformats.org/markup-compatibility/2006" xmlns:r="http://schemas.openxmlformats.org/officeDocument/2006/relationships" xmlns:w="http://schemas.openxmlformats.org/wordprocessingml/2006/main" xmlns:w14="http://schemas.microsoft.com/office/word/2010/wordml" xmlns:w15="http://schemas.microsoft.com/office/word/2012/wordml" mc:Ignorable="w14 w15">
   <w:docDefaults>
     <w:rPrDefault>
       <w:rPr>
@@ -5310,7 +5910,7 @@
       </w:pPr>
     </w:pPrDefault>
   </w:docDefaults>
-  <w:latentStyles w:defLockedState="0" w:defUIPriority="99" w:defSemiHidden="0" w:defUnhideWhenUsed="0" w:defQFormat="0" w:count="376">
+  <w:latentStyles w:defLockedState="0" w:defUIPriority="99" w:defSemiHidden="0" w:defUnhideWhenUsed="0" w:defQFormat="0" w:count="371">
     <w:lsdException w:name="Normal" w:uiPriority="0" w:qFormat="1"/>
     <w:lsdException w:name="heading 1" w:uiPriority="9" w:qFormat="1"/>
     <w:lsdException w:name="heading 2" w:semiHidden="1" w:uiPriority="9" w:unhideWhenUsed="1" w:qFormat="1"/>
@@ -5682,11 +6282,6 @@
     <w:lsdException w:name="List Table 5 Dark Accent 6" w:uiPriority="50"/>
     <w:lsdException w:name="List Table 6 Colorful Accent 6" w:uiPriority="51"/>
     <w:lsdException w:name="List Table 7 Colorful Accent 6" w:uiPriority="52"/>
-    <w:lsdException w:name="Mention" w:semiHidden="1" w:unhideWhenUsed="1"/>
-    <w:lsdException w:name="Smart Hyperlink" w:semiHidden="1" w:unhideWhenUsed="1"/>
-    <w:lsdException w:name="Hashtag" w:semiHidden="1" w:unhideWhenUsed="1"/>
-    <w:lsdException w:name="Unresolved Mention" w:semiHidden="1" w:unhideWhenUsed="1"/>
-    <w:lsdException w:name="Smart Link" w:semiHidden="1" w:unhideWhenUsed="1"/>
   </w:latentStyles>
   <w:style w:type="paragraph" w:default="1" w:styleId="Normal">
     <w:name w:val="Normal"/>
@@ -5752,7 +6347,7 @@
       <w:u w:val="single"/>
     </w:rPr>
   </w:style>
-  <w:style w:type="character" w:styleId="UnresolvedMention">
+  <w:style w:type="character" w:customStyle="1" w:styleId="UnresolvedMention">
     <w:name w:val="Unresolved Mention"/>
     <w:basedOn w:val="DefaultParagraphFont"/>
     <w:uiPriority w:val="99"/>
@@ -5763,6 +6358,17 @@
       <w:color w:val="605E5C"/>
       <w:shd w:val="clear" w:color="auto" w:fill="E1DFDD"/>
     </w:rPr>
+  </w:style>
+  <w:style w:type="paragraph" w:styleId="ListParagraph">
+    <w:name w:val="List Paragraph"/>
+    <w:basedOn w:val="Normal"/>
+    <w:uiPriority w:val="34"/>
+    <w:qFormat/>
+    <w:rsid w:val="00BF391B"/>
+    <w:pPr>
+      <w:ind w:left="720"/>
+      <w:contextualSpacing/>
+    </w:pPr>
   </w:style>
 </w:styles>
 </file>

</xml_diff>

<commit_message>
mid and users modole fix
</commit_message>
<xml_diff>
--- a/API Specification.docx
+++ b/API Specification.docx
@@ -1,6 +1,6 @@
 
 <file path=word/document.xml><?xml version="1.0" encoding="utf-8"?>
-<w:document xmlns:wpc="http://schemas.microsoft.com/office/word/2010/wordprocessingCanvas" xmlns:mc="http://schemas.openxmlformats.org/markup-compatibility/2006" xmlns:o="urn:schemas-microsoft-com:office:office" xmlns:r="http://schemas.openxmlformats.org/officeDocument/2006/relationships" xmlns:m="http://schemas.openxmlformats.org/officeDocument/2006/math" xmlns:v="urn:schemas-microsoft-com:vml" xmlns:wp14="http://schemas.microsoft.com/office/word/2010/wordprocessingDrawing" xmlns:wp="http://schemas.openxmlformats.org/drawingml/2006/wordprocessingDrawing" xmlns:w10="urn:schemas-microsoft-com:office:word" xmlns:w="http://schemas.openxmlformats.org/wordprocessingml/2006/main" xmlns:w14="http://schemas.microsoft.com/office/word/2010/wordml" xmlns:w15="http://schemas.microsoft.com/office/word/2012/wordml" xmlns:wpg="http://schemas.microsoft.com/office/word/2010/wordprocessingGroup" xmlns:wpi="http://schemas.microsoft.com/office/word/2010/wordprocessingInk" xmlns:wne="http://schemas.microsoft.com/office/word/2006/wordml" xmlns:wps="http://schemas.microsoft.com/office/word/2010/wordprocessingShape" mc:Ignorable="w14 w15 wp14">
+<w:document xmlns:wpc="http://schemas.microsoft.com/office/word/2010/wordprocessingCanvas" xmlns:cx="http://schemas.microsoft.com/office/drawing/2014/chartex" xmlns:cx1="http://schemas.microsoft.com/office/drawing/2015/9/8/chartex" xmlns:cx2="http://schemas.microsoft.com/office/drawing/2015/10/21/chartex" xmlns:cx3="http://schemas.microsoft.com/office/drawing/2016/5/9/chartex" xmlns:cx4="http://schemas.microsoft.com/office/drawing/2016/5/10/chartex" xmlns:cx5="http://schemas.microsoft.com/office/drawing/2016/5/11/chartex" xmlns:cx6="http://schemas.microsoft.com/office/drawing/2016/5/12/chartex" xmlns:cx7="http://schemas.microsoft.com/office/drawing/2016/5/13/chartex" xmlns:cx8="http://schemas.microsoft.com/office/drawing/2016/5/14/chartex" xmlns:mc="http://schemas.openxmlformats.org/markup-compatibility/2006" xmlns:aink="http://schemas.microsoft.com/office/drawing/2016/ink" xmlns:am3d="http://schemas.microsoft.com/office/drawing/2017/model3d" xmlns:o="urn:schemas-microsoft-com:office:office" xmlns:r="http://schemas.openxmlformats.org/officeDocument/2006/relationships" xmlns:m="http://schemas.openxmlformats.org/officeDocument/2006/math" xmlns:v="urn:schemas-microsoft-com:vml" xmlns:wp14="http://schemas.microsoft.com/office/word/2010/wordprocessingDrawing" xmlns:wp="http://schemas.openxmlformats.org/drawingml/2006/wordprocessingDrawing" xmlns:w10="urn:schemas-microsoft-com:office:word" xmlns:w="http://schemas.openxmlformats.org/wordprocessingml/2006/main" xmlns:w14="http://schemas.microsoft.com/office/word/2010/wordml" xmlns:w15="http://schemas.microsoft.com/office/word/2012/wordml" xmlns:w16cex="http://schemas.microsoft.com/office/word/2018/wordml/cex" xmlns:w16cid="http://schemas.microsoft.com/office/word/2016/wordml/cid" xmlns:w16="http://schemas.microsoft.com/office/word/2018/wordml" xmlns:w16se="http://schemas.microsoft.com/office/word/2015/wordml/symex" xmlns:wpg="http://schemas.microsoft.com/office/word/2010/wordprocessingGroup" xmlns:wpi="http://schemas.microsoft.com/office/word/2010/wordprocessingInk" xmlns:wne="http://schemas.microsoft.com/office/word/2006/wordml" xmlns:wps="http://schemas.microsoft.com/office/word/2010/wordprocessingShape" mc:Ignorable="w14 w15 w16se w16cid w16 w16cex wp14">
   <w:body>
     <w:p>
       <w:pPr>
@@ -1426,25 +1426,6 @@
                 <w:sz w:val="20"/>
                 <w:szCs w:val="20"/>
               </w:rPr>
-              <w:t>Token (in header)</w:t>
-            </w:r>
-          </w:p>
-          <w:p>
-            <w:pPr>
-              <w:bidi w:val="0"/>
-              <w:spacing w:line="360" w:lineRule="auto"/>
-              <w:rPr>
-                <w:rFonts w:asciiTheme="minorBidi" w:hAnsiTheme="minorBidi"/>
-                <w:sz w:val="20"/>
-                <w:szCs w:val="20"/>
-              </w:rPr>
-            </w:pPr>
-            <w:r>
-              <w:rPr>
-                <w:rFonts w:asciiTheme="minorBidi" w:hAnsiTheme="minorBidi"/>
-                <w:sz w:val="20"/>
-                <w:szCs w:val="20"/>
-              </w:rPr>
               <w:t>}</w:t>
             </w:r>
           </w:p>
@@ -2627,6 +2608,7 @@
                 <w:sz w:val="20"/>
                 <w:szCs w:val="20"/>
               </w:rPr>
+              <w:lastRenderedPageBreak/>
               <w:t>Resource</w:t>
             </w:r>
           </w:p>
@@ -2964,7 +2946,31 @@
                 <w:sz w:val="20"/>
                 <w:szCs w:val="20"/>
               </w:rPr>
-              <w:t xml:space="preserve"> : 200</w:t>
+              <w:t xml:space="preserve"> : </w:t>
+            </w:r>
+            <w:r>
+              <w:rPr>
+                <w:rFonts w:asciiTheme="minorBidi" w:hAnsiTheme="minorBidi"/>
+                <w:sz w:val="20"/>
+                <w:szCs w:val="20"/>
+              </w:rPr>
+              <w:t>"</w:t>
+            </w:r>
+            <w:r>
+              <w:rPr>
+                <w:rFonts w:asciiTheme="minorBidi" w:hAnsiTheme="minorBidi"/>
+                <w:sz w:val="20"/>
+                <w:szCs w:val="20"/>
+              </w:rPr>
+              <w:t>200</w:t>
+            </w:r>
+            <w:r>
+              <w:rPr>
+                <w:rFonts w:asciiTheme="minorBidi" w:hAnsiTheme="minorBidi"/>
+                <w:sz w:val="20"/>
+                <w:szCs w:val="20"/>
+              </w:rPr>
+              <w:t>"</w:t>
             </w:r>
           </w:p>
           <w:p>
@@ -3132,23 +3138,7 @@
                 <w:sz w:val="20"/>
                 <w:szCs w:val="20"/>
               </w:rPr>
-              <w:t xml:space="preserve"> </w:t>
-            </w:r>
-            <w:r>
-              <w:rPr>
-                <w:rFonts w:asciiTheme="minorBidi" w:hAnsiTheme="minorBidi"/>
-                <w:sz w:val="20"/>
-                <w:szCs w:val="20"/>
-              </w:rPr>
-              <w:t>posts</w:t>
-            </w:r>
-            <w:r>
-              <w:rPr>
-                <w:rFonts w:asciiTheme="minorBidi" w:hAnsiTheme="minorBidi"/>
-                <w:sz w:val="20"/>
-                <w:szCs w:val="20"/>
-              </w:rPr>
-              <w:t xml:space="preserve"> </w:t>
+              <w:t xml:space="preserve"> posts </w:t>
             </w:r>
             <w:r>
               <w:rPr>
@@ -3581,47 +3571,7 @@
                 <w:sz w:val="20"/>
                 <w:szCs w:val="20"/>
               </w:rPr>
-              <w:t>/</w:t>
-            </w:r>
-            <w:r>
-              <w:rPr>
-                <w:rFonts w:asciiTheme="minorBidi" w:hAnsiTheme="minorBidi"/>
-                <w:sz w:val="20"/>
-                <w:szCs w:val="20"/>
-              </w:rPr>
-              <w:t xml:space="preserve"> </w:t>
-            </w:r>
-            <w:r>
-              <w:rPr>
-                <w:rFonts w:asciiTheme="minorBidi" w:hAnsiTheme="minorBidi"/>
-                <w:sz w:val="20"/>
-                <w:szCs w:val="20"/>
-              </w:rPr>
-              <w:t>posts</w:t>
-            </w:r>
-            <w:r>
-              <w:rPr>
-                <w:rFonts w:asciiTheme="minorBidi" w:hAnsiTheme="minorBidi"/>
-                <w:sz w:val="20"/>
-                <w:szCs w:val="20"/>
-              </w:rPr>
-              <w:t xml:space="preserve"> </w:t>
-            </w:r>
-            <w:r>
-              <w:rPr>
-                <w:rFonts w:asciiTheme="minorBidi" w:hAnsiTheme="minorBidi"/>
-                <w:sz w:val="20"/>
-                <w:szCs w:val="20"/>
-              </w:rPr>
-              <w:t>/</w:t>
-            </w:r>
-            <w:r>
-              <w:rPr>
-                <w:rFonts w:asciiTheme="minorBidi" w:hAnsiTheme="minorBidi"/>
-                <w:sz w:val="20"/>
-                <w:szCs w:val="20"/>
-              </w:rPr>
-              <w:t>list_posts</w:t>
+              <w:t>/ posts /list_posts</w:t>
             </w:r>
           </w:p>
         </w:tc>
@@ -4042,7 +3992,6 @@
                 <w:sz w:val="20"/>
                 <w:szCs w:val="20"/>
               </w:rPr>
-              <w:lastRenderedPageBreak/>
               <w:t>Resource</w:t>
             </w:r>
           </w:p>
@@ -4067,31 +4016,7 @@
                 <w:sz w:val="20"/>
                 <w:szCs w:val="20"/>
               </w:rPr>
-              <w:t>/</w:t>
-            </w:r>
-            <w:r>
-              <w:rPr>
-                <w:rFonts w:asciiTheme="minorBidi" w:hAnsiTheme="minorBidi"/>
-                <w:sz w:val="20"/>
-                <w:szCs w:val="20"/>
-              </w:rPr>
-              <w:t>messages</w:t>
-            </w:r>
-            <w:r>
-              <w:rPr>
-                <w:rFonts w:asciiTheme="minorBidi" w:hAnsiTheme="minorBidi"/>
-                <w:sz w:val="20"/>
-                <w:szCs w:val="20"/>
-              </w:rPr>
-              <w:t>/</w:t>
-            </w:r>
-            <w:r>
-              <w:rPr>
-                <w:rFonts w:asciiTheme="minorBidi" w:hAnsiTheme="minorBidi"/>
-                <w:sz w:val="20"/>
-                <w:szCs w:val="20"/>
-              </w:rPr>
-              <w:t>send_message</w:t>
+              <w:t>/messages/send_message</w:t>
             </w:r>
           </w:p>
         </w:tc>
@@ -4117,6 +4042,7 @@
                 <w:sz w:val="20"/>
                 <w:szCs w:val="20"/>
               </w:rPr>
+              <w:lastRenderedPageBreak/>
               <w:t>Method</w:t>
             </w:r>
           </w:p>
@@ -4580,31 +4506,7 @@
                 <w:sz w:val="20"/>
                 <w:szCs w:val="20"/>
               </w:rPr>
-              <w:t>/</w:t>
-            </w:r>
-            <w:r>
-              <w:rPr>
-                <w:rFonts w:asciiTheme="minorBidi" w:hAnsiTheme="minorBidi"/>
-                <w:sz w:val="20"/>
-                <w:szCs w:val="20"/>
-              </w:rPr>
-              <w:t>messages</w:t>
-            </w:r>
-            <w:r>
-              <w:rPr>
-                <w:rFonts w:asciiTheme="minorBidi" w:hAnsiTheme="minorBidi"/>
-                <w:sz w:val="20"/>
-                <w:szCs w:val="20"/>
-              </w:rPr>
-              <w:t>/</w:t>
-            </w:r>
-            <w:r>
-              <w:rPr>
-                <w:rFonts w:asciiTheme="minorBidi" w:hAnsiTheme="minorBidi"/>
-                <w:sz w:val="20"/>
-                <w:szCs w:val="20"/>
-              </w:rPr>
-              <w:t>get_message</w:t>
+              <w:t>/messages/get_message</w:t>
             </w:r>
           </w:p>
         </w:tc>
@@ -4794,8 +4696,6 @@
               </w:rPr>
               <w:t>}</w:t>
             </w:r>
-            <w:bookmarkStart w:id="0" w:name="_GoBack"/>
-            <w:bookmarkEnd w:id="0"/>
           </w:p>
         </w:tc>
       </w:tr>
@@ -5178,7 +5078,6 @@
           <w:sz w:val="20"/>
           <w:szCs w:val="20"/>
         </w:rPr>
-        <w:lastRenderedPageBreak/>
         <w:t>Users:</w:t>
       </w:r>
       <w:r>
@@ -5208,6 +5107,7 @@
           <w:sz w:val="20"/>
           <w:szCs w:val="20"/>
         </w:rPr>
+        <w:lastRenderedPageBreak/>
         <w:t>List all users – Admin</w:t>
       </w:r>
     </w:p>
@@ -5774,8 +5674,8 @@
 </file>
 
 <file path=word/numbering.xml><?xml version="1.0" encoding="utf-8"?>
-<w:numbering xmlns:wpc="http://schemas.microsoft.com/office/word/2010/wordprocessingCanvas" xmlns:mc="http://schemas.openxmlformats.org/markup-compatibility/2006" xmlns:o="urn:schemas-microsoft-com:office:office" xmlns:r="http://schemas.openxmlformats.org/officeDocument/2006/relationships" xmlns:m="http://schemas.openxmlformats.org/officeDocument/2006/math" xmlns:v="urn:schemas-microsoft-com:vml" xmlns:wp14="http://schemas.microsoft.com/office/word/2010/wordprocessingDrawing" xmlns:wp="http://schemas.openxmlformats.org/drawingml/2006/wordprocessingDrawing" xmlns:w10="urn:schemas-microsoft-com:office:word" xmlns:w="http://schemas.openxmlformats.org/wordprocessingml/2006/main" xmlns:w14="http://schemas.microsoft.com/office/word/2010/wordml" xmlns:w15="http://schemas.microsoft.com/office/word/2012/wordml" xmlns:wpg="http://schemas.microsoft.com/office/word/2010/wordprocessingGroup" xmlns:wpi="http://schemas.microsoft.com/office/word/2010/wordprocessingInk" xmlns:wne="http://schemas.microsoft.com/office/word/2006/wordml" xmlns:wps="http://schemas.microsoft.com/office/word/2010/wordprocessingShape" mc:Ignorable="w14 w15 wp14">
-  <w:abstractNum w:abstractNumId="0">
+<w:numbering xmlns:wpc="http://schemas.microsoft.com/office/word/2010/wordprocessingCanvas" xmlns:cx="http://schemas.microsoft.com/office/drawing/2014/chartex" xmlns:cx1="http://schemas.microsoft.com/office/drawing/2015/9/8/chartex" xmlns:cx2="http://schemas.microsoft.com/office/drawing/2015/10/21/chartex" xmlns:cx3="http://schemas.microsoft.com/office/drawing/2016/5/9/chartex" xmlns:cx4="http://schemas.microsoft.com/office/drawing/2016/5/10/chartex" xmlns:cx5="http://schemas.microsoft.com/office/drawing/2016/5/11/chartex" xmlns:cx6="http://schemas.microsoft.com/office/drawing/2016/5/12/chartex" xmlns:cx7="http://schemas.microsoft.com/office/drawing/2016/5/13/chartex" xmlns:cx8="http://schemas.microsoft.com/office/drawing/2016/5/14/chartex" xmlns:mc="http://schemas.openxmlformats.org/markup-compatibility/2006" xmlns:aink="http://schemas.microsoft.com/office/drawing/2016/ink" xmlns:am3d="http://schemas.microsoft.com/office/drawing/2017/model3d" xmlns:o="urn:schemas-microsoft-com:office:office" xmlns:r="http://schemas.openxmlformats.org/officeDocument/2006/relationships" xmlns:m="http://schemas.openxmlformats.org/officeDocument/2006/math" xmlns:v="urn:schemas-microsoft-com:vml" xmlns:wp14="http://schemas.microsoft.com/office/word/2010/wordprocessingDrawing" xmlns:wp="http://schemas.openxmlformats.org/drawingml/2006/wordprocessingDrawing" xmlns:w10="urn:schemas-microsoft-com:office:word" xmlns:w="http://schemas.openxmlformats.org/wordprocessingml/2006/main" xmlns:w14="http://schemas.microsoft.com/office/word/2010/wordml" xmlns:w15="http://schemas.microsoft.com/office/word/2012/wordml" xmlns:w16cex="http://schemas.microsoft.com/office/word/2018/wordml/cex" xmlns:w16cid="http://schemas.microsoft.com/office/word/2016/wordml/cid" xmlns:w16="http://schemas.microsoft.com/office/word/2018/wordml" xmlns:w16se="http://schemas.microsoft.com/office/word/2015/wordml/symex" xmlns:wpg="http://schemas.microsoft.com/office/word/2010/wordprocessingGroup" xmlns:wpi="http://schemas.microsoft.com/office/word/2010/wordprocessingInk" xmlns:wne="http://schemas.microsoft.com/office/word/2006/wordml" xmlns:wps="http://schemas.microsoft.com/office/word/2010/wordprocessingShape" mc:Ignorable="w14 w15 w16se w16cid w16 w16cex wp14">
+  <w:abstractNum w:abstractNumId="0" w15:restartNumberingAfterBreak="0">
     <w:nsid w:val="51224B0A"/>
     <w:multiLevelType w:val="hybridMultilevel"/>
     <w:tmpl w:val="188C118A"/>
@@ -5894,7 +5794,7 @@
 </file>
 
 <file path=word/styles.xml><?xml version="1.0" encoding="utf-8"?>
-<w:styles xmlns:mc="http://schemas.openxmlformats.org/markup-compatibility/2006" xmlns:r="http://schemas.openxmlformats.org/officeDocument/2006/relationships" xmlns:w="http://schemas.openxmlformats.org/wordprocessingml/2006/main" xmlns:w14="http://schemas.microsoft.com/office/word/2010/wordml" xmlns:w15="http://schemas.microsoft.com/office/word/2012/wordml" mc:Ignorable="w14 w15">
+<w:styles xmlns:mc="http://schemas.openxmlformats.org/markup-compatibility/2006" xmlns:r="http://schemas.openxmlformats.org/officeDocument/2006/relationships" xmlns:w="http://schemas.openxmlformats.org/wordprocessingml/2006/main" xmlns:w14="http://schemas.microsoft.com/office/word/2010/wordml" xmlns:w15="http://schemas.microsoft.com/office/word/2012/wordml" xmlns:w16cex="http://schemas.microsoft.com/office/word/2018/wordml/cex" xmlns:w16cid="http://schemas.microsoft.com/office/word/2016/wordml/cid" xmlns:w16="http://schemas.microsoft.com/office/word/2018/wordml" xmlns:w16se="http://schemas.microsoft.com/office/word/2015/wordml/symex" mc:Ignorable="w14 w15 w16se w16cid w16 w16cex">
   <w:docDefaults>
     <w:rPrDefault>
       <w:rPr>
@@ -5910,7 +5810,7 @@
       </w:pPr>
     </w:pPrDefault>
   </w:docDefaults>
-  <w:latentStyles w:defLockedState="0" w:defUIPriority="99" w:defSemiHidden="0" w:defUnhideWhenUsed="0" w:defQFormat="0" w:count="371">
+  <w:latentStyles w:defLockedState="0" w:defUIPriority="99" w:defSemiHidden="0" w:defUnhideWhenUsed="0" w:defQFormat="0" w:count="376">
     <w:lsdException w:name="Normal" w:uiPriority="0" w:qFormat="1"/>
     <w:lsdException w:name="heading 1" w:uiPriority="9" w:qFormat="1"/>
     <w:lsdException w:name="heading 2" w:semiHidden="1" w:uiPriority="9" w:unhideWhenUsed="1" w:qFormat="1"/>
@@ -6016,7 +5916,6 @@
     <w:lsdException w:name="HTML Sample" w:semiHidden="1" w:unhideWhenUsed="1"/>
     <w:lsdException w:name="HTML Typewriter" w:semiHidden="1" w:unhideWhenUsed="1"/>
     <w:lsdException w:name="HTML Variable" w:semiHidden="1" w:unhideWhenUsed="1"/>
-    <w:lsdException w:name="Normal Table" w:semiHidden="1" w:unhideWhenUsed="1"/>
     <w:lsdException w:name="annotation subject" w:semiHidden="1" w:unhideWhenUsed="1"/>
     <w:lsdException w:name="No List" w:semiHidden="1" w:unhideWhenUsed="1"/>
     <w:lsdException w:name="Outline List 1" w:semiHidden="1" w:unhideWhenUsed="1"/>
@@ -6059,11 +5958,8 @@
     <w:lsdException w:name="Table Contemporary" w:semiHidden="1" w:unhideWhenUsed="1"/>
     <w:lsdException w:name="Table Elegant" w:semiHidden="1" w:unhideWhenUsed="1"/>
     <w:lsdException w:name="Table Professional" w:semiHidden="1" w:unhideWhenUsed="1"/>
-    <w:lsdException w:name="Table Subtle 1" w:semiHidden="1" w:unhideWhenUsed="1"/>
     <w:lsdException w:name="Table Subtle 2" w:semiHidden="1" w:unhideWhenUsed="1"/>
     <w:lsdException w:name="Table Web 1" w:semiHidden="1" w:unhideWhenUsed="1"/>
-    <w:lsdException w:name="Table Web 2" w:semiHidden="1" w:unhideWhenUsed="1"/>
-    <w:lsdException w:name="Table Web 3" w:semiHidden="1" w:unhideWhenUsed="1"/>
     <w:lsdException w:name="Balloon Text" w:semiHidden="1" w:unhideWhenUsed="1"/>
     <w:lsdException w:name="Table Grid" w:uiPriority="39"/>
     <w:lsdException w:name="Table Theme" w:semiHidden="1" w:unhideWhenUsed="1"/>
@@ -6282,6 +6178,11 @@
     <w:lsdException w:name="List Table 5 Dark Accent 6" w:uiPriority="50"/>
     <w:lsdException w:name="List Table 6 Colorful Accent 6" w:uiPriority="51"/>
     <w:lsdException w:name="List Table 7 Colorful Accent 6" w:uiPriority="52"/>
+    <w:lsdException w:name="Mention" w:semiHidden="1" w:unhideWhenUsed="1"/>
+    <w:lsdException w:name="Smart Hyperlink" w:semiHidden="1" w:unhideWhenUsed="1"/>
+    <w:lsdException w:name="Hashtag" w:semiHidden="1" w:unhideWhenUsed="1"/>
+    <w:lsdException w:name="Unresolved Mention" w:semiHidden="1" w:unhideWhenUsed="1"/>
+    <w:lsdException w:name="Smart Link" w:semiHidden="1" w:unhideWhenUsed="1"/>
   </w:latentStyles>
   <w:style w:type="paragraph" w:default="1" w:styleId="Normal">
     <w:name w:val="Normal"/>
@@ -6347,8 +6248,8 @@
       <w:u w:val="single"/>
     </w:rPr>
   </w:style>
-  <w:style w:type="character" w:customStyle="1" w:styleId="UnresolvedMention">
-    <w:name w:val="Unresolved Mention"/>
+  <w:style w:type="character" w:customStyle="1" w:styleId="UnresolvedMention1">
+    <w:name w:val="Unresolved Mention1"/>
     <w:basedOn w:val="DefaultParagraphFont"/>
     <w:uiPriority w:val="99"/>
     <w:semiHidden/>

</xml_diff>